<commit_message>
texniki anafora & code
</commit_message>
<xml_diff>
--- a/Ergasia2_OS/report_ergasia2.docx
+++ b/Ergasia2_OS/report_ergasia2.docx
@@ -141,6 +141,7 @@
     </w:p>
     <w:p>
       <w:pPr>
+        <w:jc w:val="both"/>
         <w:rPr>
           <w:rFonts w:ascii="Times New Roman" w:hAnsi="Times New Roman" w:cs="Times New Roman"/>
           <w:lang w:val="el-GR"/>
@@ -167,446 +168,360 @@
           <w:rFonts w:ascii="Times New Roman" w:hAnsi="Times New Roman" w:cs="Times New Roman"/>
           <w:lang w:val="el-GR"/>
         </w:rPr>
-        <w:t xml:space="preserve">Το πρόβλημα ανάθεσης είναι ένα κλασικό πρόβλημα βελτιστοποίησης, στο οποίο έχουμε </w:t>
-      </w:r>
-      <w:r>
-        <w:rPr>
-          <w:rFonts w:ascii="Times New Roman" w:hAnsi="Times New Roman" w:cs="Times New Roman"/>
-        </w:rPr>
-        <w:t>n</w:t>
-      </w:r>
-      <w:r>
-        <w:rPr>
-          <w:rFonts w:ascii="Times New Roman" w:hAnsi="Times New Roman" w:cs="Times New Roman"/>
-          <w:lang w:val="el-GR"/>
-        </w:rPr>
-        <w:t xml:space="preserve"> εργασίες και </w:t>
-      </w:r>
-      <w:r>
-        <w:rPr>
-          <w:rFonts w:ascii="Times New Roman" w:hAnsi="Times New Roman" w:cs="Times New Roman"/>
-        </w:rPr>
-        <w:t>n</w:t>
-      </w:r>
-      <w:r>
-        <w:rPr>
-          <w:rFonts w:ascii="Times New Roman" w:hAnsi="Times New Roman" w:cs="Times New Roman"/>
-          <w:lang w:val="el-GR"/>
-        </w:rPr>
-        <w:t xml:space="preserve"> εργαζόμενους, και πρέπει να αντιστοιχίσουμε κάθε εργασία σε έναν μόνο εργαζόμενο, με τέτοιο τρόπο ώστε το συνολικό κόστος ανάθεσης να είναι το ελάχιστο δυνατό. Το κόστος κάθε πιθανής ανάθεσης δίνεται με έναν πίνακα τιμών. Πρόκειται για ένα πρόβλημα με πολλές εφαρμογές, από τη βιομηχανία και τις μεταφορές μέχρι το χρονοπρογραμματισμό.</w:t>
+        <w:t>Το</w:t>
+      </w:r>
+      <w:r>
+        <w:rPr>
+          <w:rFonts w:ascii="Times New Roman" w:hAnsi="Times New Roman" w:cs="Times New Roman"/>
+          <w:lang w:val="el-GR"/>
+        </w:rPr>
+        <w:t xml:space="preserve"> </w:t>
+      </w:r>
+      <w:r>
+        <w:rPr>
+          <w:rFonts w:ascii="Times New Roman" w:hAnsi="Times New Roman" w:cs="Times New Roman"/>
+        </w:rPr>
+        <w:t>Burrito</w:t>
+      </w:r>
+      <w:r>
+        <w:rPr>
+          <w:rFonts w:ascii="Times New Roman" w:hAnsi="Times New Roman" w:cs="Times New Roman"/>
+          <w:lang w:val="el-GR"/>
+        </w:rPr>
+        <w:t xml:space="preserve"> </w:t>
+      </w:r>
+      <w:r>
+        <w:rPr>
+          <w:rFonts w:ascii="Times New Roman" w:hAnsi="Times New Roman" w:cs="Times New Roman"/>
+        </w:rPr>
+        <w:t>Optimization</w:t>
+      </w:r>
+      <w:r>
+        <w:rPr>
+          <w:rFonts w:ascii="Times New Roman" w:hAnsi="Times New Roman" w:cs="Times New Roman"/>
+          <w:lang w:val="el-GR"/>
+        </w:rPr>
+        <w:t xml:space="preserve"> </w:t>
+      </w:r>
+      <w:r>
+        <w:rPr>
+          <w:rFonts w:ascii="Times New Roman" w:hAnsi="Times New Roman" w:cs="Times New Roman"/>
+        </w:rPr>
+        <w:t>Game</w:t>
+      </w:r>
+      <w:r>
+        <w:rPr>
+          <w:rStyle w:val="FootnoteReference"/>
+          <w:rFonts w:ascii="Times New Roman" w:hAnsi="Times New Roman" w:cs="Times New Roman"/>
+          <w:lang w:val="el-GR"/>
+        </w:rPr>
+        <w:footnoteReference w:id="1"/>
+      </w:r>
+      <w:r>
+        <w:rPr>
+          <w:rFonts w:ascii="Times New Roman" w:hAnsi="Times New Roman" w:cs="Times New Roman"/>
+          <w:lang w:val="el-GR"/>
+        </w:rPr>
+        <w:t xml:space="preserve"> </w:t>
+      </w:r>
+      <w:r>
+        <w:rPr>
+          <w:rFonts w:ascii="Times New Roman" w:hAnsi="Times New Roman" w:cs="Times New Roman"/>
+          <w:lang w:val="el-GR"/>
+        </w:rPr>
+        <w:t xml:space="preserve">είναι ένα εκπαιδευτικό παιχνίδι βελτιστοποίησης που αναπτύχθηκε από τον </w:t>
+      </w:r>
+      <w:r>
+        <w:rPr>
+          <w:rFonts w:ascii="Times New Roman" w:hAnsi="Times New Roman" w:cs="Times New Roman"/>
+        </w:rPr>
+        <w:t>Larry</w:t>
+      </w:r>
+      <w:r>
+        <w:rPr>
+          <w:rFonts w:ascii="Times New Roman" w:hAnsi="Times New Roman" w:cs="Times New Roman"/>
+          <w:lang w:val="el-GR"/>
+        </w:rPr>
+        <w:t xml:space="preserve"> </w:t>
+      </w:r>
+      <w:r>
+        <w:rPr>
+          <w:rFonts w:ascii="Times New Roman" w:hAnsi="Times New Roman" w:cs="Times New Roman"/>
+        </w:rPr>
+        <w:t>Snyder</w:t>
+      </w:r>
+      <w:r>
+        <w:rPr>
+          <w:rFonts w:ascii="Times New Roman" w:hAnsi="Times New Roman" w:cs="Times New Roman"/>
+          <w:lang w:val="el-GR"/>
+        </w:rPr>
+        <w:t xml:space="preserve"> και την ομάδα του, με την υποστήριξη της </w:t>
+      </w:r>
+      <w:r>
+        <w:rPr>
+          <w:rFonts w:ascii="Times New Roman" w:hAnsi="Times New Roman" w:cs="Times New Roman"/>
+        </w:rPr>
+        <w:t>Gurobi</w:t>
+      </w:r>
+      <w:r>
+        <w:rPr>
+          <w:rFonts w:ascii="Times New Roman" w:hAnsi="Times New Roman" w:cs="Times New Roman"/>
+          <w:lang w:val="el-GR"/>
+        </w:rPr>
+        <w:t>. Στόχος του είναι να εισάγει τους παίκτες σε έννοιες της επιχειρησιακής έρευνας και να αναδείξει τις δυνατότητες σύγχρονων λογισμικών επίλυσης μαθηματικών μοντέλων.</w:t>
+      </w:r>
+      <w:r>
+        <w:rPr>
+          <w:rFonts w:ascii="Times New Roman" w:hAnsi="Times New Roman" w:cs="Times New Roman"/>
+          <w:lang w:val="el-GR"/>
+        </w:rPr>
+        <w:t xml:space="preserve"> </w:t>
+      </w:r>
+      <w:r>
+        <w:rPr>
+          <w:rFonts w:ascii="Times New Roman" w:hAnsi="Times New Roman" w:cs="Times New Roman"/>
+          <w:lang w:val="el-GR"/>
+        </w:rPr>
+        <w:t>Το παιχνίδι μπορεί να παιχτεί ατομικά ή σε μορφή πρωταθλήματος. Στην παρούσα εργασία, καλούμαστε να αναπτύξουμε λύσεις με χρήση δύο διαφορετικών εργαλείων βελτιστοποίησης</w:t>
+      </w:r>
+      <w:r>
+        <w:rPr>
+          <w:rFonts w:ascii="Times New Roman" w:hAnsi="Times New Roman" w:cs="Times New Roman"/>
+          <w:lang w:val="el-GR"/>
+        </w:rPr>
+        <w:t xml:space="preserve"> </w:t>
+      </w:r>
+      <w:r>
+        <w:rPr>
+          <w:rFonts w:ascii="Times New Roman" w:hAnsi="Times New Roman" w:cs="Times New Roman"/>
+          <w:lang w:val="el-GR"/>
+        </w:rPr>
+        <w:t xml:space="preserve">όπως τα </w:t>
+      </w:r>
+      <w:r>
+        <w:rPr>
+          <w:rFonts w:ascii="Times New Roman" w:hAnsi="Times New Roman" w:cs="Times New Roman"/>
+        </w:rPr>
+        <w:t>OR</w:t>
+      </w:r>
+      <w:r>
+        <w:rPr>
+          <w:rFonts w:ascii="Times New Roman" w:hAnsi="Times New Roman" w:cs="Times New Roman"/>
+          <w:lang w:val="el-GR"/>
+        </w:rPr>
+        <w:t>-</w:t>
+      </w:r>
+      <w:r>
+        <w:rPr>
+          <w:rFonts w:ascii="Times New Roman" w:hAnsi="Times New Roman" w:cs="Times New Roman"/>
+        </w:rPr>
+        <w:t>Tools</w:t>
+      </w:r>
+      <w:r>
+        <w:rPr>
+          <w:rFonts w:ascii="Times New Roman" w:hAnsi="Times New Roman" w:cs="Times New Roman"/>
+          <w:lang w:val="el-GR"/>
+        </w:rPr>
+        <w:t xml:space="preserve"> </w:t>
+      </w:r>
+      <w:r>
+        <w:rPr>
+          <w:rFonts w:ascii="Times New Roman" w:hAnsi="Times New Roman" w:cs="Times New Roman"/>
+          <w:lang w:val="el-GR"/>
+        </w:rPr>
+        <w:t xml:space="preserve">και πιο συγκεκριμένα τον επιλυτή </w:t>
+      </w:r>
+      <w:r>
+        <w:rPr>
+          <w:rFonts w:ascii="Times New Roman" w:hAnsi="Times New Roman" w:cs="Times New Roman"/>
+        </w:rPr>
+        <w:t>CP</w:t>
+      </w:r>
+      <w:r>
+        <w:rPr>
+          <w:rFonts w:ascii="Times New Roman" w:hAnsi="Times New Roman" w:cs="Times New Roman"/>
+          <w:lang w:val="el-GR"/>
+        </w:rPr>
+        <w:t>-</w:t>
+      </w:r>
+      <w:r>
+        <w:rPr>
+          <w:rFonts w:ascii="Times New Roman" w:hAnsi="Times New Roman" w:cs="Times New Roman"/>
+        </w:rPr>
+        <w:t>SAT</w:t>
+      </w:r>
+      <w:r>
+        <w:rPr>
+          <w:rFonts w:ascii="Times New Roman" w:hAnsi="Times New Roman" w:cs="Times New Roman"/>
+          <w:lang w:val="el-GR"/>
+        </w:rPr>
+        <w:t xml:space="preserve"> </w:t>
+      </w:r>
+      <w:r>
+        <w:rPr>
+          <w:rFonts w:ascii="Times New Roman" w:hAnsi="Times New Roman" w:cs="Times New Roman"/>
+          <w:lang w:val="el-GR"/>
+        </w:rPr>
+        <w:t>αλλά και με το</w:t>
+      </w:r>
+      <w:r>
+        <w:rPr>
+          <w:rFonts w:ascii="Times New Roman" w:hAnsi="Times New Roman" w:cs="Times New Roman"/>
+          <w:lang w:val="el-GR"/>
+        </w:rPr>
+        <w:t>ν</w:t>
+      </w:r>
+      <w:r>
+        <w:rPr>
+          <w:rFonts w:ascii="Times New Roman" w:hAnsi="Times New Roman" w:cs="Times New Roman"/>
+          <w:lang w:val="el-GR"/>
+        </w:rPr>
+        <w:t xml:space="preserve"> </w:t>
+      </w:r>
+      <w:r>
+        <w:rPr>
+          <w:rFonts w:ascii="Times New Roman" w:hAnsi="Times New Roman" w:cs="Times New Roman"/>
+        </w:rPr>
+        <w:t>Gurobi</w:t>
+      </w:r>
+      <w:r>
+        <w:rPr>
+          <w:rFonts w:ascii="Times New Roman" w:hAnsi="Times New Roman" w:cs="Times New Roman"/>
+          <w:lang w:val="el-GR"/>
+        </w:rPr>
+        <w:t xml:space="preserve">, </w:t>
+      </w:r>
+      <w:r>
+        <w:rPr>
+          <w:rFonts w:ascii="Times New Roman" w:hAnsi="Times New Roman" w:cs="Times New Roman"/>
+          <w:lang w:val="el-GR"/>
+        </w:rPr>
+        <w:t>έναν</w:t>
+      </w:r>
+      <w:r>
+        <w:rPr>
+          <w:rFonts w:ascii="Times New Roman" w:hAnsi="Times New Roman" w:cs="Times New Roman"/>
+          <w:lang w:val="el-GR"/>
+        </w:rPr>
+        <w:t xml:space="preserve"> από τους πιο ισχυρούς και εμπορικά διαθέσιμους επιλυτές</w:t>
+      </w:r>
+      <w:r>
+        <w:rPr>
+          <w:rFonts w:ascii="Times New Roman" w:hAnsi="Times New Roman" w:cs="Times New Roman"/>
+          <w:lang w:val="el-GR"/>
+        </w:rPr>
+        <w:t>.</w:t>
+      </w:r>
+      <w:r>
+        <w:rPr>
+          <w:rFonts w:ascii="Times New Roman" w:hAnsi="Times New Roman" w:cs="Times New Roman"/>
+          <w:lang w:val="el-GR"/>
+        </w:rPr>
+        <w:t xml:space="preserve"> </w:t>
+      </w:r>
+      <w:r>
+        <w:rPr>
+          <w:rFonts w:ascii="Times New Roman" w:hAnsi="Times New Roman" w:cs="Times New Roman"/>
+          <w:lang w:val="el-GR"/>
+        </w:rPr>
+        <w:t xml:space="preserve">Με τις λύσεις που θα προκύψουν από την επίλυση του μοντέλου με </w:t>
+      </w:r>
+      <w:r>
+        <w:rPr>
+          <w:rFonts w:ascii="Times New Roman" w:hAnsi="Times New Roman" w:cs="Times New Roman"/>
+        </w:rPr>
+        <w:t>Gurobi</w:t>
+      </w:r>
+      <w:r>
+        <w:rPr>
+          <w:rFonts w:ascii="Times New Roman" w:hAnsi="Times New Roman" w:cs="Times New Roman"/>
+          <w:lang w:val="el-GR"/>
+        </w:rPr>
+        <w:t xml:space="preserve"> και </w:t>
+      </w:r>
+      <w:r>
+        <w:rPr>
+          <w:rFonts w:ascii="Times New Roman" w:hAnsi="Times New Roman" w:cs="Times New Roman"/>
+        </w:rPr>
+        <w:t>CP</w:t>
+      </w:r>
+      <w:r>
+        <w:rPr>
+          <w:rFonts w:ascii="Times New Roman" w:hAnsi="Times New Roman" w:cs="Times New Roman"/>
+          <w:lang w:val="el-GR"/>
+        </w:rPr>
+        <w:t>-</w:t>
+      </w:r>
+      <w:r>
+        <w:rPr>
+          <w:rFonts w:ascii="Times New Roman" w:hAnsi="Times New Roman" w:cs="Times New Roman"/>
+        </w:rPr>
+        <w:t>SAT</w:t>
+      </w:r>
+      <w:r>
+        <w:rPr>
+          <w:rFonts w:ascii="Times New Roman" w:hAnsi="Times New Roman" w:cs="Times New Roman"/>
+          <w:lang w:val="el-GR"/>
+        </w:rPr>
+        <w:t xml:space="preserve">, θα αξιολογήσουμε την απόδοσή τους και θα καταθέσουμε τις αντίστοιχες απαντήσεις </w:t>
+      </w:r>
+      <w:r>
+        <w:rPr>
+          <w:rFonts w:ascii="Times New Roman" w:hAnsi="Times New Roman" w:cs="Times New Roman"/>
+          <w:lang w:val="el-GR"/>
+        </w:rPr>
+        <w:t xml:space="preserve">απευθείας </w:t>
+      </w:r>
+      <w:r>
+        <w:rPr>
+          <w:rFonts w:ascii="Times New Roman" w:hAnsi="Times New Roman" w:cs="Times New Roman"/>
+          <w:lang w:val="el-GR"/>
+        </w:rPr>
+        <w:t xml:space="preserve">στο </w:t>
+      </w:r>
+      <w:r>
+        <w:rPr>
+          <w:rFonts w:ascii="Times New Roman" w:hAnsi="Times New Roman" w:cs="Times New Roman"/>
+          <w:lang w:val="el-GR"/>
+        </w:rPr>
+        <w:t>πρωτάθλημα</w:t>
+      </w:r>
+      <w:r>
+        <w:rPr>
+          <w:rFonts w:ascii="Times New Roman" w:hAnsi="Times New Roman" w:cs="Times New Roman"/>
+          <w:lang w:val="el-GR"/>
+        </w:rPr>
+        <w:t>.</w:t>
       </w:r>
     </w:p>
     <w:p>
       <w:pPr>
+        <w:jc w:val="both"/>
+        <w:rPr>
+          <w:rFonts w:ascii="Times New Roman" w:hAnsi="Times New Roman" w:cs="Times New Roman"/>
+          <w:lang w:val="el-GR"/>
+        </w:rPr>
+      </w:pPr>
+    </w:p>
+    <w:p>
+      <w:pPr>
+        <w:jc w:val="center"/>
         <w:rPr>
           <w:rFonts w:ascii="Times New Roman" w:hAnsi="Times New Roman" w:cs="Times New Roman"/>
           <w:b/>
           <w:bCs/>
-          <w:lang w:val="el-GR"/>
-        </w:rPr>
-      </w:pPr>
-    </w:p>
-    <w:p>
-      <w:pPr>
-        <w:rPr>
-          <w:lang w:val="el-GR"/>
-        </w:rPr>
-      </w:pPr>
-      <w:r>
-        <w:rPr>
-          <w:rFonts w:ascii="Times New Roman" w:hAnsi="Times New Roman" w:cs="Times New Roman"/>
-          <w:b/>
-          <w:bCs/>
-        </w:rPr>
-        <w:t>Dataset</w:t>
-      </w:r>
-      <w:r>
-        <w:rPr>
-          <w:rFonts w:ascii="Times New Roman" w:hAnsi="Times New Roman" w:cs="Times New Roman"/>
-          <w:lang w:val="el-GR"/>
-        </w:rPr>
-        <w:br/>
-      </w:r>
-      <w:r>
-        <w:rPr>
-          <w:rFonts w:ascii="Times New Roman" w:hAnsi="Times New Roman" w:cs="Times New Roman"/>
-          <w:lang w:val="el-GR"/>
-        </w:rPr>
-        <w:t xml:space="preserve">Για </w:t>
-      </w:r>
-      <w:r>
-        <w:rPr>
-          <w:rFonts w:ascii="Times New Roman" w:eastAsia="Times New Roman" w:hAnsi="Times New Roman" w:cs="Times New Roman"/>
-          <w:kern w:val="0"/>
-          <w:lang w:val="el-GR"/>
-          <w14:ligatures w14:val="none"/>
-        </w:rPr>
-        <w:t xml:space="preserve">την παρούσα εργασία χρησιμοποιήθηκαν δεδομένα από το </w:t>
-      </w:r>
-      <w:r>
-        <w:rPr>
-          <w:rFonts w:ascii="Times New Roman" w:eastAsia="Times New Roman" w:hAnsi="Times New Roman" w:cs="Times New Roman"/>
-          <w:kern w:val="0"/>
-          <w14:ligatures w14:val="none"/>
-        </w:rPr>
-        <w:t>OR</w:t>
-      </w:r>
-      <w:r>
-        <w:rPr>
-          <w:rFonts w:ascii="Times New Roman" w:eastAsia="Times New Roman" w:hAnsi="Times New Roman" w:cs="Times New Roman"/>
-          <w:kern w:val="0"/>
-          <w:lang w:val="el-GR"/>
-          <w14:ligatures w14:val="none"/>
-        </w:rPr>
-        <w:t>-</w:t>
-      </w:r>
-      <w:r>
-        <w:rPr>
-          <w:rFonts w:ascii="Times New Roman" w:eastAsia="Times New Roman" w:hAnsi="Times New Roman" w:cs="Times New Roman"/>
-          <w:kern w:val="0"/>
-          <w14:ligatures w14:val="none"/>
-        </w:rPr>
-        <w:t>Library</w:t>
-      </w:r>
-      <w:r>
-        <w:rPr>
-          <w:rStyle w:val="FootnoteReference"/>
-          <w:rFonts w:ascii="Times New Roman" w:eastAsia="Times New Roman" w:hAnsi="Times New Roman" w:cs="Times New Roman"/>
-          <w:kern w:val="0"/>
-          <w14:ligatures w14:val="none"/>
-        </w:rPr>
-        <w:footnoteReference w:id="1"/>
-      </w:r>
-      <w:r>
-        <w:rPr>
-          <w:rFonts w:ascii="Times New Roman" w:eastAsia="Times New Roman" w:hAnsi="Times New Roman" w:cs="Times New Roman"/>
-          <w:kern w:val="0"/>
-          <w:lang w:val="el-GR"/>
-          <w14:ligatures w14:val="none"/>
-        </w:rPr>
-        <w:t>,</w:t>
-      </w:r>
-      <w:r>
-        <w:rPr>
-          <w:rFonts w:ascii="Times New Roman" w:eastAsia="Times New Roman" w:hAnsi="Times New Roman" w:cs="Times New Roman"/>
-          <w:kern w:val="0"/>
-          <w:lang w:val="el-GR"/>
-          <w14:ligatures w14:val="none"/>
-        </w:rPr>
-        <w:t xml:space="preserve"> μια</w:t>
-      </w:r>
-      <w:r>
-        <w:rPr>
-          <w:rFonts w:ascii="Times New Roman" w:eastAsia="Times New Roman" w:hAnsi="Times New Roman" w:cs="Times New Roman"/>
-          <w:kern w:val="0"/>
-          <w:lang w:val="el-GR"/>
-          <w14:ligatures w14:val="none"/>
-        </w:rPr>
-        <w:t xml:space="preserve"> </w:t>
-      </w:r>
-      <w:r>
-        <w:rPr>
-          <w:rFonts w:ascii="Times New Roman" w:eastAsia="Times New Roman" w:hAnsi="Times New Roman" w:cs="Times New Roman"/>
-          <w:kern w:val="0"/>
-          <w:lang w:val="el-GR"/>
-          <w14:ligatures w14:val="none"/>
-        </w:rPr>
-        <w:t xml:space="preserve">βάση δεδομένων για προβλήματα βελτιστοποίησης που περιέχει έτοιμα </w:t>
-      </w:r>
-      <w:r>
-        <w:rPr>
-          <w:rFonts w:ascii="Times New Roman" w:eastAsia="Times New Roman" w:hAnsi="Times New Roman" w:cs="Times New Roman"/>
-          <w:kern w:val="0"/>
-          <w14:ligatures w14:val="none"/>
-        </w:rPr>
-        <w:t>datasets</w:t>
-      </w:r>
-      <w:r>
-        <w:rPr>
-          <w:rFonts w:ascii="Times New Roman" w:eastAsia="Times New Roman" w:hAnsi="Times New Roman" w:cs="Times New Roman"/>
-          <w:kern w:val="0"/>
-          <w:lang w:val="el-GR"/>
-          <w14:ligatures w14:val="none"/>
-        </w:rPr>
-        <w:t xml:space="preserve"> και</w:t>
-      </w:r>
-      <w:r>
-        <w:rPr>
-          <w:rFonts w:ascii="Times New Roman" w:eastAsia="Times New Roman" w:hAnsi="Times New Roman" w:cs="Times New Roman"/>
-          <w:kern w:val="0"/>
-          <w:lang w:val="el-GR"/>
-          <w14:ligatures w14:val="none"/>
-        </w:rPr>
-        <w:t xml:space="preserve"> </w:t>
-      </w:r>
-      <w:r>
-        <w:rPr>
-          <w:rFonts w:ascii="Times New Roman" w:eastAsia="Times New Roman" w:hAnsi="Times New Roman" w:cs="Times New Roman"/>
-          <w:kern w:val="0"/>
-          <w14:ligatures w14:val="none"/>
-        </w:rPr>
-        <w:t>instances</w:t>
-      </w:r>
-      <w:r>
-        <w:rPr>
-          <w:rFonts w:ascii="Times New Roman" w:eastAsia="Times New Roman" w:hAnsi="Times New Roman" w:cs="Times New Roman"/>
-          <w:kern w:val="0"/>
-          <w:lang w:val="el-GR"/>
-          <w14:ligatures w14:val="none"/>
-        </w:rPr>
-        <w:t xml:space="preserve"> </w:t>
-      </w:r>
-      <w:r>
-        <w:rPr>
-          <w:rFonts w:ascii="Times New Roman" w:eastAsia="Times New Roman" w:hAnsi="Times New Roman" w:cs="Times New Roman"/>
-          <w:kern w:val="0"/>
-          <w:lang w:val="el-GR"/>
-          <w14:ligatures w14:val="none"/>
-        </w:rPr>
-        <w:t xml:space="preserve">για το πρόβλημα ανάθεσης. Τα </w:t>
-      </w:r>
-      <w:r>
-        <w:rPr>
-          <w:rFonts w:ascii="Times New Roman" w:eastAsia="Times New Roman" w:hAnsi="Times New Roman" w:cs="Times New Roman"/>
-          <w:kern w:val="0"/>
-          <w14:ligatures w14:val="none"/>
-        </w:rPr>
-        <w:t>datasets</w:t>
-      </w:r>
-      <w:r>
-        <w:rPr>
-          <w:rFonts w:ascii="Times New Roman" w:eastAsia="Times New Roman" w:hAnsi="Times New Roman" w:cs="Times New Roman"/>
-          <w:kern w:val="0"/>
-          <w:lang w:val="el-GR"/>
-          <w14:ligatures w14:val="none"/>
-        </w:rPr>
-        <w:t xml:space="preserve"> που χρησιμοποιήθηκαν ονομάζονται </w:t>
-      </w:r>
-      <w:r>
-        <w:rPr>
-          <w:rFonts w:ascii="Courier New" w:eastAsia="Times New Roman" w:hAnsi="Courier New" w:cs="Courier New"/>
-          <w:kern w:val="0"/>
-          <w:sz w:val="20"/>
-          <w:szCs w:val="20"/>
-          <w14:ligatures w14:val="none"/>
-        </w:rPr>
-        <w:t>assign</w:t>
-      </w:r>
-      <w:r>
-        <w:rPr>
-          <w:rFonts w:ascii="Courier New" w:eastAsia="Times New Roman" w:hAnsi="Courier New" w:cs="Courier New"/>
-          <w:kern w:val="0"/>
-          <w:sz w:val="20"/>
-          <w:szCs w:val="20"/>
-          <w:lang w:val="el-GR"/>
-          <w14:ligatures w14:val="none"/>
-        </w:rPr>
-        <w:t>*.</w:t>
-      </w:r>
-      <w:r>
-        <w:rPr>
-          <w:rFonts w:ascii="Courier New" w:eastAsia="Times New Roman" w:hAnsi="Courier New" w:cs="Courier New"/>
-          <w:kern w:val="0"/>
-          <w:sz w:val="20"/>
-          <w:szCs w:val="20"/>
-          <w14:ligatures w14:val="none"/>
-        </w:rPr>
-        <w:t>txt</w:t>
-      </w:r>
-      <w:r>
-        <w:rPr>
-          <w:rFonts w:ascii="Times New Roman" w:eastAsia="Times New Roman" w:hAnsi="Times New Roman" w:cs="Times New Roman"/>
-          <w:kern w:val="0"/>
-          <w:lang w:val="el-GR"/>
-          <w14:ligatures w14:val="none"/>
-        </w:rPr>
-        <w:t xml:space="preserve">, όπου ο αριθμός δείχνει το πλήθος των εργασιών και των εργαζομένων. Για παράδειγμα, το αρχείο </w:t>
-      </w:r>
-      <w:r>
-        <w:rPr>
-          <w:rFonts w:ascii="Courier New" w:eastAsia="Times New Roman" w:hAnsi="Courier New" w:cs="Courier New"/>
-          <w:kern w:val="0"/>
-          <w:sz w:val="20"/>
-          <w:szCs w:val="20"/>
-          <w14:ligatures w14:val="none"/>
-        </w:rPr>
-        <w:t>assign</w:t>
-      </w:r>
-      <w:r>
-        <w:rPr>
-          <w:rFonts w:ascii="Courier New" w:eastAsia="Times New Roman" w:hAnsi="Courier New" w:cs="Courier New"/>
-          <w:kern w:val="0"/>
-          <w:sz w:val="20"/>
-          <w:szCs w:val="20"/>
-          <w:lang w:val="el-GR"/>
-          <w14:ligatures w14:val="none"/>
-        </w:rPr>
-        <w:t>100.</w:t>
-      </w:r>
-      <w:r>
-        <w:rPr>
-          <w:rFonts w:ascii="Courier New" w:eastAsia="Times New Roman" w:hAnsi="Courier New" w:cs="Courier New"/>
-          <w:kern w:val="0"/>
-          <w:sz w:val="20"/>
-          <w:szCs w:val="20"/>
-          <w14:ligatures w14:val="none"/>
-        </w:rPr>
-        <w:t>txt</w:t>
-      </w:r>
-      <w:r>
-        <w:rPr>
-          <w:rFonts w:ascii="Times New Roman" w:eastAsia="Times New Roman" w:hAnsi="Times New Roman" w:cs="Times New Roman"/>
-          <w:kern w:val="0"/>
-          <w:lang w:val="el-GR"/>
-          <w14:ligatures w14:val="none"/>
-        </w:rPr>
-        <w:t xml:space="preserve"> περιέχει πρόβλημα ανάθεσης με 100 εργασίες και 100 εργαζόμενους, ενώ το </w:t>
-      </w:r>
-      <w:r>
-        <w:rPr>
-          <w:rFonts w:ascii="Courier New" w:eastAsia="Times New Roman" w:hAnsi="Courier New" w:cs="Courier New"/>
-          <w:kern w:val="0"/>
-          <w:sz w:val="20"/>
-          <w:szCs w:val="20"/>
-          <w14:ligatures w14:val="none"/>
-        </w:rPr>
-        <w:t>assign</w:t>
-      </w:r>
-      <w:r>
-        <w:rPr>
-          <w:rFonts w:ascii="Courier New" w:eastAsia="Times New Roman" w:hAnsi="Courier New" w:cs="Courier New"/>
-          <w:kern w:val="0"/>
-          <w:sz w:val="20"/>
-          <w:szCs w:val="20"/>
-          <w:lang w:val="el-GR"/>
-          <w14:ligatures w14:val="none"/>
-        </w:rPr>
-        <w:t>800.</w:t>
-      </w:r>
-      <w:r>
-        <w:rPr>
-          <w:rFonts w:ascii="Courier New" w:eastAsia="Times New Roman" w:hAnsi="Courier New" w:cs="Courier New"/>
-          <w:kern w:val="0"/>
-          <w:sz w:val="20"/>
-          <w:szCs w:val="20"/>
-          <w14:ligatures w14:val="none"/>
-        </w:rPr>
-        <w:t>txt</w:t>
-      </w:r>
-      <w:r>
-        <w:rPr>
-          <w:rFonts w:ascii="Times New Roman" w:eastAsia="Times New Roman" w:hAnsi="Times New Roman" w:cs="Times New Roman"/>
-          <w:kern w:val="0"/>
-          <w:lang w:val="el-GR"/>
-          <w14:ligatures w14:val="none"/>
-        </w:rPr>
-        <w:t xml:space="preserve"> περιέχει πρόβλημα με 800×800 πίνακα κόστους.</w:t>
-      </w:r>
-    </w:p>
-    <w:p>
-      <w:pPr>
-        <w:rPr>
-          <w:rFonts w:ascii="Times New Roman" w:hAnsi="Times New Roman" w:cs="Times New Roman"/>
-          <w:lang w:val="el-GR"/>
-        </w:rPr>
-      </w:pPr>
-      <w:r>
-        <w:rPr>
-          <w:rFonts w:ascii="Times New Roman" w:hAnsi="Times New Roman" w:cs="Times New Roman"/>
-          <w:lang w:val="el-GR"/>
-        </w:rPr>
-        <w:t>Η δομή κάθε αρχείου είναι η εξής:</w:t>
-      </w:r>
-    </w:p>
-    <w:p>
-      <w:pPr>
-        <w:numPr>
-          <w:ilvl w:val="0"/>
-          <w:numId w:val="8"/>
-        </w:numPr>
-        <w:rPr>
-          <w:rFonts w:ascii="Times New Roman" w:hAnsi="Times New Roman" w:cs="Times New Roman"/>
-          <w:lang w:val="el-GR"/>
-        </w:rPr>
-      </w:pPr>
-      <w:r>
-        <w:rPr>
-          <w:rFonts w:ascii="Times New Roman" w:hAnsi="Times New Roman" w:cs="Times New Roman"/>
-          <w:lang w:val="el-GR"/>
-        </w:rPr>
-        <w:t>Πρώτη γραμμή: Περιέχει έναν αριθμό, ο οποίος δηλώνει πόσες εργασίες και εργαζόμενοι υπάρχουν στο στιγμιότυπο (π.χ. 100 για 100×100).</w:t>
-      </w:r>
-    </w:p>
-    <w:p>
-      <w:pPr>
-        <w:numPr>
-          <w:ilvl w:val="0"/>
-          <w:numId w:val="8"/>
-        </w:numPr>
-        <w:rPr>
-          <w:rFonts w:ascii="Times New Roman" w:hAnsi="Times New Roman" w:cs="Times New Roman"/>
-          <w:lang w:val="el-GR"/>
-        </w:rPr>
-      </w:pPr>
-      <w:r>
-        <w:rPr>
-          <w:rFonts w:ascii="Times New Roman" w:hAnsi="Times New Roman" w:cs="Times New Roman"/>
-          <w:lang w:val="el-GR"/>
-        </w:rPr>
-        <w:lastRenderedPageBreak/>
-        <w:t>Υπόλοιπες Γραμμές</w:t>
-      </w:r>
-      <w:r>
-        <w:rPr>
-          <w:rFonts w:ascii="Times New Roman" w:hAnsi="Times New Roman" w:cs="Times New Roman"/>
-          <w:lang w:val="el-GR"/>
-        </w:rPr>
-        <w:t>: Ακολουθούν οι τιμές κόστους, μία για κάθε πιθανό συνδυασμό ανάθεσης εργασία</w:t>
-      </w:r>
-      <w:r>
-        <w:rPr>
-          <w:rFonts w:ascii="Times New Roman" w:hAnsi="Times New Roman" w:cs="Times New Roman"/>
-          <w:lang w:val="el-GR"/>
-        </w:rPr>
-        <w:t>ς</w:t>
-      </w:r>
-      <w:r>
-        <w:rPr>
-          <w:rFonts w:ascii="Times New Roman" w:hAnsi="Times New Roman" w:cs="Times New Roman"/>
-          <w:lang w:val="el-GR"/>
-        </w:rPr>
-        <w:t xml:space="preserve"> σε εργαζόμενο.</w:t>
-      </w:r>
-      <w:r>
-        <w:rPr>
-          <w:rFonts w:ascii="Times New Roman" w:hAnsi="Times New Roman" w:cs="Times New Roman"/>
-          <w:lang w:val="el-GR"/>
-        </w:rPr>
-        <w:t xml:space="preserve"> Για παράδειγμα, η εργασία 0 έχει κόστος 52 αν ανατεθεί στον εργαζόμενο 0, 89 για τον εργαζόμενο 1, 40 για τον εργαζόμενο 2 κλπ.</w:t>
-      </w:r>
-    </w:p>
-    <w:p>
-      <w:pPr>
-        <w:rPr>
-          <w:rFonts w:ascii="Times New Roman" w:hAnsi="Times New Roman" w:cs="Times New Roman"/>
-          <w:lang w:val="el-GR"/>
-        </w:rPr>
-      </w:pPr>
-    </w:p>
-    <w:p>
-      <w:pPr>
-        <w:jc w:val="center"/>
-      </w:pPr>
-      <w:r>
-        <w:rPr>
-          <w:noProof/>
+        </w:rPr>
+      </w:pPr>
+      <w:r>
+        <w:rPr>
+          <w:rFonts w:ascii="Times New Roman" w:hAnsi="Times New Roman" w:cs="Times New Roman"/>
           <w:lang w:val="el-GR"/>
         </w:rPr>
         <w:drawing>
-          <wp:inline distT="0" distB="0" distL="0" distR="0" wp14:anchorId="270E2171" wp14:editId="08ABBB57">
-            <wp:extent cx="2676527" cy="1314450"/>
-            <wp:effectExtent l="0" t="0" r="9525" b="0"/>
-            <wp:docPr id="931130088" name="Picture 1" descr="A number grid with white text&#10;&#10;AI-generated content may be incorrect."/>
+          <wp:inline distT="0" distB="0" distL="0" distR="0" wp14:anchorId="6D8BCB8D" wp14:editId="014A7DD4">
+            <wp:extent cx="3425081" cy="1314450"/>
+            <wp:effectExtent l="0" t="0" r="4445" b="0"/>
+            <wp:docPr id="630533642" name="Graphic 1"/>
             <wp:cNvGraphicFramePr>
               <a:graphicFrameLocks xmlns:a="http://schemas.openxmlformats.org/drawingml/2006/main" noChangeAspect="1"/>
             </wp:cNvGraphicFramePr>
@@ -614,11 +529,17 @@
               <a:graphicData uri="http://schemas.openxmlformats.org/drawingml/2006/picture">
                 <pic:pic xmlns:pic="http://schemas.openxmlformats.org/drawingml/2006/picture">
                   <pic:nvPicPr>
-                    <pic:cNvPr id="931130088" name="Picture 1" descr="A number grid with white text&#10;&#10;AI-generated content may be incorrect."/>
+                    <pic:cNvPr id="630533642" name=""/>
                     <pic:cNvPicPr/>
                   </pic:nvPicPr>
                   <pic:blipFill>
-                    <a:blip r:embed="rId9"/>
+                    <a:blip r:embed="rId9">
+                      <a:extLst>
+                        <a:ext uri="{96DAC541-7B7A-43D3-8B79-37D633B846F1}">
+                          <asvg:svgBlip xmlns:asvg="http://schemas.microsoft.com/office/drawing/2016/SVG/main" r:embed="rId10"/>
+                        </a:ext>
+                      </a:extLst>
+                    </a:blip>
                     <a:stretch>
                       <a:fillRect/>
                     </a:stretch>
@@ -626,7 +547,7 @@
                   <pic:spPr>
                     <a:xfrm>
                       <a:off x="0" y="0"/>
-                      <a:ext cx="2677454" cy="1314905"/>
+                      <a:ext cx="3426508" cy="1314998"/>
                     </a:xfrm>
                     <a:prstGeom prst="rect">
                       <a:avLst/>
@@ -642,6 +563,9 @@
     <w:p>
       <w:pPr>
         <w:rPr>
+          <w:rFonts w:ascii="Times New Roman" w:hAnsi="Times New Roman" w:cs="Times New Roman"/>
+          <w:b/>
+          <w:bCs/>
           <w:lang w:val="el-GR"/>
         </w:rPr>
       </w:pPr>
@@ -655,186 +579,261 @@
           <w:lang w:val="el-GR"/>
         </w:rPr>
       </w:pPr>
-      <w:r>
+    </w:p>
+    <w:p>
+      <w:pPr>
         <w:rPr>
           <w:rFonts w:ascii="Times New Roman" w:hAnsi="Times New Roman" w:cs="Times New Roman"/>
           <w:b/>
           <w:bCs/>
           <w:lang w:val="el-GR"/>
         </w:rPr>
-        <w:t>Ερώτημα 1 – Χρήση Μαθηματικής Μοντελοποίησης</w:t>
+      </w:pPr>
+      <w:r>
+        <w:rPr>
+          <w:rFonts w:ascii="Times New Roman" w:hAnsi="Times New Roman" w:cs="Times New Roman"/>
+          <w:b/>
+          <w:bCs/>
+          <w:lang w:val="el-GR"/>
+        </w:rPr>
+        <w:t xml:space="preserve">Ερώτημα1 – </w:t>
+      </w:r>
+      <w:r>
+        <w:rPr>
+          <w:rFonts w:ascii="Times New Roman" w:hAnsi="Times New Roman" w:cs="Times New Roman"/>
+          <w:b/>
+          <w:bCs/>
+        </w:rPr>
+        <w:t>Dataset</w:t>
+      </w:r>
+      <w:r>
+        <w:rPr>
+          <w:rFonts w:ascii="Times New Roman" w:hAnsi="Times New Roman" w:cs="Times New Roman"/>
+          <w:lang w:val="el-GR"/>
+        </w:rPr>
+        <w:br/>
+      </w:r>
+      <w:r>
+        <w:rPr>
+          <w:rFonts w:ascii="Times New Roman" w:hAnsi="Times New Roman" w:cs="Times New Roman"/>
+          <w:lang w:val="el-GR"/>
+        </w:rPr>
+        <w:t>Κάθε</w:t>
+      </w:r>
+      <w:r>
+        <w:rPr>
+          <w:rFonts w:ascii="Times New Roman" w:hAnsi="Times New Roman" w:cs="Times New Roman"/>
+          <w:lang w:val="el-GR"/>
+        </w:rPr>
+        <w:t xml:space="preserve"> μια από τις πέντε</w:t>
+      </w:r>
+      <w:r>
+        <w:rPr>
+          <w:rFonts w:ascii="Times New Roman" w:hAnsi="Times New Roman" w:cs="Times New Roman"/>
+          <w:lang w:val="el-GR"/>
+        </w:rPr>
+        <w:t xml:space="preserve"> ημ</w:t>
+      </w:r>
+      <w:r>
+        <w:rPr>
+          <w:rFonts w:ascii="Times New Roman" w:hAnsi="Times New Roman" w:cs="Times New Roman"/>
+          <w:lang w:val="el-GR"/>
+        </w:rPr>
+        <w:t>έρες</w:t>
+      </w:r>
+      <w:r>
+        <w:rPr>
+          <w:rFonts w:ascii="Times New Roman" w:hAnsi="Times New Roman" w:cs="Times New Roman"/>
+          <w:lang w:val="el-GR"/>
+        </w:rPr>
+        <w:t xml:space="preserve"> του παιχνιδιού συνοδεύεται από τέσσερα αρχεία .</w:t>
+      </w:r>
+      <w:r>
+        <w:rPr>
+          <w:rFonts w:ascii="Times New Roman" w:hAnsi="Times New Roman" w:cs="Times New Roman"/>
+        </w:rPr>
+        <w:t>csv</w:t>
+      </w:r>
+      <w:r>
+        <w:rPr>
+          <w:rFonts w:ascii="Times New Roman" w:hAnsi="Times New Roman" w:cs="Times New Roman"/>
+          <w:lang w:val="el-GR"/>
+        </w:rPr>
+        <w:t xml:space="preserve"> που περιέχουν όλες τις απαραίτητες πληροφορίες για τη διαμόρφωση του προβλήματος.</w:t>
+      </w:r>
+      <w:r>
+        <w:rPr>
+          <w:rFonts w:ascii="Times New Roman" w:hAnsi="Times New Roman" w:cs="Times New Roman"/>
+          <w:lang w:val="el-GR"/>
+        </w:rPr>
+        <w:t xml:space="preserve"> </w:t>
       </w:r>
     </w:p>
     <w:p>
       <w:pPr>
-        <w:jc w:val="both"/>
-        <w:rPr>
-          <w:rFonts w:ascii="Times New Roman" w:hAnsi="Times New Roman" w:cs="Times New Roman"/>
-        </w:rPr>
-      </w:pPr>
-      <w:r>
-        <w:rPr>
-          <w:rFonts w:ascii="Times New Roman" w:hAnsi="Times New Roman" w:cs="Times New Roman"/>
-          <w:lang w:val="el-GR"/>
-        </w:rPr>
-        <w:t>Στο πρώτο ερώτημα (</w:t>
-      </w:r>
-      <w:r>
-        <w:rPr>
-          <w:rFonts w:ascii="Times New Roman" w:hAnsi="Times New Roman" w:cs="Times New Roman"/>
-        </w:rPr>
-        <w:t>erotima</w:t>
-      </w:r>
-      <w:r>
-        <w:rPr>
-          <w:rFonts w:ascii="Times New Roman" w:hAnsi="Times New Roman" w:cs="Times New Roman"/>
-          <w:lang w:val="el-GR"/>
-        </w:rPr>
-        <w:t>1.</w:t>
-      </w:r>
-      <w:r>
-        <w:rPr>
-          <w:rFonts w:ascii="Times New Roman" w:hAnsi="Times New Roman" w:cs="Times New Roman"/>
-        </w:rPr>
-        <w:t>py</w:t>
-      </w:r>
-      <w:r>
-        <w:rPr>
-          <w:rFonts w:ascii="Times New Roman" w:hAnsi="Times New Roman" w:cs="Times New Roman"/>
-          <w:lang w:val="el-GR"/>
-        </w:rPr>
-        <w:t>) υλοποιήθηκε έν</w:t>
-      </w:r>
-      <w:r>
-        <w:rPr>
-          <w:rFonts w:ascii="Times New Roman" w:hAnsi="Times New Roman" w:cs="Times New Roman"/>
-          <w:lang w:val="el-GR"/>
-        </w:rPr>
-        <w:t xml:space="preserve">α μοντέλο που επιλύει το πρόβλημα ανάθεσης </w:t>
-      </w:r>
-      <w:r>
-        <w:rPr>
-          <w:rFonts w:ascii="Times New Roman" w:hAnsi="Times New Roman" w:cs="Times New Roman"/>
-          <w:lang w:val="el-GR"/>
-        </w:rPr>
-        <w:t xml:space="preserve">σύμφωνα με το πρωτότυπο που παρουσιάζεται στην σελίδα των </w:t>
-      </w:r>
-      <w:r>
-        <w:rPr>
-          <w:rFonts w:ascii="Times New Roman" w:hAnsi="Times New Roman" w:cs="Times New Roman"/>
-        </w:rPr>
-        <w:t>Google</w:t>
-      </w:r>
-      <w:r>
-        <w:rPr>
-          <w:rFonts w:ascii="Times New Roman" w:hAnsi="Times New Roman" w:cs="Times New Roman"/>
-          <w:lang w:val="el-GR"/>
-        </w:rPr>
-        <w:t xml:space="preserve"> </w:t>
-      </w:r>
-      <w:r>
-        <w:rPr>
-          <w:rFonts w:ascii="Times New Roman" w:hAnsi="Times New Roman" w:cs="Times New Roman"/>
-        </w:rPr>
-        <w:t>OR</w:t>
-      </w:r>
-      <w:r>
-        <w:rPr>
-          <w:rFonts w:ascii="Times New Roman" w:hAnsi="Times New Roman" w:cs="Times New Roman"/>
-          <w:lang w:val="el-GR"/>
-        </w:rPr>
-        <w:t>-</w:t>
-      </w:r>
-      <w:r>
-        <w:rPr>
-          <w:rFonts w:ascii="Times New Roman" w:hAnsi="Times New Roman" w:cs="Times New Roman"/>
-        </w:rPr>
-        <w:t>Tools</w:t>
-      </w:r>
-      <w:r>
-        <w:rPr>
-          <w:rStyle w:val="FootnoteReference"/>
-          <w:rFonts w:ascii="Times New Roman" w:hAnsi="Times New Roman" w:cs="Times New Roman"/>
-        </w:rPr>
-        <w:footnoteReference w:id="2"/>
-      </w:r>
-      <w:r>
-        <w:rPr>
-          <w:rFonts w:ascii="Times New Roman" w:hAnsi="Times New Roman" w:cs="Times New Roman"/>
-          <w:lang w:val="el-GR"/>
-        </w:rPr>
-        <w:t xml:space="preserve">. </w:t>
-      </w:r>
-      <w:r>
-        <w:rPr>
-          <w:rFonts w:ascii="Times New Roman" w:hAnsi="Times New Roman" w:cs="Times New Roman"/>
-          <w:lang w:val="el-GR"/>
-        </w:rPr>
-        <w:t xml:space="preserve">Πιο συγκεκριμένα για την μοντελοποίηση χρησιμοποιήθηκε ο επιλυτής </w:t>
-      </w:r>
-      <w:r>
-        <w:rPr>
-          <w:rFonts w:ascii="Times New Roman" w:hAnsi="Times New Roman" w:cs="Times New Roman"/>
-        </w:rPr>
-        <w:t>SCIP</w:t>
-      </w:r>
-      <w:r>
-        <w:rPr>
-          <w:rFonts w:ascii="Times New Roman" w:hAnsi="Times New Roman" w:cs="Times New Roman"/>
-          <w:lang w:val="el-GR"/>
-        </w:rPr>
-        <w:t xml:space="preserve">, ο οποίος υποστηρίζει ακέραιο και γραμμικό προγραμματισμό. </w:t>
+        <w:pStyle w:val="ListParagraph"/>
+        <w:numPr>
+          <w:ilvl w:val="0"/>
+          <w:numId w:val="15"/>
+        </w:numPr>
+        <w:rPr>
+          <w:rFonts w:ascii="Times New Roman" w:hAnsi="Times New Roman" w:cs="Times New Roman"/>
+        </w:rPr>
+      </w:pPr>
+      <w:r>
+        <w:rPr>
+          <w:rFonts w:ascii="Times New Roman" w:hAnsi="Times New Roman" w:cs="Times New Roman"/>
+        </w:rPr>
+        <w:t>scenDE4BD4_round1_day</w:t>
+      </w:r>
+      <w:r>
+        <w:rPr>
+          <w:rFonts w:ascii="Times New Roman" w:hAnsi="Times New Roman" w:cs="Times New Roman"/>
+        </w:rPr>
+        <w:t>(1-5)</w:t>
+      </w:r>
+      <w:r>
+        <w:rPr>
+          <w:rFonts w:ascii="Times New Roman" w:hAnsi="Times New Roman" w:cs="Times New Roman"/>
+        </w:rPr>
+        <w:t>_demand_node_data.csv</w:t>
+      </w:r>
+      <w:r>
+        <w:rPr>
+          <w:rFonts w:ascii="Times New Roman" w:hAnsi="Times New Roman" w:cs="Times New Roman"/>
+        </w:rPr>
+        <w:t>:</w:t>
       </w:r>
     </w:p>
     <w:p>
       <w:pPr>
-        <w:jc w:val="both"/>
-        <w:rPr>
-          <w:rFonts w:ascii="Times New Roman" w:hAnsi="Times New Roman" w:cs="Times New Roman"/>
-          <w:lang w:val="el-GR"/>
-        </w:rPr>
-      </w:pPr>
-      <w:r>
-        <w:rPr>
-          <w:rFonts w:ascii="Times New Roman" w:hAnsi="Times New Roman" w:cs="Times New Roman"/>
-          <w:lang w:val="el-GR"/>
-        </w:rPr>
-        <w:t>Το πρόβλημα διατυπώθηκε ως εξής</w:t>
-      </w:r>
-      <w:r>
-        <w:rPr>
-          <w:rFonts w:ascii="Times New Roman" w:hAnsi="Times New Roman" w:cs="Times New Roman"/>
-          <w:lang w:val="el-GR"/>
-        </w:rPr>
-        <w:t>:</w:t>
+        <w:pStyle w:val="ListParagraph"/>
+        <w:rPr>
+          <w:rFonts w:ascii="Times New Roman" w:hAnsi="Times New Roman" w:cs="Times New Roman"/>
+          <w:lang w:val="el-GR"/>
+        </w:rPr>
+      </w:pPr>
+      <w:r>
+        <w:rPr>
+          <w:rFonts w:ascii="Times New Roman" w:hAnsi="Times New Roman" w:cs="Times New Roman"/>
+          <w:lang w:val="el-GR"/>
+        </w:rPr>
+        <w:t xml:space="preserve">Το πρώτο αρχείο αφορά τους κόμβους ζήτησης, δηλαδή τους πελάτες που ζητούν </w:t>
+      </w:r>
+      <w:r>
+        <w:rPr>
+          <w:rFonts w:ascii="Times New Roman" w:hAnsi="Times New Roman" w:cs="Times New Roman"/>
+        </w:rPr>
+        <w:t>burrito</w:t>
+      </w:r>
+      <w:r>
+        <w:rPr>
+          <w:rFonts w:ascii="Times New Roman" w:hAnsi="Times New Roman" w:cs="Times New Roman"/>
+          <w:lang w:val="el-GR"/>
+        </w:rPr>
+        <w:t>. Για κάθε πελάτη, δίνονται συντεταγμένες στο επίπεδο (</w:t>
+      </w:r>
+      <w:r>
+        <w:rPr>
+          <w:rFonts w:ascii="Times New Roman" w:hAnsi="Times New Roman" w:cs="Times New Roman"/>
+        </w:rPr>
+        <w:t>x</w:t>
+      </w:r>
+      <w:r>
+        <w:rPr>
+          <w:rFonts w:ascii="Times New Roman" w:hAnsi="Times New Roman" w:cs="Times New Roman"/>
+          <w:lang w:val="el-GR"/>
+        </w:rPr>
+        <w:t xml:space="preserve">, </w:t>
+      </w:r>
+      <w:r>
+        <w:rPr>
+          <w:rFonts w:ascii="Times New Roman" w:hAnsi="Times New Roman" w:cs="Times New Roman"/>
+        </w:rPr>
+        <w:t>y</w:t>
+      </w:r>
+      <w:r>
+        <w:rPr>
+          <w:rFonts w:ascii="Times New Roman" w:hAnsi="Times New Roman" w:cs="Times New Roman"/>
+          <w:lang w:val="el-GR"/>
+        </w:rPr>
+        <w:t xml:space="preserve">), ένα όνομα </w:t>
+      </w:r>
+      <w:r>
+        <w:rPr>
+          <w:rFonts w:ascii="Times New Roman" w:hAnsi="Times New Roman" w:cs="Times New Roman"/>
+          <w:lang w:val="el-GR"/>
+        </w:rPr>
+        <w:t>κτιρίου</w:t>
+      </w:r>
+      <w:r>
+        <w:rPr>
+          <w:rFonts w:ascii="Times New Roman" w:hAnsi="Times New Roman" w:cs="Times New Roman"/>
+          <w:lang w:val="el-GR"/>
+        </w:rPr>
+        <w:t xml:space="preserve"> και το πόσα </w:t>
+      </w:r>
+      <w:r>
+        <w:rPr>
+          <w:rFonts w:ascii="Times New Roman" w:hAnsi="Times New Roman" w:cs="Times New Roman"/>
+        </w:rPr>
+        <w:t>burrito</w:t>
+      </w:r>
+      <w:r>
+        <w:rPr>
+          <w:rFonts w:ascii="Times New Roman" w:hAnsi="Times New Roman" w:cs="Times New Roman"/>
+          <w:lang w:val="el-GR"/>
+        </w:rPr>
+        <w:t xml:space="preserve"> χρειάζεται. Το σύνολο αυτών των πληροφοριών μάς λέει πού βρίσκεται κάθε πελάτης</w:t>
+      </w:r>
+      <w:r>
+        <w:rPr>
+          <w:rFonts w:ascii="Times New Roman" w:hAnsi="Times New Roman" w:cs="Times New Roman"/>
+          <w:lang w:val="el-GR"/>
+        </w:rPr>
+        <w:t xml:space="preserve"> και βάση του </w:t>
+      </w:r>
+      <w:r>
+        <w:rPr>
+          <w:rFonts w:ascii="Times New Roman" w:hAnsi="Times New Roman" w:cs="Times New Roman"/>
+        </w:rPr>
+        <w:t>demand</w:t>
+      </w:r>
+      <w:r>
+        <w:rPr>
+          <w:rFonts w:ascii="Times New Roman" w:hAnsi="Times New Roman" w:cs="Times New Roman"/>
+          <w:lang w:val="el-GR"/>
+        </w:rPr>
+        <w:t xml:space="preserve"> πρέπει να παρθεί απόφαση για το αν θα μας προσφέρει μεγάλο κέρδος ή όχι το συγκεκριμένο κτήριο</w:t>
+      </w:r>
+      <w:r>
+        <w:rPr>
+          <w:rFonts w:ascii="Times New Roman" w:hAnsi="Times New Roman" w:cs="Times New Roman"/>
+          <w:lang w:val="el-GR"/>
+        </w:rPr>
+        <w:t xml:space="preserve"> αν χτίσουμε κοντά του</w:t>
+      </w:r>
+      <w:r>
+        <w:rPr>
+          <w:rFonts w:ascii="Times New Roman" w:hAnsi="Times New Roman" w:cs="Times New Roman"/>
+          <w:lang w:val="el-GR"/>
+        </w:rPr>
+        <w:t>.</w:t>
       </w:r>
     </w:p>
     <w:p>
       <w:pPr>
-        <w:numPr>
-          <w:ilvl w:val="0"/>
-          <w:numId w:val="9"/>
-        </w:numPr>
+        <w:pStyle w:val="ListParagraph"/>
         <w:jc w:val="both"/>
         <w:rPr>
           <w:rFonts w:ascii="Times New Roman" w:hAnsi="Times New Roman" w:cs="Times New Roman"/>
           <w:lang w:val="el-GR"/>
         </w:rPr>
       </w:pPr>
-      <w:r>
-        <w:rPr>
-          <w:rFonts w:ascii="Times New Roman" w:hAnsi="Times New Roman" w:cs="Times New Roman"/>
-          <w:lang w:val="el-GR"/>
-        </w:rPr>
-        <w:t>Κάθε εργασία μπορεί να ανατεθεί σε έναν μόνο εργαζόμενο</w:t>
-      </w:r>
     </w:p>
     <w:p>
       <w:pPr>
-        <w:numPr>
-          <w:ilvl w:val="0"/>
-          <w:numId w:val="9"/>
-        </w:numPr>
+        <w:pStyle w:val="ListParagraph"/>
         <w:jc w:val="both"/>
         <w:rPr>
           <w:rFonts w:ascii="Times New Roman" w:hAnsi="Times New Roman" w:cs="Times New Roman"/>
@@ -846,112 +845,11 @@
           <w:rFonts w:ascii="Times New Roman" w:hAnsi="Times New Roman" w:cs="Times New Roman"/>
           <w:lang w:val="el-GR"/>
         </w:rPr>
-        <w:t>Κάθε εργαζόμενος μπορεί να αναλάβει μόνο μία εργασία.</w:t>
-      </w:r>
-    </w:p>
-    <w:p>
-      <w:pPr>
-        <w:jc w:val="both"/>
-        <w:rPr>
-          <w:rFonts w:ascii="Times New Roman" w:hAnsi="Times New Roman" w:cs="Times New Roman"/>
-          <w:lang w:val="el-GR"/>
-        </w:rPr>
-      </w:pPr>
-      <w:r>
-        <w:rPr>
-          <w:rFonts w:ascii="Times New Roman" w:hAnsi="Times New Roman" w:cs="Times New Roman"/>
-          <w:lang w:val="el-GR"/>
-        </w:rPr>
-        <w:t xml:space="preserve">Η συνάρτηση στόχου του μοντέλου αθροίζει τα κόστη ανάθεσης </w:t>
-      </w:r>
-      <m:oMath>
-        <m:sSub>
-          <m:sSubPr>
-            <m:ctrlPr>
-              <w:rPr>
-                <w:rFonts w:ascii="Cambria Math" w:hAnsi="Cambria Math" w:cs="Times New Roman"/>
-                <w:i/>
-                <w:lang w:val="el-GR"/>
-              </w:rPr>
-            </m:ctrlPr>
-          </m:sSubPr>
-          <m:e>
-            <m:r>
-              <w:rPr>
-                <w:rFonts w:ascii="Cambria Math" w:hAnsi="Cambria Math" w:cs="Times New Roman"/>
-                <w:lang w:val="el-GR"/>
-              </w:rPr>
-              <m:t>c</m:t>
-            </m:r>
-          </m:e>
-          <m:sub>
-            <m:r>
-              <w:rPr>
-                <w:rFonts w:ascii="Cambria Math" w:hAnsi="Cambria Math" w:cs="Times New Roman"/>
-                <w:lang w:val="el-GR"/>
-              </w:rPr>
-              <m:t>i</m:t>
-            </m:r>
-            <m:r>
-              <w:rPr>
-                <w:rFonts w:ascii="Cambria Math" w:hAnsi="Cambria Math" w:cs="Times New Roman"/>
-              </w:rPr>
-              <m:t>j</m:t>
-            </m:r>
-          </m:sub>
-        </m:sSub>
-      </m:oMath>
-      <w:r>
-        <w:rPr>
-          <w:rFonts w:ascii="Times New Roman" w:hAnsi="Times New Roman" w:cs="Times New Roman"/>
-          <w:lang w:val="el-GR"/>
-        </w:rPr>
-        <w:t xml:space="preserve"> για κάθε ζευγάρι εργασίας </w:t>
-      </w:r>
-      <w:r>
-        <w:rPr>
-          <w:rFonts w:ascii="Times New Roman" w:hAnsi="Times New Roman" w:cs="Times New Roman"/>
-        </w:rPr>
-        <w:t>i</w:t>
-      </w:r>
-      <w:r>
-        <w:rPr>
-          <w:rFonts w:ascii="Times New Roman" w:hAnsi="Times New Roman" w:cs="Times New Roman"/>
-          <w:lang w:val="el-GR"/>
-        </w:rPr>
-        <w:t xml:space="preserve"> και εργαζομένου </w:t>
-      </w:r>
-      <w:r>
-        <w:rPr>
-          <w:rFonts w:ascii="Times New Roman" w:hAnsi="Times New Roman" w:cs="Times New Roman"/>
-        </w:rPr>
-        <w:t>j</w:t>
-      </w:r>
-      <w:r>
-        <w:rPr>
-          <w:rFonts w:ascii="Times New Roman" w:hAnsi="Times New Roman" w:cs="Times New Roman"/>
-          <w:lang w:val="el-GR"/>
-        </w:rPr>
-        <w:t>, όπου υπάρχει ανάθεση, και επιδιώκει την ελαχιστοποίησή τους. Σκοπός είναι να βρεθεί η κατανομή των εργασιών στους εργαζόμενους που δίνει το ελάχιστο συνολικό κόστος.</w:t>
-      </w:r>
-    </w:p>
-    <w:p>
-      <w:pPr>
-        <w:jc w:val="center"/>
-        <w:rPr>
-          <w:rFonts w:ascii="Times New Roman" w:hAnsi="Times New Roman" w:cs="Times New Roman"/>
-        </w:rPr>
-      </w:pPr>
-      <w:r>
-        <w:rPr>
-          <w:rFonts w:ascii="Times New Roman" w:hAnsi="Times New Roman" w:cs="Times New Roman"/>
-          <w:noProof/>
-        </w:rPr>
         <w:drawing>
-          <wp:inline distT="0" distB="0" distL="0" distR="0" wp14:anchorId="625EE762" wp14:editId="1F596BF5">
-            <wp:extent cx="1663139" cy="2062843"/>
-            <wp:effectExtent l="0" t="0" r="0" b="0"/>
-            <wp:docPr id="1572260460" name="Picture 1" descr="A diagram of a network&#10;&#10;AI-generated content may be incorrect."/>
+          <wp:inline distT="0" distB="0" distL="0" distR="0" wp14:anchorId="6D3A495A" wp14:editId="60ED3A15">
+            <wp:extent cx="5943600" cy="513080"/>
+            <wp:effectExtent l="0" t="0" r="0" b="1270"/>
+            <wp:docPr id="979707711" name="Picture 1"/>
             <wp:cNvGraphicFramePr>
               <a:graphicFrameLocks xmlns:a="http://schemas.openxmlformats.org/drawingml/2006/main" noChangeAspect="1"/>
             </wp:cNvGraphicFramePr>
@@ -959,11 +857,11 @@
               <a:graphicData uri="http://schemas.openxmlformats.org/drawingml/2006/picture">
                 <pic:pic xmlns:pic="http://schemas.openxmlformats.org/drawingml/2006/picture">
                   <pic:nvPicPr>
-                    <pic:cNvPr id="1572260460" name="Picture 1" descr="A diagram of a network&#10;&#10;AI-generated content may be incorrect."/>
+                    <pic:cNvPr id="979707711" name=""/>
                     <pic:cNvPicPr/>
                   </pic:nvPicPr>
                   <pic:blipFill>
-                    <a:blip r:embed="rId10"/>
+                    <a:blip r:embed="rId11"/>
                     <a:stretch>
                       <a:fillRect/>
                     </a:stretch>
@@ -971,7 +869,7 @@
                   <pic:spPr>
                     <a:xfrm>
                       <a:off x="0" y="0"/>
-                      <a:ext cx="1711270" cy="2122542"/>
+                      <a:ext cx="5943600" cy="513080"/>
                     </a:xfrm>
                     <a:prstGeom prst="rect">
                       <a:avLst/>
@@ -986,132 +884,1047 @@
     </w:p>
     <w:p>
       <w:pPr>
-        <w:jc w:val="both"/>
-        <w:rPr>
-          <w:rFonts w:ascii="Times New Roman" w:hAnsi="Times New Roman" w:cs="Times New Roman"/>
-          <w:lang w:val="el-GR"/>
-        </w:rPr>
-      </w:pPr>
-      <w:r>
-        <w:rPr>
-          <w:rFonts w:ascii="Times New Roman" w:hAnsi="Times New Roman" w:cs="Times New Roman"/>
-          <w:lang w:val="el-GR"/>
-        </w:rPr>
-        <w:lastRenderedPageBreak/>
-        <w:t>Η λύση που προκύπτει είναι βέλτιστη με βάση τον δεδομένο πίνακα κόστους, και καταγράφεται σε αρχείο</w:t>
-      </w:r>
-      <w:r>
-        <w:rPr>
-          <w:rFonts w:ascii="Times New Roman" w:hAnsi="Times New Roman" w:cs="Times New Roman"/>
-          <w:lang w:val="el-GR"/>
-        </w:rPr>
-        <w:t xml:space="preserve"> </w:t>
-      </w:r>
-      <w:r>
-        <w:rPr>
-          <w:rFonts w:ascii="Courier New" w:eastAsia="Times New Roman" w:hAnsi="Courier New" w:cs="Courier New"/>
-          <w:kern w:val="0"/>
-          <w:sz w:val="20"/>
-          <w:szCs w:val="20"/>
-          <w14:ligatures w14:val="none"/>
-        </w:rPr>
-        <w:t>assign</w:t>
-      </w:r>
-      <w:r>
-        <w:rPr>
-          <w:rFonts w:ascii="Courier New" w:eastAsia="Times New Roman" w:hAnsi="Courier New" w:cs="Courier New"/>
-          <w:kern w:val="0"/>
-          <w:sz w:val="20"/>
-          <w:szCs w:val="20"/>
-          <w:lang w:val="el-GR"/>
-          <w14:ligatures w14:val="none"/>
-        </w:rPr>
-        <w:t>*</w:t>
-      </w:r>
-      <w:r>
-        <w:rPr>
-          <w:rFonts w:ascii="Courier New" w:eastAsia="Times New Roman" w:hAnsi="Courier New" w:cs="Courier New"/>
-          <w:kern w:val="0"/>
-          <w:sz w:val="20"/>
-          <w:szCs w:val="20"/>
-          <w:lang w:val="el-GR"/>
-          <w14:ligatures w14:val="none"/>
-        </w:rPr>
-        <w:t>_</w:t>
-      </w:r>
-      <w:r>
-        <w:rPr>
-          <w:rFonts w:ascii="Courier New" w:eastAsia="Times New Roman" w:hAnsi="Courier New" w:cs="Courier New"/>
-          <w:kern w:val="0"/>
-          <w:sz w:val="20"/>
-          <w:szCs w:val="20"/>
-          <w14:ligatures w14:val="none"/>
-        </w:rPr>
-        <w:t>erotima</w:t>
-      </w:r>
-      <w:r>
-        <w:rPr>
-          <w:rFonts w:ascii="Courier New" w:eastAsia="Times New Roman" w:hAnsi="Courier New" w:cs="Courier New"/>
-          <w:kern w:val="0"/>
-          <w:sz w:val="20"/>
-          <w:szCs w:val="20"/>
-          <w:lang w:val="el-GR"/>
-          <w14:ligatures w14:val="none"/>
-        </w:rPr>
-        <w:t>1_</w:t>
-      </w:r>
-      <w:r>
-        <w:rPr>
-          <w:rFonts w:ascii="Courier New" w:eastAsia="Times New Roman" w:hAnsi="Courier New" w:cs="Courier New"/>
-          <w:kern w:val="0"/>
-          <w:sz w:val="20"/>
-          <w:szCs w:val="20"/>
-          <w14:ligatures w14:val="none"/>
-        </w:rPr>
-        <w:t>solution</w:t>
-      </w:r>
-      <w:r>
-        <w:rPr>
-          <w:rFonts w:ascii="Courier New" w:eastAsia="Times New Roman" w:hAnsi="Courier New" w:cs="Courier New"/>
-          <w:kern w:val="0"/>
-          <w:sz w:val="20"/>
-          <w:szCs w:val="20"/>
-          <w:lang w:val="el-GR"/>
-          <w14:ligatures w14:val="none"/>
-        </w:rPr>
-        <w:t>.</w:t>
-      </w:r>
-      <w:r>
-        <w:rPr>
-          <w:rFonts w:ascii="Courier New" w:eastAsia="Times New Roman" w:hAnsi="Courier New" w:cs="Courier New"/>
-          <w:kern w:val="0"/>
-          <w:sz w:val="20"/>
-          <w:szCs w:val="20"/>
-          <w14:ligatures w14:val="none"/>
-        </w:rPr>
-        <w:t>txt</w:t>
-      </w:r>
-      <w:r>
-        <w:rPr>
-          <w:rFonts w:ascii="Times New Roman" w:hAnsi="Times New Roman" w:cs="Times New Roman"/>
-          <w:lang w:val="el-GR"/>
-        </w:rPr>
-        <w:t>.</w:t>
-      </w:r>
+        <w:pStyle w:val="ListParagraph"/>
+        <w:rPr>
+          <w:rFonts w:ascii="Times New Roman" w:hAnsi="Times New Roman" w:cs="Times New Roman"/>
+          <w:lang w:val="el-GR"/>
+        </w:rPr>
+      </w:pPr>
     </w:p>
     <w:p>
       <w:pPr>
-        <w:rPr>
-          <w:rFonts w:ascii="Times New Roman" w:hAnsi="Times New Roman" w:cs="Times New Roman"/>
-          <w:lang w:val="el-GR"/>
-        </w:rPr>
-      </w:pPr>
-      <w:r>
-        <w:rPr>
-          <w:rFonts w:ascii="Times New Roman" w:hAnsi="Times New Roman" w:cs="Times New Roman"/>
-          <w:lang w:val="el-GR"/>
-        </w:rPr>
-        <w:t xml:space="preserve">Τα αποτελέσματα του </w:t>
+        <w:pStyle w:val="ListParagraph"/>
+        <w:numPr>
+          <w:ilvl w:val="0"/>
+          <w:numId w:val="15"/>
+        </w:numPr>
+        <w:rPr>
+          <w:rFonts w:ascii="Times New Roman" w:hAnsi="Times New Roman" w:cs="Times New Roman"/>
+        </w:rPr>
+      </w:pPr>
+      <w:r>
+        <w:rPr>
+          <w:rFonts w:ascii="Times New Roman" w:hAnsi="Times New Roman" w:cs="Times New Roman"/>
+        </w:rPr>
+        <w:t>scenDE4BD4_round1_day</w:t>
+      </w:r>
+      <w:r>
+        <w:rPr>
+          <w:rFonts w:ascii="Times New Roman" w:hAnsi="Times New Roman" w:cs="Times New Roman"/>
+        </w:rPr>
+        <w:t>(1-5)</w:t>
+      </w:r>
+      <w:r>
+        <w:rPr>
+          <w:rFonts w:ascii="Times New Roman" w:hAnsi="Times New Roman" w:cs="Times New Roman"/>
+        </w:rPr>
+        <w:t>_</w:t>
+      </w:r>
+      <w:r>
+        <w:rPr>
+          <w:rFonts w:ascii="Times New Roman" w:hAnsi="Times New Roman" w:cs="Times New Roman"/>
+        </w:rPr>
+        <w:t>demand_truck_data.csv</w:t>
+      </w:r>
+      <w:r>
+        <w:rPr>
+          <w:rFonts w:ascii="Times New Roman" w:hAnsi="Times New Roman" w:cs="Times New Roman"/>
+        </w:rPr>
+        <w:t>:</w:t>
+      </w:r>
+    </w:p>
+    <w:p>
+      <w:pPr>
+        <w:pStyle w:val="ListParagraph"/>
+        <w:jc w:val="both"/>
+        <w:rPr>
+          <w:rFonts w:ascii="Times New Roman" w:hAnsi="Times New Roman" w:cs="Times New Roman"/>
+          <w:lang w:val="el-GR"/>
+        </w:rPr>
+      </w:pPr>
+      <w:r>
+        <w:rPr>
+          <w:rFonts w:ascii="Times New Roman" w:hAnsi="Times New Roman" w:cs="Times New Roman"/>
+          <w:lang w:val="el-GR"/>
+        </w:rPr>
+        <w:t>Το δεύτερο αρχείο</w:t>
+      </w:r>
+      <w:r>
+        <w:rPr>
+          <w:rFonts w:ascii="Times New Roman" w:hAnsi="Times New Roman" w:cs="Times New Roman"/>
+          <w:lang w:val="el-GR"/>
+        </w:rPr>
+        <w:t xml:space="preserve"> </w:t>
+      </w:r>
+      <w:r>
+        <w:rPr>
+          <w:rFonts w:ascii="Times New Roman" w:hAnsi="Times New Roman" w:cs="Times New Roman"/>
+          <w:lang w:val="el-GR"/>
+        </w:rPr>
+        <w:t>άφορα τις πιθανές θέσεις της καντίνας, δηλαδή που μας αφήνει το παιχνίδι την κάθε μέρα ξεχωριστά να χτίσουμε</w:t>
+      </w:r>
+      <w:r>
+        <w:rPr>
+          <w:rFonts w:ascii="Times New Roman" w:hAnsi="Times New Roman" w:cs="Times New Roman"/>
+          <w:lang w:val="el-GR"/>
+        </w:rPr>
+        <w:t xml:space="preserve"> σε σχέση με την ζήτηση</w:t>
+      </w:r>
+      <w:r>
+        <w:rPr>
+          <w:rFonts w:ascii="Times New Roman" w:hAnsi="Times New Roman" w:cs="Times New Roman"/>
+          <w:lang w:val="el-GR"/>
+        </w:rPr>
+        <w:t>.</w:t>
+      </w:r>
+      <w:r>
+        <w:rPr>
+          <w:rFonts w:ascii="Times New Roman" w:hAnsi="Times New Roman" w:cs="Times New Roman"/>
+          <w:lang w:val="el-GR"/>
+        </w:rPr>
+        <w:t xml:space="preserve"> Ουσιαστικά το </w:t>
+      </w:r>
+      <w:r>
+        <w:rPr>
+          <w:rFonts w:ascii="Times New Roman" w:hAnsi="Times New Roman" w:cs="Times New Roman"/>
+        </w:rPr>
+        <w:t>dataset</w:t>
+      </w:r>
+      <w:r>
+        <w:rPr>
+          <w:rFonts w:ascii="Times New Roman" w:hAnsi="Times New Roman" w:cs="Times New Roman"/>
+          <w:lang w:val="el-GR"/>
+        </w:rPr>
+        <w:t xml:space="preserve"> π</w:t>
+      </w:r>
+      <w:r>
+        <w:rPr>
+          <w:rFonts w:ascii="Times New Roman" w:hAnsi="Times New Roman" w:cs="Times New Roman"/>
+          <w:lang w:val="el-GR"/>
+        </w:rPr>
+        <w:t>εριλαμβάνει τέσσερις στήλες</w:t>
+      </w:r>
+      <w:r>
+        <w:rPr>
+          <w:rFonts w:ascii="Times New Roman" w:hAnsi="Times New Roman" w:cs="Times New Roman"/>
+          <w:lang w:val="el-GR"/>
+        </w:rPr>
+        <w:t xml:space="preserve">, η πρώτη στήλη </w:t>
+      </w:r>
+      <w:r>
+        <w:rPr>
+          <w:rFonts w:ascii="Times New Roman" w:hAnsi="Times New Roman" w:cs="Times New Roman"/>
+          <w:lang w:val="el-GR"/>
+        </w:rPr>
+        <w:t>(</w:t>
+      </w:r>
+      <w:r>
+        <w:rPr>
+          <w:rFonts w:ascii="Times New Roman" w:hAnsi="Times New Roman" w:cs="Times New Roman"/>
+        </w:rPr>
+        <w:t>demand</w:t>
+      </w:r>
+      <w:r>
+        <w:rPr>
+          <w:rFonts w:ascii="Times New Roman" w:hAnsi="Times New Roman" w:cs="Times New Roman"/>
+          <w:lang w:val="el-GR"/>
+        </w:rPr>
+        <w:t>_</w:t>
+      </w:r>
+      <w:r>
+        <w:rPr>
+          <w:rFonts w:ascii="Times New Roman" w:hAnsi="Times New Roman" w:cs="Times New Roman"/>
+        </w:rPr>
+        <w:t>node</w:t>
+      </w:r>
+      <w:r>
+        <w:rPr>
+          <w:rFonts w:ascii="Times New Roman" w:hAnsi="Times New Roman" w:cs="Times New Roman"/>
+          <w:lang w:val="el-GR"/>
+        </w:rPr>
+        <w:t>_</w:t>
+      </w:r>
+      <w:r>
+        <w:rPr>
+          <w:rFonts w:ascii="Times New Roman" w:hAnsi="Times New Roman" w:cs="Times New Roman"/>
+        </w:rPr>
+        <w:t>index</w:t>
+      </w:r>
+      <w:r>
+        <w:rPr>
+          <w:rFonts w:ascii="Times New Roman" w:hAnsi="Times New Roman" w:cs="Times New Roman"/>
+          <w:lang w:val="el-GR"/>
+        </w:rPr>
+        <w:t>)</w:t>
+      </w:r>
+      <w:r>
+        <w:rPr>
+          <w:rFonts w:ascii="Times New Roman" w:hAnsi="Times New Roman" w:cs="Times New Roman"/>
+          <w:lang w:val="el-GR"/>
+        </w:rPr>
+        <w:t xml:space="preserve"> αφορά το αναγνωριστικό του πελάτη δηλαδή του κάθε κτηριού από το προηγούμενο </w:t>
+      </w:r>
+      <w:r>
+        <w:rPr>
+          <w:rFonts w:ascii="Times New Roman" w:hAnsi="Times New Roman" w:cs="Times New Roman"/>
+        </w:rPr>
+        <w:t>dataset</w:t>
+      </w:r>
+      <w:r>
+        <w:rPr>
+          <w:rFonts w:ascii="Times New Roman" w:hAnsi="Times New Roman" w:cs="Times New Roman"/>
+          <w:lang w:val="el-GR"/>
+        </w:rPr>
+        <w:t>,</w:t>
+      </w:r>
+      <w:r>
+        <w:rPr>
+          <w:rFonts w:ascii="Times New Roman" w:hAnsi="Times New Roman" w:cs="Times New Roman"/>
+          <w:lang w:val="el-GR"/>
+        </w:rPr>
+        <w:t xml:space="preserve"> </w:t>
+      </w:r>
+      <w:r>
+        <w:rPr>
+          <w:rFonts w:ascii="Times New Roman" w:hAnsi="Times New Roman" w:cs="Times New Roman"/>
+          <w:lang w:val="el-GR"/>
+        </w:rPr>
+        <w:t>η δεύτερη στήλη</w:t>
+      </w:r>
+      <w:r>
+        <w:rPr>
+          <w:rFonts w:ascii="Times New Roman" w:hAnsi="Times New Roman" w:cs="Times New Roman"/>
+          <w:lang w:val="el-GR"/>
+        </w:rPr>
+        <w:t xml:space="preserve"> </w:t>
+      </w:r>
+      <w:r>
+        <w:rPr>
+          <w:rFonts w:ascii="Times New Roman" w:hAnsi="Times New Roman" w:cs="Times New Roman"/>
+          <w:lang w:val="el-GR"/>
+        </w:rPr>
+        <w:t>(</w:t>
+      </w:r>
+      <w:r>
+        <w:rPr>
+          <w:rFonts w:ascii="Times New Roman" w:hAnsi="Times New Roman" w:cs="Times New Roman"/>
+        </w:rPr>
+        <w:t>truck</w:t>
+      </w:r>
+      <w:r>
+        <w:rPr>
+          <w:rFonts w:ascii="Times New Roman" w:hAnsi="Times New Roman" w:cs="Times New Roman"/>
+          <w:lang w:val="el-GR"/>
+        </w:rPr>
+        <w:t>_</w:t>
+      </w:r>
+      <w:r>
+        <w:rPr>
+          <w:rFonts w:ascii="Times New Roman" w:hAnsi="Times New Roman" w:cs="Times New Roman"/>
+        </w:rPr>
+        <w:t>node</w:t>
+      </w:r>
+      <w:r>
+        <w:rPr>
+          <w:rFonts w:ascii="Times New Roman" w:hAnsi="Times New Roman" w:cs="Times New Roman"/>
+          <w:lang w:val="el-GR"/>
+        </w:rPr>
+        <w:t>_</w:t>
+      </w:r>
+      <w:r>
+        <w:rPr>
+          <w:rFonts w:ascii="Times New Roman" w:hAnsi="Times New Roman" w:cs="Times New Roman"/>
+        </w:rPr>
+        <w:t>index</w:t>
+      </w:r>
+      <w:r>
+        <w:rPr>
+          <w:rFonts w:ascii="Times New Roman" w:hAnsi="Times New Roman" w:cs="Times New Roman"/>
+          <w:lang w:val="el-GR"/>
+        </w:rPr>
+        <w:t xml:space="preserve">) </w:t>
+      </w:r>
+      <w:r>
+        <w:rPr>
+          <w:rFonts w:ascii="Times New Roman" w:hAnsi="Times New Roman" w:cs="Times New Roman"/>
+          <w:lang w:val="el-GR"/>
+        </w:rPr>
+        <w:t xml:space="preserve">το </w:t>
+      </w:r>
+      <w:r>
+        <w:rPr>
+          <w:rFonts w:ascii="Times New Roman" w:hAnsi="Times New Roman" w:cs="Times New Roman"/>
+          <w:lang w:val="el-GR"/>
+        </w:rPr>
+        <w:t xml:space="preserve">αναγνωριστικό του φορτηγού, η τρίτη στήλη </w:t>
+      </w:r>
+      <w:r>
+        <w:rPr>
+          <w:rFonts w:ascii="Times New Roman" w:hAnsi="Times New Roman" w:cs="Times New Roman"/>
+          <w:lang w:val="el-GR"/>
+        </w:rPr>
+        <w:t>(</w:t>
+      </w:r>
+      <w:r>
+        <w:rPr>
+          <w:rFonts w:ascii="Times New Roman" w:hAnsi="Times New Roman" w:cs="Times New Roman"/>
+        </w:rPr>
+        <w:t>distance</w:t>
+      </w:r>
+      <w:r>
+        <w:rPr>
+          <w:rFonts w:ascii="Times New Roman" w:hAnsi="Times New Roman" w:cs="Times New Roman"/>
+          <w:lang w:val="el-GR"/>
+        </w:rPr>
+        <w:t xml:space="preserve">) </w:t>
+      </w:r>
+      <w:r>
+        <w:rPr>
+          <w:rFonts w:ascii="Times New Roman" w:hAnsi="Times New Roman" w:cs="Times New Roman"/>
+          <w:lang w:val="el-GR"/>
+        </w:rPr>
+        <w:t xml:space="preserve">την απόσταση μεταξύ τους και </w:t>
+      </w:r>
+      <w:r>
+        <w:rPr>
+          <w:rFonts w:ascii="Times New Roman" w:hAnsi="Times New Roman" w:cs="Times New Roman"/>
+          <w:lang w:val="el-GR"/>
+        </w:rPr>
+        <w:t>η τέταρτη στήλη</w:t>
+      </w:r>
+      <w:r>
+        <w:rPr>
+          <w:rFonts w:ascii="Times New Roman" w:hAnsi="Times New Roman" w:cs="Times New Roman"/>
+          <w:lang w:val="el-GR"/>
+        </w:rPr>
+        <w:t xml:space="preserve"> </w:t>
+      </w:r>
+      <w:r>
+        <w:rPr>
+          <w:rFonts w:ascii="Times New Roman" w:hAnsi="Times New Roman" w:cs="Times New Roman"/>
+          <w:lang w:val="el-GR"/>
+        </w:rPr>
+        <w:t>(</w:t>
+      </w:r>
+      <w:r>
+        <w:rPr>
+          <w:rFonts w:ascii="Times New Roman" w:hAnsi="Times New Roman" w:cs="Times New Roman"/>
+        </w:rPr>
+        <w:t>scaled</w:t>
+      </w:r>
+      <w:r>
+        <w:rPr>
+          <w:rFonts w:ascii="Times New Roman" w:hAnsi="Times New Roman" w:cs="Times New Roman"/>
+          <w:lang w:val="el-GR"/>
+        </w:rPr>
+        <w:t>_</w:t>
+      </w:r>
+      <w:r>
+        <w:rPr>
+          <w:rFonts w:ascii="Times New Roman" w:hAnsi="Times New Roman" w:cs="Times New Roman"/>
+        </w:rPr>
+        <w:t>demand</w:t>
+      </w:r>
+      <w:r>
+        <w:rPr>
+          <w:rFonts w:ascii="Times New Roman" w:hAnsi="Times New Roman" w:cs="Times New Roman"/>
+          <w:lang w:val="el-GR"/>
+        </w:rPr>
+        <w:t xml:space="preserve">) </w:t>
+      </w:r>
+      <w:r>
+        <w:rPr>
+          <w:rFonts w:ascii="Times New Roman" w:hAnsi="Times New Roman" w:cs="Times New Roman"/>
+          <w:lang w:val="el-GR"/>
+        </w:rPr>
+        <w:t xml:space="preserve">πόσα </w:t>
+      </w:r>
+      <w:r>
+        <w:rPr>
+          <w:rFonts w:ascii="Times New Roman" w:hAnsi="Times New Roman" w:cs="Times New Roman"/>
+        </w:rPr>
+        <w:t>burrito</w:t>
+      </w:r>
+      <w:r>
+        <w:rPr>
+          <w:rFonts w:ascii="Times New Roman" w:hAnsi="Times New Roman" w:cs="Times New Roman"/>
+          <w:lang w:val="el-GR"/>
+        </w:rPr>
+        <w:t xml:space="preserve"> από τη ζήτηση του</w:t>
+      </w:r>
+      <w:r>
+        <w:rPr>
+          <w:rFonts w:ascii="Times New Roman" w:hAnsi="Times New Roman" w:cs="Times New Roman"/>
+          <w:lang w:val="el-GR"/>
+        </w:rPr>
+        <w:t xml:space="preserve"> συγκεκριμένου</w:t>
+      </w:r>
+      <w:r>
+        <w:rPr>
+          <w:rFonts w:ascii="Times New Roman" w:hAnsi="Times New Roman" w:cs="Times New Roman"/>
+          <w:lang w:val="el-GR"/>
+        </w:rPr>
+        <w:t xml:space="preserve"> πελάτη μπορεί να καλύψει το φορτηγό</w:t>
+      </w:r>
+      <w:r>
+        <w:rPr>
+          <w:rFonts w:ascii="Times New Roman" w:hAnsi="Times New Roman" w:cs="Times New Roman"/>
+          <w:lang w:val="el-GR"/>
+        </w:rPr>
+        <w:t>.</w:t>
+      </w:r>
+    </w:p>
+    <w:p>
+      <w:pPr>
+        <w:pStyle w:val="ListParagraph"/>
+        <w:rPr>
+          <w:rFonts w:ascii="Times New Roman" w:hAnsi="Times New Roman" w:cs="Times New Roman"/>
+          <w:lang w:val="el-GR"/>
+        </w:rPr>
+      </w:pPr>
+    </w:p>
+    <w:p>
+      <w:pPr>
+        <w:pStyle w:val="ListParagraph"/>
+        <w:jc w:val="both"/>
+        <w:rPr>
+          <w:rFonts w:ascii="Times New Roman" w:hAnsi="Times New Roman" w:cs="Times New Roman"/>
+          <w:lang w:val="el-GR"/>
+        </w:rPr>
+      </w:pPr>
+      <w:r>
+        <w:rPr>
+          <w:rFonts w:ascii="Times New Roman" w:hAnsi="Times New Roman" w:cs="Times New Roman"/>
+          <w:lang w:val="el-GR"/>
+        </w:rPr>
+        <w:drawing>
+          <wp:inline distT="0" distB="0" distL="0" distR="0" wp14:anchorId="2066A955" wp14:editId="10C462C7">
+            <wp:extent cx="5229955" cy="657317"/>
+            <wp:effectExtent l="0" t="0" r="0" b="9525"/>
+            <wp:docPr id="1919797193" name="Picture 1" descr="A screenshot of a computer code&#10;&#10;AI-generated content may be incorrect."/>
+            <wp:cNvGraphicFramePr>
+              <a:graphicFrameLocks xmlns:a="http://schemas.openxmlformats.org/drawingml/2006/main" noChangeAspect="1"/>
+            </wp:cNvGraphicFramePr>
+            <a:graphic xmlns:a="http://schemas.openxmlformats.org/drawingml/2006/main">
+              <a:graphicData uri="http://schemas.openxmlformats.org/drawingml/2006/picture">
+                <pic:pic xmlns:pic="http://schemas.openxmlformats.org/drawingml/2006/picture">
+                  <pic:nvPicPr>
+                    <pic:cNvPr id="1919797193" name="Picture 1" descr="A screenshot of a computer code&#10;&#10;AI-generated content may be incorrect."/>
+                    <pic:cNvPicPr/>
+                  </pic:nvPicPr>
+                  <pic:blipFill>
+                    <a:blip r:embed="rId12"/>
+                    <a:stretch>
+                      <a:fillRect/>
+                    </a:stretch>
+                  </pic:blipFill>
+                  <pic:spPr>
+                    <a:xfrm>
+                      <a:off x="0" y="0"/>
+                      <a:ext cx="5229955" cy="657317"/>
+                    </a:xfrm>
+                    <a:prstGeom prst="rect">
+                      <a:avLst/>
+                    </a:prstGeom>
+                  </pic:spPr>
+                </pic:pic>
+              </a:graphicData>
+            </a:graphic>
+          </wp:inline>
+        </w:drawing>
+      </w:r>
+    </w:p>
+    <w:p>
+      <w:pPr>
+        <w:pStyle w:val="ListParagraph"/>
+        <w:rPr>
+          <w:rFonts w:ascii="Times New Roman" w:hAnsi="Times New Roman" w:cs="Times New Roman"/>
+          <w:lang w:val="el-GR"/>
+        </w:rPr>
+      </w:pPr>
+    </w:p>
+    <w:p>
+      <w:pPr>
+        <w:pStyle w:val="ListParagraph"/>
+        <w:numPr>
+          <w:ilvl w:val="0"/>
+          <w:numId w:val="15"/>
+        </w:numPr>
+        <w:rPr>
+          <w:rFonts w:ascii="Times New Roman" w:hAnsi="Times New Roman" w:cs="Times New Roman"/>
+        </w:rPr>
+      </w:pPr>
+      <w:r>
+        <w:rPr>
+          <w:rFonts w:ascii="Times New Roman" w:hAnsi="Times New Roman" w:cs="Times New Roman"/>
+        </w:rPr>
+        <w:t>scenDE4BD4_round1_day</w:t>
+      </w:r>
+      <w:r>
+        <w:rPr>
+          <w:rFonts w:ascii="Times New Roman" w:hAnsi="Times New Roman" w:cs="Times New Roman"/>
+        </w:rPr>
+        <w:t>(1-5)</w:t>
+      </w:r>
+      <w:r>
+        <w:rPr>
+          <w:rFonts w:ascii="Times New Roman" w:hAnsi="Times New Roman" w:cs="Times New Roman"/>
+        </w:rPr>
+        <w:t>_</w:t>
+      </w:r>
+      <w:r>
+        <w:rPr>
+          <w:rFonts w:ascii="Times New Roman" w:hAnsi="Times New Roman" w:cs="Times New Roman"/>
+        </w:rPr>
+        <w:t>problem_data</w:t>
+      </w:r>
+      <w:r>
+        <w:rPr>
+          <w:rFonts w:ascii="Times New Roman" w:hAnsi="Times New Roman" w:cs="Times New Roman"/>
+        </w:rPr>
+        <w:t>.csv</w:t>
+      </w:r>
+      <w:r>
+        <w:rPr>
+          <w:rFonts w:ascii="Times New Roman" w:hAnsi="Times New Roman" w:cs="Times New Roman"/>
+        </w:rPr>
+        <w:t>:</w:t>
+      </w:r>
+    </w:p>
+    <w:p>
+      <w:pPr>
+        <w:pStyle w:val="ListParagraph"/>
+        <w:jc w:val="both"/>
+        <w:rPr>
+          <w:rFonts w:ascii="Times New Roman" w:hAnsi="Times New Roman" w:cs="Times New Roman"/>
+          <w:lang w:val="el-GR"/>
+        </w:rPr>
+      </w:pPr>
+      <w:r>
+        <w:rPr>
+          <w:rFonts w:ascii="Times New Roman" w:hAnsi="Times New Roman" w:cs="Times New Roman"/>
+          <w:lang w:val="el-GR"/>
+        </w:rPr>
+        <w:t xml:space="preserve">Το τρίτο αρχείο αφορά την τιμή πώλησης του </w:t>
+      </w:r>
+      <w:r>
+        <w:rPr>
+          <w:rFonts w:ascii="Times New Roman" w:hAnsi="Times New Roman" w:cs="Times New Roman"/>
+        </w:rPr>
+        <w:t>burrito</w:t>
+      </w:r>
+      <w:r>
+        <w:rPr>
+          <w:rFonts w:ascii="Times New Roman" w:hAnsi="Times New Roman" w:cs="Times New Roman"/>
+          <w:lang w:val="el-GR"/>
+        </w:rPr>
+        <w:t>, το κόστος παραγωγής του και το κόστος τοποθέτησης κάθε καντίνας ξεχωριστά. Οι τιμές αυτές είναι διαφορετικές σε κάθε μια από τις πέντε μέρες.</w:t>
+      </w:r>
+    </w:p>
+    <w:p>
+      <w:pPr>
+        <w:pStyle w:val="ListParagraph"/>
+        <w:jc w:val="both"/>
+        <w:rPr>
+          <w:rFonts w:ascii="Times New Roman" w:hAnsi="Times New Roman" w:cs="Times New Roman"/>
+          <w:lang w:val="el-GR"/>
+        </w:rPr>
+      </w:pPr>
+    </w:p>
+    <w:p>
+      <w:pPr>
+        <w:pStyle w:val="ListParagraph"/>
+        <w:rPr>
+          <w:rFonts w:ascii="Times New Roman" w:hAnsi="Times New Roman" w:cs="Times New Roman"/>
+          <w:lang w:val="el-GR"/>
+        </w:rPr>
+      </w:pPr>
+      <w:r>
+        <w:rPr>
+          <w:rFonts w:ascii="Times New Roman" w:hAnsi="Times New Roman" w:cs="Times New Roman"/>
+          <w:lang w:val="el-GR"/>
+        </w:rPr>
+        <w:drawing>
+          <wp:inline distT="0" distB="0" distL="0" distR="0" wp14:anchorId="3EEBCCF7" wp14:editId="7723052E">
+            <wp:extent cx="3629532" cy="466790"/>
+            <wp:effectExtent l="0" t="0" r="9525" b="9525"/>
+            <wp:docPr id="708837687" name="Picture 1"/>
+            <wp:cNvGraphicFramePr>
+              <a:graphicFrameLocks xmlns:a="http://schemas.openxmlformats.org/drawingml/2006/main" noChangeAspect="1"/>
+            </wp:cNvGraphicFramePr>
+            <a:graphic xmlns:a="http://schemas.openxmlformats.org/drawingml/2006/main">
+              <a:graphicData uri="http://schemas.openxmlformats.org/drawingml/2006/picture">
+                <pic:pic xmlns:pic="http://schemas.openxmlformats.org/drawingml/2006/picture">
+                  <pic:nvPicPr>
+                    <pic:cNvPr id="708837687" name=""/>
+                    <pic:cNvPicPr/>
+                  </pic:nvPicPr>
+                  <pic:blipFill>
+                    <a:blip r:embed="rId13"/>
+                    <a:stretch>
+                      <a:fillRect/>
+                    </a:stretch>
+                  </pic:blipFill>
+                  <pic:spPr>
+                    <a:xfrm>
+                      <a:off x="0" y="0"/>
+                      <a:ext cx="3629532" cy="466790"/>
+                    </a:xfrm>
+                    <a:prstGeom prst="rect">
+                      <a:avLst/>
+                    </a:prstGeom>
+                  </pic:spPr>
+                </pic:pic>
+              </a:graphicData>
+            </a:graphic>
+          </wp:inline>
+        </w:drawing>
+      </w:r>
+    </w:p>
+    <w:p>
+      <w:pPr>
+        <w:pStyle w:val="ListParagraph"/>
+        <w:rPr>
+          <w:rFonts w:ascii="Times New Roman" w:hAnsi="Times New Roman" w:cs="Times New Roman"/>
+          <w:lang w:val="el-GR"/>
+        </w:rPr>
+      </w:pPr>
+    </w:p>
+    <w:p>
+      <w:pPr>
+        <w:pStyle w:val="ListParagraph"/>
+        <w:numPr>
+          <w:ilvl w:val="0"/>
+          <w:numId w:val="15"/>
+        </w:numPr>
+        <w:jc w:val="both"/>
+        <w:rPr>
+          <w:rFonts w:ascii="Times New Roman" w:hAnsi="Times New Roman" w:cs="Times New Roman"/>
+          <w:lang w:val="el-GR"/>
+        </w:rPr>
+      </w:pPr>
+      <w:r>
+        <w:rPr>
+          <w:rFonts w:ascii="Times New Roman" w:hAnsi="Times New Roman" w:cs="Times New Roman"/>
+        </w:rPr>
+        <w:lastRenderedPageBreak/>
+        <w:t>scenDE</w:t>
+      </w:r>
+      <w:r>
+        <w:rPr>
+          <w:rFonts w:ascii="Times New Roman" w:hAnsi="Times New Roman" w:cs="Times New Roman"/>
+          <w:lang w:val="el-GR"/>
+        </w:rPr>
+        <w:t>4</w:t>
+      </w:r>
+      <w:r>
+        <w:rPr>
+          <w:rFonts w:ascii="Times New Roman" w:hAnsi="Times New Roman" w:cs="Times New Roman"/>
+        </w:rPr>
+        <w:t>BD</w:t>
+      </w:r>
+      <w:r>
+        <w:rPr>
+          <w:rFonts w:ascii="Times New Roman" w:hAnsi="Times New Roman" w:cs="Times New Roman"/>
+          <w:lang w:val="el-GR"/>
+        </w:rPr>
+        <w:t>4_</w:t>
+      </w:r>
+      <w:r>
+        <w:rPr>
+          <w:rFonts w:ascii="Times New Roman" w:hAnsi="Times New Roman" w:cs="Times New Roman"/>
+        </w:rPr>
+        <w:t>round</w:t>
+      </w:r>
+      <w:r>
+        <w:rPr>
+          <w:rFonts w:ascii="Times New Roman" w:hAnsi="Times New Roman" w:cs="Times New Roman"/>
+          <w:lang w:val="el-GR"/>
+        </w:rPr>
+        <w:t>1_</w:t>
+      </w:r>
+      <w:r>
+        <w:rPr>
+          <w:rFonts w:ascii="Times New Roman" w:hAnsi="Times New Roman" w:cs="Times New Roman"/>
+        </w:rPr>
+        <w:t>day</w:t>
+      </w:r>
+      <w:r>
+        <w:rPr>
+          <w:rFonts w:ascii="Times New Roman" w:hAnsi="Times New Roman" w:cs="Times New Roman"/>
+          <w:lang w:val="el-GR"/>
+        </w:rPr>
+        <w:t>(1-5)_</w:t>
+      </w:r>
+      <w:r>
+        <w:rPr>
+          <w:rFonts w:ascii="Times New Roman" w:hAnsi="Times New Roman" w:cs="Times New Roman"/>
+        </w:rPr>
+        <w:t>truck</w:t>
+      </w:r>
+      <w:r>
+        <w:rPr>
+          <w:rFonts w:ascii="Times New Roman" w:hAnsi="Times New Roman" w:cs="Times New Roman"/>
+          <w:lang w:val="el-GR"/>
+        </w:rPr>
+        <w:t>_</w:t>
+      </w:r>
+      <w:r>
+        <w:rPr>
+          <w:rFonts w:ascii="Times New Roman" w:hAnsi="Times New Roman" w:cs="Times New Roman"/>
+        </w:rPr>
+        <w:t>node</w:t>
+      </w:r>
+      <w:r>
+        <w:rPr>
+          <w:rFonts w:ascii="Times New Roman" w:hAnsi="Times New Roman" w:cs="Times New Roman"/>
+          <w:lang w:val="el-GR"/>
+        </w:rPr>
+        <w:t>_</w:t>
+      </w:r>
+      <w:r>
+        <w:rPr>
+          <w:rFonts w:ascii="Times New Roman" w:hAnsi="Times New Roman" w:cs="Times New Roman"/>
+        </w:rPr>
+        <w:t>data</w:t>
+      </w:r>
+      <w:r>
+        <w:rPr>
+          <w:rFonts w:ascii="Times New Roman" w:hAnsi="Times New Roman" w:cs="Times New Roman"/>
+          <w:lang w:val="el-GR"/>
+        </w:rPr>
+        <w:t>.</w:t>
+      </w:r>
+      <w:r>
+        <w:rPr>
+          <w:rFonts w:ascii="Times New Roman" w:hAnsi="Times New Roman" w:cs="Times New Roman"/>
+        </w:rPr>
+        <w:t>csv</w:t>
+      </w:r>
+      <w:r>
+        <w:rPr>
+          <w:rFonts w:ascii="Times New Roman" w:hAnsi="Times New Roman" w:cs="Times New Roman"/>
+          <w:lang w:val="el-GR"/>
+        </w:rPr>
+        <w:br/>
+      </w:r>
+      <w:r>
+        <w:rPr>
+          <w:rFonts w:ascii="Times New Roman" w:hAnsi="Times New Roman" w:cs="Times New Roman"/>
+          <w:lang w:val="el-GR"/>
+        </w:rPr>
+        <w:t>Το</w:t>
+      </w:r>
+      <w:r>
+        <w:rPr>
+          <w:rFonts w:ascii="Times New Roman" w:hAnsi="Times New Roman" w:cs="Times New Roman"/>
+          <w:lang w:val="el-GR"/>
+        </w:rPr>
+        <w:t xml:space="preserve"> </w:t>
+      </w:r>
+      <w:r>
+        <w:rPr>
+          <w:rFonts w:ascii="Times New Roman" w:hAnsi="Times New Roman" w:cs="Times New Roman"/>
+          <w:lang w:val="el-GR"/>
+        </w:rPr>
+        <w:t>τελεύταιο</w:t>
+      </w:r>
+      <w:r>
+        <w:rPr>
+          <w:rFonts w:ascii="Times New Roman" w:hAnsi="Times New Roman" w:cs="Times New Roman"/>
+          <w:lang w:val="el-GR"/>
+        </w:rPr>
+        <w:t xml:space="preserve"> </w:t>
+      </w:r>
+      <w:r>
+        <w:rPr>
+          <w:rFonts w:ascii="Times New Roman" w:hAnsi="Times New Roman" w:cs="Times New Roman"/>
+          <w:lang w:val="el-GR"/>
+        </w:rPr>
+        <w:t>άρχειο</w:t>
+      </w:r>
+      <w:r>
+        <w:rPr>
+          <w:rFonts w:ascii="Times New Roman" w:hAnsi="Times New Roman" w:cs="Times New Roman"/>
+          <w:lang w:val="el-GR"/>
+        </w:rPr>
+        <w:t xml:space="preserve"> </w:t>
+      </w:r>
+      <w:r>
+        <w:rPr>
+          <w:rFonts w:ascii="Times New Roman" w:hAnsi="Times New Roman" w:cs="Times New Roman"/>
+          <w:lang w:val="el-GR"/>
+        </w:rPr>
+        <w:t xml:space="preserve">μας δίνει τις συντεταγμένες </w:t>
+      </w:r>
+      <w:r>
+        <w:rPr>
+          <w:rFonts w:ascii="Times New Roman" w:hAnsi="Times New Roman" w:cs="Times New Roman"/>
+          <w:lang w:val="el-GR"/>
+        </w:rPr>
+        <w:t>(</w:t>
+      </w:r>
+      <w:r>
+        <w:rPr>
+          <w:rFonts w:ascii="Times New Roman" w:hAnsi="Times New Roman" w:cs="Times New Roman"/>
+        </w:rPr>
+        <w:t>x</w:t>
+      </w:r>
+      <w:r>
+        <w:rPr>
+          <w:rFonts w:ascii="Times New Roman" w:hAnsi="Times New Roman" w:cs="Times New Roman"/>
+          <w:lang w:val="el-GR"/>
+        </w:rPr>
+        <w:t>,</w:t>
+      </w:r>
+      <w:r>
+        <w:rPr>
+          <w:rFonts w:ascii="Times New Roman" w:hAnsi="Times New Roman" w:cs="Times New Roman"/>
+        </w:rPr>
+        <w:t>y</w:t>
+      </w:r>
+      <w:r>
+        <w:rPr>
+          <w:rFonts w:ascii="Times New Roman" w:hAnsi="Times New Roman" w:cs="Times New Roman"/>
+          <w:lang w:val="el-GR"/>
+        </w:rPr>
+        <w:t>)</w:t>
+      </w:r>
+      <w:r>
+        <w:rPr>
+          <w:rFonts w:ascii="Times New Roman" w:hAnsi="Times New Roman" w:cs="Times New Roman"/>
+          <w:lang w:val="el-GR"/>
+        </w:rPr>
+        <w:t xml:space="preserve"> της κάθε καντίνας που μας επιτρέπει το παιχνίδι να στήσουμε την κάθε μέρα ξεχωριστά.</w:t>
+      </w:r>
+      <w:r>
+        <w:rPr>
+          <w:rFonts w:ascii="Times New Roman" w:hAnsi="Times New Roman" w:cs="Times New Roman"/>
+          <w:lang w:val="el-GR"/>
+        </w:rPr>
+        <w:t xml:space="preserve"> </w:t>
+      </w:r>
+      <w:r>
+        <w:rPr>
+          <w:rFonts w:ascii="Times New Roman" w:hAnsi="Times New Roman" w:cs="Times New Roman"/>
+          <w:lang w:val="el-GR"/>
+        </w:rPr>
+        <w:t>Παρολα αυτά δεν</w:t>
+      </w:r>
+      <w:r>
+        <w:rPr>
+          <w:rFonts w:ascii="Times New Roman" w:hAnsi="Times New Roman" w:cs="Times New Roman"/>
+          <w:lang w:val="el-GR"/>
+        </w:rPr>
+        <w:t xml:space="preserve"> </w:t>
+      </w:r>
+      <w:r>
+        <w:rPr>
+          <w:rFonts w:ascii="Times New Roman" w:hAnsi="Times New Roman" w:cs="Times New Roman"/>
+          <w:lang w:val="el-GR"/>
+        </w:rPr>
+        <w:t xml:space="preserve">χρησιμοποιείται στο Ερώτημα 2 της εργασίας καθώς δεν μας έχει ζητηθεί να υλοποιήσουμε γραφικά το παιχνίδι παρά μόνο να κάνουμε την μοντελοποίηση.                                         </w:t>
+      </w:r>
+    </w:p>
+    <w:p>
+      <w:pPr>
+        <w:pStyle w:val="ListParagraph"/>
+        <w:jc w:val="both"/>
+        <w:rPr>
+          <w:rFonts w:ascii="Times New Roman" w:hAnsi="Times New Roman" w:cs="Times New Roman"/>
+          <w:lang w:val="el-GR"/>
+        </w:rPr>
+      </w:pPr>
+      <w:r>
+        <w:rPr>
+          <w:rFonts w:ascii="Times New Roman" w:hAnsi="Times New Roman" w:cs="Times New Roman"/>
+          <w:lang w:val="el-GR"/>
+        </w:rPr>
+        <w:br/>
+      </w:r>
+      <w:r>
+        <w:rPr>
+          <w:lang w:val="el-GR"/>
+        </w:rPr>
+        <w:drawing>
+          <wp:inline distT="0" distB="0" distL="0" distR="0" wp14:anchorId="4471CBE5" wp14:editId="30C726B5">
+            <wp:extent cx="4020111" cy="657317"/>
+            <wp:effectExtent l="0" t="0" r="0" b="9525"/>
+            <wp:docPr id="889356208" name="Picture 1" descr="A screenshot of a computer&#10;&#10;AI-generated content may be incorrect."/>
+            <wp:cNvGraphicFramePr>
+              <a:graphicFrameLocks xmlns:a="http://schemas.openxmlformats.org/drawingml/2006/main" noChangeAspect="1"/>
+            </wp:cNvGraphicFramePr>
+            <a:graphic xmlns:a="http://schemas.openxmlformats.org/drawingml/2006/main">
+              <a:graphicData uri="http://schemas.openxmlformats.org/drawingml/2006/picture">
+                <pic:pic xmlns:pic="http://schemas.openxmlformats.org/drawingml/2006/picture">
+                  <pic:nvPicPr>
+                    <pic:cNvPr id="889356208" name="Picture 1" descr="A screenshot of a computer&#10;&#10;AI-generated content may be incorrect."/>
+                    <pic:cNvPicPr/>
+                  </pic:nvPicPr>
+                  <pic:blipFill>
+                    <a:blip r:embed="rId14"/>
+                    <a:stretch>
+                      <a:fillRect/>
+                    </a:stretch>
+                  </pic:blipFill>
+                  <pic:spPr>
+                    <a:xfrm>
+                      <a:off x="0" y="0"/>
+                      <a:ext cx="4020111" cy="657317"/>
+                    </a:xfrm>
+                    <a:prstGeom prst="rect">
+                      <a:avLst/>
+                    </a:prstGeom>
+                  </pic:spPr>
+                </pic:pic>
+              </a:graphicData>
+            </a:graphic>
+          </wp:inline>
+        </w:drawing>
+      </w:r>
+    </w:p>
+    <w:p>
+      <w:pPr>
+        <w:rPr>
+          <w:rFonts w:ascii="Times New Roman" w:hAnsi="Times New Roman" w:cs="Times New Roman"/>
+          <w:lang w:val="el-GR"/>
+        </w:rPr>
+      </w:pPr>
+    </w:p>
+    <w:p>
+      <w:pPr>
+        <w:jc w:val="center"/>
+        <w:rPr>
+          <w:lang w:val="el-GR"/>
+        </w:rPr>
+      </w:pPr>
+    </w:p>
+    <w:p>
+      <w:pPr>
+        <w:rPr>
+          <w:lang w:val="el-GR"/>
+        </w:rPr>
+      </w:pPr>
+    </w:p>
+    <w:p>
+      <w:pPr>
+        <w:rPr>
+          <w:rFonts w:ascii="Times New Roman" w:hAnsi="Times New Roman" w:cs="Times New Roman"/>
+          <w:b/>
+          <w:bCs/>
+          <w:lang w:val="el-GR"/>
+        </w:rPr>
+      </w:pPr>
+      <w:r>
+        <w:rPr>
+          <w:rFonts w:ascii="Times New Roman" w:hAnsi="Times New Roman" w:cs="Times New Roman"/>
+          <w:b/>
+          <w:bCs/>
+          <w:lang w:val="el-GR"/>
+        </w:rPr>
+        <w:t xml:space="preserve">Ερώτημα </w:t>
+      </w:r>
+      <w:r>
+        <w:rPr>
+          <w:rFonts w:ascii="Times New Roman" w:hAnsi="Times New Roman" w:cs="Times New Roman"/>
+          <w:b/>
+          <w:bCs/>
+          <w:lang w:val="el-GR"/>
+        </w:rPr>
+        <w:t>2</w:t>
+      </w:r>
+      <w:r>
+        <w:rPr>
+          <w:rFonts w:ascii="Times New Roman" w:hAnsi="Times New Roman" w:cs="Times New Roman"/>
+          <w:b/>
+          <w:bCs/>
+          <w:lang w:val="el-GR"/>
+        </w:rPr>
+        <w:t xml:space="preserve"> – </w:t>
+      </w:r>
+      <w:r>
+        <w:rPr>
+          <w:rFonts w:ascii="Times New Roman" w:hAnsi="Times New Roman" w:cs="Times New Roman"/>
+          <w:b/>
+          <w:bCs/>
+          <w:lang w:val="el-GR"/>
+        </w:rPr>
+        <w:t xml:space="preserve">Επίλυση του προβλήματος </w:t>
+      </w:r>
+      <w:r>
+        <w:rPr>
+          <w:rFonts w:ascii="Times New Roman" w:hAnsi="Times New Roman" w:cs="Times New Roman"/>
+          <w:b/>
+          <w:bCs/>
+          <w:lang w:val="el-GR"/>
+        </w:rPr>
+        <w:t xml:space="preserve">με τον </w:t>
+      </w:r>
+      <w:r>
+        <w:rPr>
+          <w:rFonts w:ascii="Times New Roman" w:hAnsi="Times New Roman" w:cs="Times New Roman"/>
+          <w:b/>
+          <w:bCs/>
+        </w:rPr>
+        <w:t>CP</w:t>
+      </w:r>
+      <w:r>
+        <w:rPr>
+          <w:rFonts w:ascii="Times New Roman" w:hAnsi="Times New Roman" w:cs="Times New Roman"/>
+          <w:b/>
+          <w:bCs/>
+          <w:lang w:val="el-GR"/>
+        </w:rPr>
+        <w:t>-</w:t>
+      </w:r>
+      <w:r>
+        <w:rPr>
+          <w:rFonts w:ascii="Times New Roman" w:hAnsi="Times New Roman" w:cs="Times New Roman"/>
+          <w:b/>
+          <w:bCs/>
+        </w:rPr>
+        <w:t>SAT</w:t>
+      </w:r>
+      <w:r>
+        <w:rPr>
+          <w:rFonts w:ascii="Times New Roman" w:hAnsi="Times New Roman" w:cs="Times New Roman"/>
+          <w:b/>
+          <w:bCs/>
+          <w:lang w:val="el-GR"/>
+        </w:rPr>
+        <w:t xml:space="preserve"> </w:t>
+      </w:r>
+      <w:r>
+        <w:rPr>
+          <w:rFonts w:ascii="Times New Roman" w:hAnsi="Times New Roman" w:cs="Times New Roman"/>
+          <w:b/>
+          <w:bCs/>
+          <w:lang w:val="el-GR"/>
+        </w:rPr>
+        <w:t xml:space="preserve">και τον </w:t>
+      </w:r>
+      <w:r>
+        <w:rPr>
+          <w:rFonts w:ascii="Times New Roman" w:hAnsi="Times New Roman" w:cs="Times New Roman"/>
+          <w:b/>
+          <w:bCs/>
+        </w:rPr>
+        <w:t>Gurobi</w:t>
+      </w:r>
+    </w:p>
+    <w:p>
+      <w:pPr>
+        <w:rPr>
+          <w:rFonts w:ascii="Times New Roman" w:hAnsi="Times New Roman" w:cs="Times New Roman"/>
+          <w:lang w:val="el-GR"/>
+        </w:rPr>
+      </w:pPr>
+      <w:r>
+        <w:rPr>
+          <w:rFonts w:ascii="Times New Roman" w:hAnsi="Times New Roman" w:cs="Times New Roman"/>
+          <w:lang w:val="el-GR"/>
+        </w:rPr>
+        <w:t>Στο πρώτο ερώτημα (</w:t>
       </w:r>
       <w:r>
         <w:rPr>
@@ -1137,21 +1950,14 @@
           <w:rFonts w:ascii="Times New Roman" w:hAnsi="Times New Roman" w:cs="Times New Roman"/>
           <w:lang w:val="el-GR"/>
         </w:rPr>
-        <w:t xml:space="preserve"> </w:t>
-      </w:r>
-      <w:r>
-        <w:rPr>
-          <w:rFonts w:ascii="Times New Roman" w:hAnsi="Times New Roman" w:cs="Times New Roman"/>
-          <w:lang w:val="el-GR"/>
-        </w:rPr>
-        <w:t>είναι τα εξής</w:t>
-      </w:r>
-      <w:r>
-        <w:rPr>
-          <w:rFonts w:ascii="Times New Roman" w:hAnsi="Times New Roman" w:cs="Times New Roman"/>
-          <w:lang w:val="el-GR"/>
-        </w:rPr>
-        <w:t>:</w:t>
+        <w:t>) υλοποιήθηκε έν</w:t>
+      </w:r>
+      <w:r>
+        <w:rPr>
+          <w:rFonts w:ascii="Times New Roman" w:hAnsi="Times New Roman" w:cs="Times New Roman"/>
+          <w:lang w:val="el-GR"/>
+        </w:rPr>
+        <w:t xml:space="preserve">α μοντέλο που επιλύει το πρόβλημα </w:t>
       </w:r>
     </w:p>
     <w:tbl>
@@ -1827,6 +2633,7 @@
       </w:pPr>
       <w:r>
         <w:rPr>
+          <w:noProof/>
           <w:lang w:val="el-GR"/>
         </w:rPr>
         <w:drawing>
@@ -1845,7 +2652,7 @@
                     <pic:cNvPicPr/>
                   </pic:nvPicPr>
                   <pic:blipFill>
-                    <a:blip r:embed="rId11"/>
+                    <a:blip r:embed="rId15"/>
                     <a:stretch>
                       <a:fillRect/>
                     </a:stretch>
@@ -1889,6 +2696,7 @@
           <w:bCs/>
           <w:lang w:val="el-GR"/>
         </w:rPr>
+        <w:lastRenderedPageBreak/>
         <w:t>Ερώτημα 2 – Σύγκριση με τον Ουγγρικό Αλγόριθμο</w:t>
       </w:r>
     </w:p>
@@ -1934,100 +2742,100 @@
           <w:rStyle w:val="FootnoteReference"/>
           <w:rFonts w:ascii="Times New Roman" w:hAnsi="Times New Roman" w:cs="Times New Roman"/>
         </w:rPr>
+        <w:footnoteReference w:id="2"/>
+      </w:r>
+      <w:r>
+        <w:rPr>
+          <w:rFonts w:ascii="Times New Roman" w:hAnsi="Times New Roman" w:cs="Times New Roman"/>
+          <w:lang w:val="el-GR"/>
+        </w:rPr>
+        <w:t xml:space="preserve"> </w:t>
+      </w:r>
+      <w:r>
+        <w:rPr>
+          <w:rFonts w:ascii="Times New Roman" w:hAnsi="Times New Roman" w:cs="Times New Roman"/>
+          <w:lang w:val="el-GR"/>
+        </w:rPr>
+        <w:t xml:space="preserve">και πιο </w:t>
+      </w:r>
+      <w:r>
+        <w:rPr>
+          <w:rFonts w:ascii="Times New Roman" w:hAnsi="Times New Roman" w:cs="Times New Roman"/>
+          <w:lang w:val="el-GR"/>
+        </w:rPr>
+        <w:t xml:space="preserve">συγκεκριμένα τη συνάρτηση </w:t>
+      </w:r>
+      <w:r>
+        <w:rPr>
+          <w:rFonts w:ascii="Times New Roman" w:hAnsi="Times New Roman" w:cs="Times New Roman"/>
+        </w:rPr>
+        <w:t>minimum</w:t>
+      </w:r>
+      <w:r>
+        <w:rPr>
+          <w:rFonts w:ascii="Times New Roman" w:hAnsi="Times New Roman" w:cs="Times New Roman"/>
+          <w:lang w:val="el-GR"/>
+        </w:rPr>
+        <w:t>_</w:t>
+      </w:r>
+      <w:r>
+        <w:rPr>
+          <w:rFonts w:ascii="Times New Roman" w:hAnsi="Times New Roman" w:cs="Times New Roman"/>
+        </w:rPr>
+        <w:t>weight</w:t>
+      </w:r>
+      <w:r>
+        <w:rPr>
+          <w:rFonts w:ascii="Times New Roman" w:hAnsi="Times New Roman" w:cs="Times New Roman"/>
+          <w:lang w:val="el-GR"/>
+        </w:rPr>
+        <w:t>_</w:t>
+      </w:r>
+      <w:r>
+        <w:rPr>
+          <w:rFonts w:ascii="Times New Roman" w:hAnsi="Times New Roman" w:cs="Times New Roman"/>
+        </w:rPr>
+        <w:t>full</w:t>
+      </w:r>
+      <w:r>
+        <w:rPr>
+          <w:rFonts w:ascii="Times New Roman" w:hAnsi="Times New Roman" w:cs="Times New Roman"/>
+          <w:lang w:val="el-GR"/>
+        </w:rPr>
+        <w:t>_</w:t>
+      </w:r>
+      <w:r>
+        <w:rPr>
+          <w:rFonts w:ascii="Times New Roman" w:hAnsi="Times New Roman" w:cs="Times New Roman"/>
+        </w:rPr>
+        <w:t>matching</w:t>
+      </w:r>
+      <w:r>
+        <w:rPr>
+          <w:rFonts w:ascii="Times New Roman" w:hAnsi="Times New Roman" w:cs="Times New Roman"/>
+          <w:lang w:val="el-GR"/>
+        </w:rPr>
+        <w:t xml:space="preserve">. </w:t>
+      </w:r>
+      <w:r>
+        <w:rPr>
+          <w:rFonts w:ascii="Times New Roman" w:hAnsi="Times New Roman" w:cs="Times New Roman"/>
+          <w:lang w:val="el-GR"/>
+        </w:rPr>
+        <w:t xml:space="preserve">Θα μπορούσα να υλοποιήσω επίσης τον αλγόριθμο με την βιβλιοθήκη που βρήκα η οποία ονομάζεται </w:t>
+      </w:r>
+      <w:r>
+        <w:rPr>
+          <w:rFonts w:ascii="Times New Roman" w:hAnsi="Times New Roman" w:cs="Times New Roman"/>
+        </w:rPr>
+        <w:t>Munkres</w:t>
+      </w:r>
+      <w:r>
+        <w:rPr>
+          <w:rStyle w:val="FootnoteReference"/>
+          <w:rFonts w:ascii="Times New Roman" w:hAnsi="Times New Roman" w:cs="Times New Roman"/>
+        </w:rPr>
         <w:footnoteReference w:id="3"/>
-      </w:r>
-      <w:r>
-        <w:rPr>
-          <w:rFonts w:ascii="Times New Roman" w:hAnsi="Times New Roman" w:cs="Times New Roman"/>
-          <w:lang w:val="el-GR"/>
-        </w:rPr>
-        <w:t xml:space="preserve"> </w:t>
-      </w:r>
-      <w:r>
-        <w:rPr>
-          <w:rFonts w:ascii="Times New Roman" w:hAnsi="Times New Roman" w:cs="Times New Roman"/>
-          <w:lang w:val="el-GR"/>
-        </w:rPr>
-        <w:t xml:space="preserve">και πιο </w:t>
-      </w:r>
-      <w:r>
-        <w:rPr>
-          <w:rFonts w:ascii="Times New Roman" w:hAnsi="Times New Roman" w:cs="Times New Roman"/>
-          <w:lang w:val="el-GR"/>
-        </w:rPr>
-        <w:t xml:space="preserve">συγκεκριμένα τη συνάρτηση </w:t>
-      </w:r>
-      <w:r>
-        <w:rPr>
-          <w:rFonts w:ascii="Times New Roman" w:hAnsi="Times New Roman" w:cs="Times New Roman"/>
-        </w:rPr>
-        <w:t>minimum</w:t>
-      </w:r>
-      <w:r>
-        <w:rPr>
-          <w:rFonts w:ascii="Times New Roman" w:hAnsi="Times New Roman" w:cs="Times New Roman"/>
-          <w:lang w:val="el-GR"/>
-        </w:rPr>
-        <w:t>_</w:t>
-      </w:r>
-      <w:r>
-        <w:rPr>
-          <w:rFonts w:ascii="Times New Roman" w:hAnsi="Times New Roman" w:cs="Times New Roman"/>
-        </w:rPr>
-        <w:t>weight</w:t>
-      </w:r>
-      <w:r>
-        <w:rPr>
-          <w:rFonts w:ascii="Times New Roman" w:hAnsi="Times New Roman" w:cs="Times New Roman"/>
-          <w:lang w:val="el-GR"/>
-        </w:rPr>
-        <w:t>_</w:t>
-      </w:r>
-      <w:r>
-        <w:rPr>
-          <w:rFonts w:ascii="Times New Roman" w:hAnsi="Times New Roman" w:cs="Times New Roman"/>
-        </w:rPr>
-        <w:t>full</w:t>
-      </w:r>
-      <w:r>
-        <w:rPr>
-          <w:rFonts w:ascii="Times New Roman" w:hAnsi="Times New Roman" w:cs="Times New Roman"/>
-          <w:lang w:val="el-GR"/>
-        </w:rPr>
-        <w:t>_</w:t>
-      </w:r>
-      <w:r>
-        <w:rPr>
-          <w:rFonts w:ascii="Times New Roman" w:hAnsi="Times New Roman" w:cs="Times New Roman"/>
-        </w:rPr>
-        <w:t>matching</w:t>
-      </w:r>
-      <w:r>
-        <w:rPr>
-          <w:rFonts w:ascii="Times New Roman" w:hAnsi="Times New Roman" w:cs="Times New Roman"/>
-          <w:lang w:val="el-GR"/>
-        </w:rPr>
-        <w:t xml:space="preserve">. </w:t>
-      </w:r>
-      <w:r>
-        <w:rPr>
-          <w:rFonts w:ascii="Times New Roman" w:hAnsi="Times New Roman" w:cs="Times New Roman"/>
-          <w:lang w:val="el-GR"/>
-        </w:rPr>
-        <w:t xml:space="preserve">Θα μπορούσα να υλοποιήσω επίσης τον αλγόριθμο με την βιβλιοθήκη που βρήκα η οποία ονομάζεται </w:t>
-      </w:r>
-      <w:r>
-        <w:rPr>
-          <w:rFonts w:ascii="Times New Roman" w:hAnsi="Times New Roman" w:cs="Times New Roman"/>
-        </w:rPr>
-        <w:t>Munkres</w:t>
-      </w:r>
-      <w:r>
-        <w:rPr>
-          <w:rStyle w:val="FootnoteReference"/>
-          <w:rFonts w:ascii="Times New Roman" w:hAnsi="Times New Roman" w:cs="Times New Roman"/>
-        </w:rPr>
-        <w:footnoteReference w:id="4"/>
       </w:r>
       <w:r>
         <w:rPr>
@@ -2938,7 +3746,9 @@
       <w:r>
         <w:rPr>
           <w:rFonts w:ascii="Times New Roman" w:hAnsi="Times New Roman" w:cs="Times New Roman"/>
-        </w:rPr>
+          <w:noProof/>
+        </w:rPr>
+        <w:lastRenderedPageBreak/>
         <w:drawing>
           <wp:inline distT="0" distB="0" distL="0" distR="0" wp14:anchorId="431166DD" wp14:editId="10677383">
             <wp:extent cx="5943600" cy="2350135"/>
@@ -2955,7 +3765,7 @@
                     <pic:cNvPicPr/>
                   </pic:nvPicPr>
                   <pic:blipFill>
-                    <a:blip r:embed="rId12"/>
+                    <a:blip r:embed="rId16"/>
                     <a:stretch>
                       <a:fillRect/>
                     </a:stretch>
@@ -3005,7 +3815,7 @@
                     </pic:cNvPicPr>
                   </pic:nvPicPr>
                   <pic:blipFill>
-                    <a:blip r:embed="rId13">
+                    <a:blip r:embed="rId17">
                       <a:extLst>
                         <a:ext uri="{28A0092B-C50C-407E-A947-70E740481C1C}">
                           <a14:useLocalDpi xmlns:a14="http://schemas.microsoft.com/office/drawing/2010/main" val="0"/>
@@ -3058,7 +3868,7 @@
                     </pic:cNvPicPr>
                   </pic:nvPicPr>
                   <pic:blipFill>
-                    <a:blip r:embed="rId14">
+                    <a:blip r:embed="rId18">
                       <a:extLst>
                         <a:ext uri="{28A0092B-C50C-407E-A947-70E740481C1C}">
                           <a14:useLocalDpi xmlns:a14="http://schemas.microsoft.com/office/drawing/2010/main" val="0"/>
@@ -3102,7 +3912,6 @@
           <w:rFonts w:ascii="Times New Roman" w:hAnsi="Times New Roman" w:cs="Times New Roman"/>
           <w:lang w:val="el-GR"/>
         </w:rPr>
-        <w:lastRenderedPageBreak/>
         <w:t>Από τα παραπάνω φαίνεται ότι ο Ουγγρικός αλγόριθμος είναι πολύ ταχύτερος για μεγάλα προβλήματα, ειδικά από 200 εργασίες και πάνω. Και οι δύο μέθοδοι δίνουν το ίδιο κόστος, δηλαδή βρίσκουν την ίδια βέλτιστη λύση, όμως ο Ουγγρικός είναι πιο αποδοτικός χρονικά σε μεγάλα δεδομένα.</w:t>
       </w:r>
     </w:p>
@@ -3490,6 +4299,7 @@
               <w:rPr>
                 <w:rFonts w:ascii="Times New Roman" w:hAnsi="Times New Roman" w:cs="Times New Roman"/>
               </w:rPr>
+              <w:lastRenderedPageBreak/>
               <w:t>assign100.txt</w:t>
             </w:r>
           </w:p>
@@ -4035,6 +4845,7 @@
           <w:rFonts w:ascii="Times New Roman" w:hAnsi="Times New Roman" w:cs="Times New Roman"/>
           <w:b/>
           <w:bCs/>
+          <w:noProof/>
           <w:lang w:val="el-GR"/>
         </w:rPr>
         <w:drawing>
@@ -4053,7 +4864,7 @@
                     <pic:cNvPicPr/>
                   </pic:nvPicPr>
                   <pic:blipFill>
-                    <a:blip r:embed="rId15"/>
+                    <a:blip r:embed="rId19"/>
                     <a:stretch>
                       <a:fillRect/>
                     </a:stretch>
@@ -4245,6 +5056,7 @@
       <w:pPr>
         <w:rPr>
           <w:rFonts w:ascii="Times New Roman" w:hAnsi="Times New Roman" w:cs="Times New Roman"/>
+          <w:lang w:val="el-GR"/>
         </w:rPr>
       </w:pPr>
     </w:p>
@@ -4291,13 +5103,40 @@
         <w:rPr>
           <w:rFonts w:ascii="Times New Roman" w:hAnsi="Times New Roman" w:cs="Times New Roman"/>
         </w:rPr>
-        <w:t>AMD Ryzen 7 7730U</w:t>
+        <w:t>AMD</w:t>
+      </w:r>
+      <w:r>
+        <w:rPr>
+          <w:rFonts w:ascii="Times New Roman" w:hAnsi="Times New Roman" w:cs="Times New Roman"/>
+          <w:lang w:val="el-GR"/>
+        </w:rPr>
+        <w:t xml:space="preserve"> </w:t>
+      </w:r>
+      <w:r>
+        <w:rPr>
+          <w:rFonts w:ascii="Times New Roman" w:hAnsi="Times New Roman" w:cs="Times New Roman"/>
+        </w:rPr>
+        <w:t>Ryzen</w:t>
+      </w:r>
+      <w:r>
+        <w:rPr>
+          <w:rFonts w:ascii="Times New Roman" w:hAnsi="Times New Roman" w:cs="Times New Roman"/>
+          <w:lang w:val="el-GR"/>
+        </w:rPr>
+        <w:t xml:space="preserve"> 7 7730</w:t>
+      </w:r>
+      <w:r>
+        <w:rPr>
+          <w:rFonts w:ascii="Times New Roman" w:hAnsi="Times New Roman" w:cs="Times New Roman"/>
+        </w:rPr>
+        <w:t>U</w:t>
       </w:r>
     </w:p>
     <w:p>
       <w:pPr>
         <w:rPr>
           <w:rFonts w:ascii="Times New Roman" w:hAnsi="Times New Roman" w:cs="Times New Roman"/>
+          <w:lang w:val="el-GR"/>
         </w:rPr>
       </w:pPr>
       <w:r>
@@ -4316,8 +5155,48 @@
       <w:r>
         <w:rPr>
           <w:rFonts w:ascii="Times New Roman" w:hAnsi="Times New Roman" w:cs="Times New Roman"/>
-        </w:rPr>
-        <w:t xml:space="preserve"> 16GB unified DDR4</w:t>
+          <w:lang w:val="el-GR"/>
+        </w:rPr>
+        <w:t xml:space="preserve"> 16</w:t>
+      </w:r>
+      <w:r>
+        <w:rPr>
+          <w:rFonts w:ascii="Times New Roman" w:hAnsi="Times New Roman" w:cs="Times New Roman"/>
+        </w:rPr>
+        <w:t>GB</w:t>
+      </w:r>
+      <w:r>
+        <w:rPr>
+          <w:rFonts w:ascii="Times New Roman" w:hAnsi="Times New Roman" w:cs="Times New Roman"/>
+          <w:lang w:val="el-GR"/>
+        </w:rPr>
+        <w:t xml:space="preserve"> </w:t>
+      </w:r>
+      <w:r>
+        <w:rPr>
+          <w:rFonts w:ascii="Times New Roman" w:hAnsi="Times New Roman" w:cs="Times New Roman"/>
+        </w:rPr>
+        <w:t>unified</w:t>
+      </w:r>
+      <w:r>
+        <w:rPr>
+          <w:rFonts w:ascii="Times New Roman" w:hAnsi="Times New Roman" w:cs="Times New Roman"/>
+          <w:lang w:val="el-GR"/>
+        </w:rPr>
+        <w:t xml:space="preserve"> </w:t>
+      </w:r>
+      <w:r>
+        <w:rPr>
+          <w:rFonts w:ascii="Times New Roman" w:hAnsi="Times New Roman" w:cs="Times New Roman"/>
+        </w:rPr>
+        <w:t>DDR</w:t>
+      </w:r>
+      <w:r>
+        <w:rPr>
+          <w:rFonts w:ascii="Times New Roman" w:hAnsi="Times New Roman" w:cs="Times New Roman"/>
+          <w:lang w:val="el-GR"/>
+        </w:rPr>
+        <w:t>4</w:t>
       </w:r>
     </w:p>
     <w:p>
@@ -4357,6 +5236,7 @@
           <w:rFonts w:ascii="Times New Roman" w:hAnsi="Times New Roman" w:cs="Times New Roman"/>
           <w:lang w:val="el-GR"/>
         </w:rPr>
+        <w:lastRenderedPageBreak/>
         <w:t xml:space="preserve">Προαπαιτούμενα: </w:t>
       </w:r>
     </w:p>
@@ -4385,21 +5265,132 @@
       <w:pPr>
         <w:rPr>
           <w:rFonts w:ascii="Times New Roman" w:hAnsi="Times New Roman" w:cs="Times New Roman"/>
-        </w:rPr>
-      </w:pPr>
-      <w:r>
-        <w:rPr>
-          <w:rFonts w:ascii="Times New Roman" w:hAnsi="Times New Roman" w:cs="Times New Roman"/>
-        </w:rPr>
-        <w:t xml:space="preserve">git clone </w:t>
-      </w:r>
-      <w:hyperlink r:id="rId16" w:history="1">
+          <w:lang w:val="el-GR"/>
+        </w:rPr>
+      </w:pPr>
+      <w:r>
+        <w:rPr>
+          <w:rFonts w:ascii="Times New Roman" w:hAnsi="Times New Roman" w:cs="Times New Roman"/>
+        </w:rPr>
+        <w:t>git</w:t>
+      </w:r>
+      <w:r>
+        <w:rPr>
+          <w:rFonts w:ascii="Times New Roman" w:hAnsi="Times New Roman" w:cs="Times New Roman"/>
+          <w:lang w:val="el-GR"/>
+        </w:rPr>
+        <w:t xml:space="preserve"> </w:t>
+      </w:r>
+      <w:r>
+        <w:rPr>
+          <w:rFonts w:ascii="Times New Roman" w:hAnsi="Times New Roman" w:cs="Times New Roman"/>
+        </w:rPr>
+        <w:t>clone</w:t>
+      </w:r>
+      <w:r>
+        <w:rPr>
+          <w:rFonts w:ascii="Times New Roman" w:hAnsi="Times New Roman" w:cs="Times New Roman"/>
+          <w:lang w:val="el-GR"/>
+        </w:rPr>
+        <w:t xml:space="preserve"> </w:t>
+      </w:r>
+      <w:hyperlink r:id="rId20" w:history="1">
         <w:r>
           <w:rPr>
             <w:rStyle w:val="Hyperlink"/>
             <w:rFonts w:ascii="Times New Roman" w:hAnsi="Times New Roman" w:cs="Times New Roman"/>
           </w:rPr>
-          <w:t>https://github.com/tasosvittas/Operations-Research.git</w:t>
+          <w:t>https</w:t>
+        </w:r>
+        <w:r>
+          <w:rPr>
+            <w:rStyle w:val="Hyperlink"/>
+            <w:rFonts w:ascii="Times New Roman" w:hAnsi="Times New Roman" w:cs="Times New Roman"/>
+            <w:lang w:val="el-GR"/>
+          </w:rPr>
+          <w:t>://</w:t>
+        </w:r>
+        <w:r>
+          <w:rPr>
+            <w:rStyle w:val="Hyperlink"/>
+            <w:rFonts w:ascii="Times New Roman" w:hAnsi="Times New Roman" w:cs="Times New Roman"/>
+          </w:rPr>
+          <w:t>github</w:t>
+        </w:r>
+        <w:r>
+          <w:rPr>
+            <w:rStyle w:val="Hyperlink"/>
+            <w:rFonts w:ascii="Times New Roman" w:hAnsi="Times New Roman" w:cs="Times New Roman"/>
+            <w:lang w:val="el-GR"/>
+          </w:rPr>
+          <w:t>.</w:t>
+        </w:r>
+        <w:r>
+          <w:rPr>
+            <w:rStyle w:val="Hyperlink"/>
+            <w:rFonts w:ascii="Times New Roman" w:hAnsi="Times New Roman" w:cs="Times New Roman"/>
+          </w:rPr>
+          <w:t>com</w:t>
+        </w:r>
+        <w:r>
+          <w:rPr>
+            <w:rStyle w:val="Hyperlink"/>
+            <w:rFonts w:ascii="Times New Roman" w:hAnsi="Times New Roman" w:cs="Times New Roman"/>
+            <w:lang w:val="el-GR"/>
+          </w:rPr>
+          <w:t>/</w:t>
+        </w:r>
+        <w:r>
+          <w:rPr>
+            <w:rStyle w:val="Hyperlink"/>
+            <w:rFonts w:ascii="Times New Roman" w:hAnsi="Times New Roman" w:cs="Times New Roman"/>
+          </w:rPr>
+          <w:t>tasosvittas</w:t>
+        </w:r>
+        <w:r>
+          <w:rPr>
+            <w:rStyle w:val="Hyperlink"/>
+            <w:rFonts w:ascii="Times New Roman" w:hAnsi="Times New Roman" w:cs="Times New Roman"/>
+            <w:lang w:val="el-GR"/>
+          </w:rPr>
+          <w:t>/</w:t>
+        </w:r>
+        <w:r>
+          <w:rPr>
+            <w:rStyle w:val="Hyperlink"/>
+            <w:rFonts w:ascii="Times New Roman" w:hAnsi="Times New Roman" w:cs="Times New Roman"/>
+          </w:rPr>
+          <w:t>Operations</w:t>
+        </w:r>
+        <w:r>
+          <w:rPr>
+            <w:rStyle w:val="Hyperlink"/>
+            <w:rFonts w:ascii="Times New Roman" w:hAnsi="Times New Roman" w:cs="Times New Roman"/>
+            <w:lang w:val="el-GR"/>
+          </w:rPr>
+          <w:t>-</w:t>
+        </w:r>
+        <w:r>
+          <w:rPr>
+            <w:rStyle w:val="Hyperlink"/>
+            <w:rFonts w:ascii="Times New Roman" w:hAnsi="Times New Roman" w:cs="Times New Roman"/>
+          </w:rPr>
+          <w:t>Research</w:t>
+        </w:r>
+        <w:r>
+          <w:rPr>
+            <w:rStyle w:val="Hyperlink"/>
+            <w:rFonts w:ascii="Times New Roman" w:hAnsi="Times New Roman" w:cs="Times New Roman"/>
+            <w:lang w:val="el-GR"/>
+          </w:rPr>
+          <w:t>.</w:t>
+        </w:r>
+        <w:r>
+          <w:rPr>
+            <w:rStyle w:val="Hyperlink"/>
+            <w:rFonts w:ascii="Times New Roman" w:hAnsi="Times New Roman" w:cs="Times New Roman"/>
+          </w:rPr>
+          <w:t>git</w:t>
         </w:r>
       </w:hyperlink>
     </w:p>
@@ -4407,6 +5398,7 @@
       <w:pPr>
         <w:rPr>
           <w:rFonts w:ascii="Times New Roman" w:hAnsi="Times New Roman" w:cs="Times New Roman"/>
+          <w:lang w:val="el-GR"/>
         </w:rPr>
       </w:pPr>
     </w:p>
@@ -4456,7 +5448,25 @@
         <w:rPr>
           <w:rFonts w:ascii="Times New Roman" w:hAnsi="Times New Roman" w:cs="Times New Roman"/>
         </w:rPr>
-        <w:t xml:space="preserve">python -m venv opSearch </w:t>
+        <w:t xml:space="preserve">cd </w:t>
+      </w:r>
+      <w:r>
+        <w:rPr>
+          <w:rFonts w:ascii="Times New Roman" w:hAnsi="Times New Roman" w:cs="Times New Roman"/>
+        </w:rPr>
+        <w:t>Operations-Research\Ergasia</w:t>
+      </w:r>
+      <w:r>
+        <w:rPr>
+          <w:rFonts w:ascii="Times New Roman" w:hAnsi="Times New Roman" w:cs="Times New Roman"/>
+        </w:rPr>
+        <w:t>2</w:t>
+      </w:r>
+      <w:r>
+        <w:rPr>
+          <w:rFonts w:ascii="Times New Roman" w:hAnsi="Times New Roman" w:cs="Times New Roman"/>
+        </w:rPr>
+        <w:t>_OS</w:t>
       </w:r>
     </w:p>
     <w:p>
@@ -4469,7 +5479,13 @@
         <w:rPr>
           <w:rFonts w:ascii="Times New Roman" w:hAnsi="Times New Roman" w:cs="Times New Roman"/>
         </w:rPr>
-        <w:t>opSearch\Scripts\activate</w:t>
+        <w:t xml:space="preserve">python -m venv </w:t>
+      </w:r>
+      <w:r>
+        <w:rPr>
+          <w:rFonts w:ascii="Times New Roman" w:hAnsi="Times New Roman" w:cs="Times New Roman"/>
+        </w:rPr>
+        <w:t>erg2env</w:t>
       </w:r>
     </w:p>
     <w:p>
@@ -4482,19 +5498,13 @@
         <w:rPr>
           <w:rFonts w:ascii="Times New Roman" w:hAnsi="Times New Roman" w:cs="Times New Roman"/>
         </w:rPr>
-        <w:t>Linux / mac</w:t>
-      </w:r>
-      <w:r>
-        <w:rPr>
-          <w:rFonts w:ascii="Times New Roman" w:hAnsi="Times New Roman" w:cs="Times New Roman"/>
-        </w:rPr>
-        <w:t>os</w:t>
-      </w:r>
-      <w:r>
-        <w:rPr>
-          <w:rFonts w:ascii="Times New Roman" w:hAnsi="Times New Roman" w:cs="Times New Roman"/>
-        </w:rPr>
-        <w:t xml:space="preserve">: </w:t>
+        <w:t>erg2env</w:t>
+      </w:r>
+      <w:r>
+        <w:rPr>
+          <w:rFonts w:ascii="Times New Roman" w:hAnsi="Times New Roman" w:cs="Times New Roman"/>
+        </w:rPr>
+        <w:t>\Scripts\activate</w:t>
       </w:r>
     </w:p>
     <w:p>
@@ -4507,7 +5517,19 @@
         <w:rPr>
           <w:rFonts w:ascii="Times New Roman" w:hAnsi="Times New Roman" w:cs="Times New Roman"/>
         </w:rPr>
-        <w:t xml:space="preserve">python3 -m venv opSearch </w:t>
+        <w:t>Linux / mac</w:t>
+      </w:r>
+      <w:r>
+        <w:rPr>
+          <w:rFonts w:ascii="Times New Roman" w:hAnsi="Times New Roman" w:cs="Times New Roman"/>
+        </w:rPr>
+        <w:t>os</w:t>
+      </w:r>
+      <w:r>
+        <w:rPr>
+          <w:rFonts w:ascii="Times New Roman" w:hAnsi="Times New Roman" w:cs="Times New Roman"/>
+        </w:rPr>
+        <w:t xml:space="preserve">: </w:t>
       </w:r>
     </w:p>
     <w:p>
@@ -4520,7 +5542,25 @@
         <w:rPr>
           <w:rFonts w:ascii="Times New Roman" w:hAnsi="Times New Roman" w:cs="Times New Roman"/>
         </w:rPr>
-        <w:t>source opSearch/bin/activate</w:t>
+        <w:t xml:space="preserve">cd </w:t>
+      </w:r>
+      <w:r>
+        <w:rPr>
+          <w:rFonts w:ascii="Times New Roman" w:hAnsi="Times New Roman" w:cs="Times New Roman"/>
+        </w:rPr>
+        <w:t>Operations-Research\Ergasia</w:t>
+      </w:r>
+      <w:r>
+        <w:rPr>
+          <w:rFonts w:ascii="Times New Roman" w:hAnsi="Times New Roman" w:cs="Times New Roman"/>
+        </w:rPr>
+        <w:t>2</w:t>
+      </w:r>
+      <w:r>
+        <w:rPr>
+          <w:rFonts w:ascii="Times New Roman" w:hAnsi="Times New Roman" w:cs="Times New Roman"/>
+        </w:rPr>
+        <w:t>_OS</w:t>
       </w:r>
     </w:p>
     <w:p>
@@ -4529,6 +5569,24 @@
           <w:rFonts w:ascii="Times New Roman" w:hAnsi="Times New Roman" w:cs="Times New Roman"/>
         </w:rPr>
       </w:pPr>
+      <w:r>
+        <w:rPr>
+          <w:rFonts w:ascii="Times New Roman" w:hAnsi="Times New Roman" w:cs="Times New Roman"/>
+        </w:rPr>
+        <w:t xml:space="preserve">python3 -m venv </w:t>
+      </w:r>
+      <w:r>
+        <w:rPr>
+          <w:rFonts w:ascii="Times New Roman" w:hAnsi="Times New Roman" w:cs="Times New Roman"/>
+        </w:rPr>
+        <w:t>erg2env</w:t>
+      </w:r>
+      <w:r>
+        <w:rPr>
+          <w:rFonts w:ascii="Times New Roman" w:hAnsi="Times New Roman" w:cs="Times New Roman"/>
+        </w:rPr>
+        <w:t xml:space="preserve"> </w:t>
+      </w:r>
     </w:p>
     <w:p>
       <w:pPr>
@@ -4540,7 +5598,19 @@
         <w:rPr>
           <w:rFonts w:ascii="Times New Roman" w:hAnsi="Times New Roman" w:cs="Times New Roman"/>
         </w:rPr>
-        <w:t>Εγκατάσταση βιβλιοθηκών:</w:t>
+        <w:t xml:space="preserve">source </w:t>
+      </w:r>
+      <w:r>
+        <w:rPr>
+          <w:rFonts w:ascii="Times New Roman" w:hAnsi="Times New Roman" w:cs="Times New Roman"/>
+        </w:rPr>
+        <w:t>erg2env</w:t>
+      </w:r>
+      <w:r>
+        <w:rPr>
+          <w:rFonts w:ascii="Times New Roman" w:hAnsi="Times New Roman" w:cs="Times New Roman"/>
+        </w:rPr>
+        <w:t>/bin/activate</w:t>
       </w:r>
     </w:p>
     <w:p>
@@ -4549,12 +5619,6 @@
           <w:rFonts w:ascii="Times New Roman" w:hAnsi="Times New Roman" w:cs="Times New Roman"/>
         </w:rPr>
       </w:pPr>
-      <w:r>
-        <w:rPr>
-          <w:rFonts w:ascii="Times New Roman" w:hAnsi="Times New Roman" w:cs="Times New Roman"/>
-        </w:rPr>
-        <w:t>pip install -r requirements.txt</w:t>
-      </w:r>
     </w:p>
     <w:p>
       <w:pPr>
@@ -4562,6 +5626,12 @@
           <w:rFonts w:ascii="Times New Roman" w:hAnsi="Times New Roman" w:cs="Times New Roman"/>
         </w:rPr>
       </w:pPr>
+      <w:r>
+        <w:rPr>
+          <w:rFonts w:ascii="Times New Roman" w:hAnsi="Times New Roman" w:cs="Times New Roman"/>
+        </w:rPr>
+        <w:t>Εγκατάσταση βιβλιοθηκών:</w:t>
+      </w:r>
     </w:p>
     <w:p>
       <w:pPr>
@@ -4573,7 +5643,7 @@
         <w:rPr>
           <w:rFonts w:ascii="Times New Roman" w:hAnsi="Times New Roman" w:cs="Times New Roman"/>
         </w:rPr>
-        <w:t>Εκτέλεση των ερωτημάτων:</w:t>
+        <w:t>pip install -r requirements.txt</w:t>
       </w:r>
     </w:p>
     <w:p>
@@ -4582,13 +5652,6 @@
           <w:rFonts w:ascii="Times New Roman" w:hAnsi="Times New Roman" w:cs="Times New Roman"/>
         </w:rPr>
       </w:pPr>
-      <w:r>
-        <w:rPr>
-          <w:rFonts w:ascii="Times New Roman" w:hAnsi="Times New Roman" w:cs="Times New Roman"/>
-        </w:rPr>
-        <w:lastRenderedPageBreak/>
-        <w:t>cd Operations-Research\Ergasia1_OS</w:t>
-      </w:r>
     </w:p>
     <w:p>
       <w:pPr>
@@ -4599,25 +5662,29 @@
       <w:r>
         <w:rPr>
           <w:rFonts w:ascii="Times New Roman" w:hAnsi="Times New Roman" w:cs="Times New Roman"/>
+        </w:rPr>
+        <w:t>Εκτέλεση των ερωτημάτων:</w:t>
+      </w:r>
+    </w:p>
+    <w:p>
+      <w:pPr>
+        <w:rPr>
+          <w:rFonts w:ascii="Times New Roman" w:hAnsi="Times New Roman" w:cs="Times New Roman"/>
+        </w:rPr>
+      </w:pPr>
+      <w:r>
+        <w:rPr>
+          <w:rFonts w:ascii="Times New Roman" w:hAnsi="Times New Roman" w:cs="Times New Roman"/>
           <w:lang w:val="it-IT"/>
         </w:rPr>
-        <w:t>python erotima1.py</w:t>
+        <w:t xml:space="preserve">python </w:t>
       </w:r>
       <w:r>
         <w:rPr>
           <w:rFonts w:ascii="Times New Roman" w:hAnsi="Times New Roman" w:cs="Times New Roman"/>
           <w:lang w:val="it-IT"/>
         </w:rPr>
-        <w:br/>
-        <w:t>python erotima2.py</w:t>
-      </w:r>
-      <w:r>
-        <w:rPr>
-          <w:rFonts w:ascii="Times New Roman" w:hAnsi="Times New Roman" w:cs="Times New Roman"/>
-          <w:lang w:val="it-IT"/>
-        </w:rPr>
-        <w:br/>
-        <w:t>python erotima3.py</w:t>
+        <w:t>shdahsdhas.py</w:t>
       </w:r>
     </w:p>
     <w:p>
@@ -4688,34 +5755,24 @@
     <w:p>
       <w:pPr>
         <w:pStyle w:val="FootnoteText"/>
-        <w:rPr>
-          <w:rFonts w:ascii="Times New Roman" w:hAnsi="Times New Roman" w:cs="Times New Roman"/>
-          <w:lang w:val="el-GR"/>
-        </w:rPr>
       </w:pPr>
       <w:r>
         <w:rPr>
           <w:rStyle w:val="FootnoteReference"/>
-          <w:rFonts w:ascii="Times New Roman" w:hAnsi="Times New Roman" w:cs="Times New Roman"/>
         </w:rPr>
         <w:footnoteRef/>
       </w:r>
       <w:r>
-        <w:rPr>
-          <w:rFonts w:ascii="Times New Roman" w:hAnsi="Times New Roman" w:cs="Times New Roman"/>
-        </w:rPr>
         <w:t xml:space="preserve"> </w:t>
       </w:r>
       <w:hyperlink r:id="rId1" w:history="1">
         <w:r>
           <w:rPr>
             <w:rStyle w:val="Hyperlink"/>
-            <w:rFonts w:ascii="Times New Roman" w:eastAsia="Times New Roman" w:hAnsi="Times New Roman" w:cs="Times New Roman"/>
-            <w:kern w:val="0"/>
+            <w:rFonts w:ascii="Times New Roman" w:hAnsi="Times New Roman" w:cs="Times New Roman"/>
             <w:lang w:val="el-GR"/>
-            <w14:ligatures w14:val="none"/>
           </w:rPr>
-          <w:t>https://people.brunel.ac.uk/~mastjjb/jeb/orlib/files/</w:t>
+          <w:t>https://www.gurobi.com/burrito-optimization-game/</w:t>
         </w:r>
       </w:hyperlink>
     </w:p>
@@ -4723,133 +5780,10 @@
   <w:footnote w:id="2">
     <w:p>
       <w:pPr>
-        <w:pStyle w:val="FootnoteText"/>
-        <w:rPr>
-          <w:rFonts w:ascii="Times New Roman" w:hAnsi="Times New Roman" w:cs="Times New Roman"/>
-          <w:lang w:val="el-GR"/>
-        </w:rPr>
-      </w:pPr>
-      <w:r>
-        <w:rPr>
-          <w:rStyle w:val="FootnoteReference"/>
-          <w:rFonts w:ascii="Times New Roman" w:hAnsi="Times New Roman" w:cs="Times New Roman"/>
-        </w:rPr>
-        <w:footnoteRef/>
-      </w:r>
-      <w:r>
-        <w:rPr>
-          <w:rFonts w:ascii="Times New Roman" w:hAnsi="Times New Roman" w:cs="Times New Roman"/>
-          <w:lang w:val="el-GR"/>
-        </w:rPr>
-        <w:t xml:space="preserve"> </w:t>
-      </w:r>
-      <w:r>
-        <w:rPr>
-          <w:rFonts w:ascii="Times New Roman" w:hAnsi="Times New Roman" w:cs="Times New Roman"/>
-        </w:rPr>
-        <w:t>https</w:t>
-      </w:r>
-      <w:r>
-        <w:rPr>
-          <w:rFonts w:ascii="Times New Roman" w:hAnsi="Times New Roman" w:cs="Times New Roman"/>
-          <w:lang w:val="el-GR"/>
-        </w:rPr>
-        <w:t>://</w:t>
-      </w:r>
-      <w:r>
-        <w:rPr>
-          <w:rFonts w:ascii="Times New Roman" w:hAnsi="Times New Roman" w:cs="Times New Roman"/>
-        </w:rPr>
-        <w:t>developers</w:t>
-      </w:r>
-      <w:r>
-        <w:rPr>
-          <w:rFonts w:ascii="Times New Roman" w:hAnsi="Times New Roman" w:cs="Times New Roman"/>
-          <w:lang w:val="el-GR"/>
-        </w:rPr>
-        <w:t>.</w:t>
-      </w:r>
-      <w:r>
-        <w:rPr>
-          <w:rFonts w:ascii="Times New Roman" w:hAnsi="Times New Roman" w:cs="Times New Roman"/>
-        </w:rPr>
-        <w:t>google</w:t>
-      </w:r>
-      <w:r>
-        <w:rPr>
-          <w:rFonts w:ascii="Times New Roman" w:hAnsi="Times New Roman" w:cs="Times New Roman"/>
-          <w:lang w:val="el-GR"/>
-        </w:rPr>
-        <w:t>.</w:t>
-      </w:r>
-      <w:r>
-        <w:rPr>
-          <w:rFonts w:ascii="Times New Roman" w:hAnsi="Times New Roman" w:cs="Times New Roman"/>
-        </w:rPr>
-        <w:t>com</w:t>
-      </w:r>
-      <w:r>
-        <w:rPr>
-          <w:rFonts w:ascii="Times New Roman" w:hAnsi="Times New Roman" w:cs="Times New Roman"/>
-          <w:lang w:val="el-GR"/>
-        </w:rPr>
-        <w:t>/</w:t>
-      </w:r>
-      <w:r>
-        <w:rPr>
-          <w:rFonts w:ascii="Times New Roman" w:hAnsi="Times New Roman" w:cs="Times New Roman"/>
-        </w:rPr>
-        <w:t>optimization</w:t>
-      </w:r>
-      <w:r>
-        <w:rPr>
-          <w:rFonts w:ascii="Times New Roman" w:hAnsi="Times New Roman" w:cs="Times New Roman"/>
-          <w:lang w:val="el-GR"/>
-        </w:rPr>
-        <w:t>/</w:t>
-      </w:r>
-      <w:r>
-        <w:rPr>
-          <w:rFonts w:ascii="Times New Roman" w:hAnsi="Times New Roman" w:cs="Times New Roman"/>
-        </w:rPr>
-        <w:t>assignment</w:t>
-      </w:r>
-      <w:r>
-        <w:rPr>
-          <w:rFonts w:ascii="Times New Roman" w:hAnsi="Times New Roman" w:cs="Times New Roman"/>
-          <w:lang w:val="el-GR"/>
-        </w:rPr>
-        <w:t>/</w:t>
-      </w:r>
-      <w:r>
-        <w:rPr>
-          <w:rFonts w:ascii="Times New Roman" w:hAnsi="Times New Roman" w:cs="Times New Roman"/>
-        </w:rPr>
-        <w:t>assignment</w:t>
-      </w:r>
-      <w:r>
-        <w:rPr>
-          <w:rFonts w:ascii="Times New Roman" w:hAnsi="Times New Roman" w:cs="Times New Roman"/>
-          <w:lang w:val="el-GR"/>
-        </w:rPr>
-        <w:t>_</w:t>
-      </w:r>
-      <w:r>
-        <w:rPr>
-          <w:rFonts w:ascii="Times New Roman" w:hAnsi="Times New Roman" w:cs="Times New Roman"/>
-        </w:rPr>
-        <w:t>example</w:t>
-      </w:r>
-    </w:p>
-  </w:footnote>
-  <w:footnote w:id="3">
-    <w:p>
-      <w:pPr>
         <w:rPr>
           <w:rFonts w:ascii="Times New Roman" w:hAnsi="Times New Roman" w:cs="Times New Roman"/>
           <w:sz w:val="20"/>
           <w:szCs w:val="20"/>
-          <w:lang w:val="el-GR"/>
         </w:rPr>
       </w:pPr>
       <w:r>
@@ -4868,14 +5802,13 @@
             <w:rFonts w:ascii="Times New Roman" w:hAnsi="Times New Roman" w:cs="Times New Roman"/>
             <w:sz w:val="20"/>
             <w:szCs w:val="20"/>
-            <w:lang w:val="el-GR"/>
           </w:rPr>
           <w:t>https://networkx.org/documentation/stable/reference/algorithms/generated/networkx.algorithms.bipartite.matching.minimum_weight_full_matching.html</w:t>
         </w:r>
       </w:hyperlink>
     </w:p>
   </w:footnote>
-  <w:footnote w:id="4">
+  <w:footnote w:id="3">
     <w:p>
       <w:pPr>
         <w:pStyle w:val="FootnoteText"/>
@@ -5499,6 +6432,95 @@
     </w:lvl>
   </w:abstractNum>
   <w:abstractNum w:abstractNumId="4" w15:restartNumberingAfterBreak="0">
+    <w:nsid w:val="221C4934"/>
+    <w:multiLevelType w:val="hybridMultilevel"/>
+    <w:tmpl w:val="EBF8324A"/>
+    <w:lvl w:ilvl="0" w:tplc="0408000F">
+      <w:start w:val="1"/>
+      <w:numFmt w:val="decimal"/>
+      <w:lvlText w:val="%1."/>
+      <w:lvlJc w:val="left"/>
+      <w:pPr>
+        <w:ind w:left="720" w:hanging="360"/>
+      </w:pPr>
+      <w:rPr>
+        <w:rFonts w:hint="default"/>
+      </w:rPr>
+    </w:lvl>
+    <w:lvl w:ilvl="1" w:tplc="04080019" w:tentative="1">
+      <w:start w:val="1"/>
+      <w:numFmt w:val="lowerLetter"/>
+      <w:lvlText w:val="%2."/>
+      <w:lvlJc w:val="left"/>
+      <w:pPr>
+        <w:ind w:left="1440" w:hanging="360"/>
+      </w:pPr>
+    </w:lvl>
+    <w:lvl w:ilvl="2" w:tplc="0408001B" w:tentative="1">
+      <w:start w:val="1"/>
+      <w:numFmt w:val="lowerRoman"/>
+      <w:lvlText w:val="%3."/>
+      <w:lvlJc w:val="right"/>
+      <w:pPr>
+        <w:ind w:left="2160" w:hanging="180"/>
+      </w:pPr>
+    </w:lvl>
+    <w:lvl w:ilvl="3" w:tplc="0408000F" w:tentative="1">
+      <w:start w:val="1"/>
+      <w:numFmt w:val="decimal"/>
+      <w:lvlText w:val="%4."/>
+      <w:lvlJc w:val="left"/>
+      <w:pPr>
+        <w:ind w:left="2880" w:hanging="360"/>
+      </w:pPr>
+    </w:lvl>
+    <w:lvl w:ilvl="4" w:tplc="04080019" w:tentative="1">
+      <w:start w:val="1"/>
+      <w:numFmt w:val="lowerLetter"/>
+      <w:lvlText w:val="%5."/>
+      <w:lvlJc w:val="left"/>
+      <w:pPr>
+        <w:ind w:left="3600" w:hanging="360"/>
+      </w:pPr>
+    </w:lvl>
+    <w:lvl w:ilvl="5" w:tplc="0408001B" w:tentative="1">
+      <w:start w:val="1"/>
+      <w:numFmt w:val="lowerRoman"/>
+      <w:lvlText w:val="%6."/>
+      <w:lvlJc w:val="right"/>
+      <w:pPr>
+        <w:ind w:left="4320" w:hanging="180"/>
+      </w:pPr>
+    </w:lvl>
+    <w:lvl w:ilvl="6" w:tplc="0408000F" w:tentative="1">
+      <w:start w:val="1"/>
+      <w:numFmt w:val="decimal"/>
+      <w:lvlText w:val="%7."/>
+      <w:lvlJc w:val="left"/>
+      <w:pPr>
+        <w:ind w:left="5040" w:hanging="360"/>
+      </w:pPr>
+    </w:lvl>
+    <w:lvl w:ilvl="7" w:tplc="04080019" w:tentative="1">
+      <w:start w:val="1"/>
+      <w:numFmt w:val="lowerLetter"/>
+      <w:lvlText w:val="%8."/>
+      <w:lvlJc w:val="left"/>
+      <w:pPr>
+        <w:ind w:left="5760" w:hanging="360"/>
+      </w:pPr>
+    </w:lvl>
+    <w:lvl w:ilvl="8" w:tplc="0408001B" w:tentative="1">
+      <w:start w:val="1"/>
+      <w:numFmt w:val="lowerRoman"/>
+      <w:lvlText w:val="%9."/>
+      <w:lvlJc w:val="right"/>
+      <w:pPr>
+        <w:ind w:left="6480" w:hanging="180"/>
+      </w:pPr>
+    </w:lvl>
+  </w:abstractNum>
+  <w:abstractNum w:abstractNumId="5" w15:restartNumberingAfterBreak="0">
     <w:nsid w:val="282D7AA7"/>
     <w:multiLevelType w:val="multilevel"/>
     <w:tmpl w:val="7C0AF836"/>
@@ -5611,7 +6633,7 @@
       </w:pPr>
     </w:lvl>
   </w:abstractNum>
-  <w:abstractNum w:abstractNumId="5" w15:restartNumberingAfterBreak="0">
+  <w:abstractNum w:abstractNumId="6" w15:restartNumberingAfterBreak="0">
     <w:nsid w:val="404900EA"/>
     <w:multiLevelType w:val="multilevel"/>
     <w:tmpl w:val="80FCECD4"/>
@@ -5760,7 +6782,7 @@
       </w:rPr>
     </w:lvl>
   </w:abstractNum>
-  <w:abstractNum w:abstractNumId="6" w15:restartNumberingAfterBreak="0">
+  <w:abstractNum w:abstractNumId="7" w15:restartNumberingAfterBreak="0">
     <w:nsid w:val="4BCB7A72"/>
     <w:multiLevelType w:val="multilevel"/>
     <w:tmpl w:val="7C4E590C"/>
@@ -5873,7 +6895,7 @@
       </w:pPr>
     </w:lvl>
   </w:abstractNum>
-  <w:abstractNum w:abstractNumId="7" w15:restartNumberingAfterBreak="0">
+  <w:abstractNum w:abstractNumId="8" w15:restartNumberingAfterBreak="0">
     <w:nsid w:val="543B1F89"/>
     <w:multiLevelType w:val="multilevel"/>
     <w:tmpl w:val="21480CB8"/>
@@ -5990,7 +7012,7 @@
       </w:pPr>
     </w:lvl>
   </w:abstractNum>
-  <w:abstractNum w:abstractNumId="8" w15:restartNumberingAfterBreak="0">
+  <w:abstractNum w:abstractNumId="9" w15:restartNumberingAfterBreak="0">
     <w:nsid w:val="668970CF"/>
     <w:multiLevelType w:val="multilevel"/>
     <w:tmpl w:val="23B8B9FE"/>
@@ -6139,7 +7161,7 @@
       </w:rPr>
     </w:lvl>
   </w:abstractNum>
-  <w:abstractNum w:abstractNumId="9" w15:restartNumberingAfterBreak="0">
+  <w:abstractNum w:abstractNumId="10" w15:restartNumberingAfterBreak="0">
     <w:nsid w:val="672F3396"/>
     <w:multiLevelType w:val="multilevel"/>
     <w:tmpl w:val="769E213C"/>
@@ -6288,7 +7310,7 @@
       </w:rPr>
     </w:lvl>
   </w:abstractNum>
-  <w:abstractNum w:abstractNumId="10" w15:restartNumberingAfterBreak="0">
+  <w:abstractNum w:abstractNumId="11" w15:restartNumberingAfterBreak="0">
     <w:nsid w:val="69D6048C"/>
     <w:multiLevelType w:val="multilevel"/>
     <w:tmpl w:val="474C7F62"/>
@@ -6401,7 +7423,7 @@
       </w:pPr>
     </w:lvl>
   </w:abstractNum>
-  <w:abstractNum w:abstractNumId="11" w15:restartNumberingAfterBreak="0">
+  <w:abstractNum w:abstractNumId="12" w15:restartNumberingAfterBreak="0">
     <w:nsid w:val="6EA050FA"/>
     <w:multiLevelType w:val="multilevel"/>
     <w:tmpl w:val="A2BA52BC"/>
@@ -6514,7 +7536,7 @@
       </w:pPr>
     </w:lvl>
   </w:abstractNum>
-  <w:abstractNum w:abstractNumId="12" w15:restartNumberingAfterBreak="0">
+  <w:abstractNum w:abstractNumId="13" w15:restartNumberingAfterBreak="0">
     <w:nsid w:val="754C38DC"/>
     <w:multiLevelType w:val="multilevel"/>
     <w:tmpl w:val="1098F714"/>
@@ -6627,7 +7649,7 @@
       </w:pPr>
     </w:lvl>
   </w:abstractNum>
-  <w:abstractNum w:abstractNumId="13" w15:restartNumberingAfterBreak="0">
+  <w:abstractNum w:abstractNumId="14" w15:restartNumberingAfterBreak="0">
     <w:nsid w:val="7B6A6F3D"/>
     <w:multiLevelType w:val="multilevel"/>
     <w:tmpl w:val="ABD23CD2"/>
@@ -6777,19 +7799,19 @@
     </w:lvl>
   </w:abstractNum>
   <w:num w:numId="1" w16cid:durableId="1166091993">
-    <w:abstractNumId w:val="11"/>
+    <w:abstractNumId w:val="12"/>
   </w:num>
   <w:num w:numId="2" w16cid:durableId="1272278777">
-    <w:abstractNumId w:val="13"/>
+    <w:abstractNumId w:val="14"/>
   </w:num>
   <w:num w:numId="3" w16cid:durableId="704599835">
     <w:abstractNumId w:val="0"/>
   </w:num>
   <w:num w:numId="4" w16cid:durableId="986207376">
-    <w:abstractNumId w:val="9"/>
+    <w:abstractNumId w:val="10"/>
   </w:num>
   <w:num w:numId="5" w16cid:durableId="650597982">
-    <w:abstractNumId w:val="7"/>
+    <w:abstractNumId w:val="8"/>
   </w:num>
   <w:num w:numId="6" w16cid:durableId="1247685714">
     <w:abstractNumId w:val="2"/>
@@ -6798,25 +7820,28 @@
     <w:abstractNumId w:val="1"/>
   </w:num>
   <w:num w:numId="8" w16cid:durableId="1117455250">
+    <w:abstractNumId w:val="7"/>
+  </w:num>
+  <w:num w:numId="9" w16cid:durableId="9839772">
     <w:abstractNumId w:val="6"/>
   </w:num>
-  <w:num w:numId="9" w16cid:durableId="9839772">
-    <w:abstractNumId w:val="5"/>
-  </w:num>
   <w:num w:numId="10" w16cid:durableId="1832870262">
-    <w:abstractNumId w:val="8"/>
+    <w:abstractNumId w:val="9"/>
   </w:num>
   <w:num w:numId="11" w16cid:durableId="588393120">
     <w:abstractNumId w:val="3"/>
   </w:num>
   <w:num w:numId="12" w16cid:durableId="593897594">
-    <w:abstractNumId w:val="12"/>
+    <w:abstractNumId w:val="13"/>
   </w:num>
   <w:num w:numId="13" w16cid:durableId="2047636648">
-    <w:abstractNumId w:val="4"/>
+    <w:abstractNumId w:val="5"/>
   </w:num>
   <w:num w:numId="14" w16cid:durableId="590822694">
-    <w:abstractNumId w:val="10"/>
+    <w:abstractNumId w:val="11"/>
+  </w:num>
+  <w:num w:numId="15" w16cid:durableId="1869293466">
+    <w:abstractNumId w:val="4"/>
   </w:num>
 </w:numbering>
 </file>
@@ -7221,6 +8246,7 @@
   <w:style w:type="paragraph" w:default="1" w:styleId="Normal">
     <w:name w:val="Normal"/>
     <w:qFormat/>
+    <w:rsid w:val="00216A09"/>
   </w:style>
   <w:style w:type="paragraph" w:styleId="Heading1">
     <w:name w:val="heading 1"/>
@@ -7424,7 +8450,6 @@
   <w:style w:type="character" w:default="1" w:styleId="DefaultParagraphFont">
     <w:name w:val="Default Paragraph Font"/>
     <w:uiPriority w:val="1"/>
-    <w:semiHidden/>
     <w:unhideWhenUsed/>
   </w:style>
   <w:style w:type="table" w:default="1" w:styleId="TableNormal">

</xml_diff>

<commit_message>
time tested the solvers, and rquirements.txt export
</commit_message>
<xml_diff>
--- a/Ergasia2_OS/report_ergasia2.docx
+++ b/Ergasia2_OS/report_ergasia2.docx
@@ -91,21 +91,7 @@
           <w:lang w:val="el-GR"/>
         </w:rPr>
         <w:br/>
-        <w:t xml:space="preserve">Αναστάσιος </w:t>
-      </w:r>
-      <w:proofErr w:type="spellStart"/>
-      <w:r>
-        <w:rPr>
-          <w:lang w:val="el-GR"/>
-        </w:rPr>
-        <w:t>Βήττας</w:t>
-      </w:r>
-      <w:proofErr w:type="spellEnd"/>
-      <w:r>
-        <w:rPr>
-          <w:lang w:val="el-GR"/>
-        </w:rPr>
-        <w:t xml:space="preserve"> (ΑΜ: 197)</w:t>
+        <w:t>Αναστάσιος Βήττας (ΑΜ: 197)</w:t>
       </w:r>
       <w:r>
         <w:rPr>
@@ -271,14 +257,12 @@
         </w:rPr>
         <w:t xml:space="preserve"> και την ομάδα του, με την υποστήριξη της </w:t>
       </w:r>
-      <w:proofErr w:type="spellStart"/>
       <w:r>
         <w:rPr>
           <w:rFonts w:ascii="Times New Roman" w:hAnsi="Times New Roman" w:cs="Times New Roman"/>
         </w:rPr>
         <w:t>Gurobi</w:t>
       </w:r>
-      <w:proofErr w:type="spellEnd"/>
       <w:r>
         <w:rPr>
           <w:rFonts w:ascii="Times New Roman" w:hAnsi="Times New Roman" w:cs="Times New Roman"/>
@@ -324,17 +308,27 @@
           <w:rFonts w:ascii="Times New Roman" w:hAnsi="Times New Roman" w:cs="Times New Roman"/>
           <w:lang w:val="el-GR"/>
         </w:rPr>
-        <w:t xml:space="preserve">και πιο συγκεκριμένα τον </w:t>
-      </w:r>
-      <w:proofErr w:type="spellStart"/>
-      <w:r>
-        <w:rPr>
-          <w:rFonts w:ascii="Times New Roman" w:hAnsi="Times New Roman" w:cs="Times New Roman"/>
-          <w:lang w:val="el-GR"/>
-        </w:rPr>
-        <w:t>επιλυτή</w:t>
-      </w:r>
-      <w:proofErr w:type="spellEnd"/>
+        <w:t xml:space="preserve">και πιο συγκεκριμένα τον επιλυτή </w:t>
+      </w:r>
+      <w:r>
+        <w:rPr>
+          <w:rFonts w:ascii="Times New Roman" w:hAnsi="Times New Roman" w:cs="Times New Roman"/>
+        </w:rPr>
+        <w:t>CP</w:t>
+      </w:r>
+      <w:r>
+        <w:rPr>
+          <w:rFonts w:ascii="Times New Roman" w:hAnsi="Times New Roman" w:cs="Times New Roman"/>
+          <w:lang w:val="el-GR"/>
+        </w:rPr>
+        <w:t>-</w:t>
+      </w:r>
+      <w:r>
+        <w:rPr>
+          <w:rFonts w:ascii="Times New Roman" w:hAnsi="Times New Roman" w:cs="Times New Roman"/>
+        </w:rPr>
+        <w:t>SAT</w:t>
+      </w:r>
       <w:r>
         <w:rPr>
           <w:rFonts w:ascii="Times New Roman" w:hAnsi="Times New Roman" w:cs="Times New Roman"/>
@@ -345,21 +339,16 @@
       <w:r>
         <w:rPr>
           <w:rFonts w:ascii="Times New Roman" w:hAnsi="Times New Roman" w:cs="Times New Roman"/>
-        </w:rPr>
-        <w:t>CP</w:t>
-      </w:r>
-      <w:r>
-        <w:rPr>
-          <w:rFonts w:ascii="Times New Roman" w:hAnsi="Times New Roman" w:cs="Times New Roman"/>
-          <w:lang w:val="el-GR"/>
-        </w:rPr>
-        <w:t>-</w:t>
-      </w:r>
-      <w:r>
-        <w:rPr>
-          <w:rFonts w:ascii="Times New Roman" w:hAnsi="Times New Roman" w:cs="Times New Roman"/>
-        </w:rPr>
-        <w:t>SAT</w:t>
+          <w:lang w:val="el-GR"/>
+        </w:rPr>
+        <w:t>αλλά και με το</w:t>
+      </w:r>
+      <w:r>
+        <w:rPr>
+          <w:rFonts w:ascii="Times New Roman" w:hAnsi="Times New Roman" w:cs="Times New Roman"/>
+          <w:lang w:val="el-GR"/>
+        </w:rPr>
+        <w:t>ν</w:t>
       </w:r>
       <w:r>
         <w:rPr>
@@ -371,32 +360,9 @@
       <w:r>
         <w:rPr>
           <w:rFonts w:ascii="Times New Roman" w:hAnsi="Times New Roman" w:cs="Times New Roman"/>
-          <w:lang w:val="el-GR"/>
-        </w:rPr>
-        <w:t>αλλά και με το</w:t>
-      </w:r>
-      <w:r>
-        <w:rPr>
-          <w:rFonts w:ascii="Times New Roman" w:hAnsi="Times New Roman" w:cs="Times New Roman"/>
-          <w:lang w:val="el-GR"/>
-        </w:rPr>
-        <w:t>ν</w:t>
-      </w:r>
-      <w:r>
-        <w:rPr>
-          <w:rFonts w:ascii="Times New Roman" w:hAnsi="Times New Roman" w:cs="Times New Roman"/>
-          <w:lang w:val="el-GR"/>
-        </w:rPr>
-        <w:t xml:space="preserve"> </w:t>
-      </w:r>
-      <w:proofErr w:type="spellStart"/>
-      <w:r>
-        <w:rPr>
-          <w:rFonts w:ascii="Times New Roman" w:hAnsi="Times New Roman" w:cs="Times New Roman"/>
         </w:rPr>
         <w:t>Gurobi</w:t>
       </w:r>
-      <w:proofErr w:type="spellEnd"/>
       <w:r>
         <w:rPr>
           <w:rFonts w:ascii="Times New Roman" w:hAnsi="Times New Roman" w:cs="Times New Roman"/>
@@ -416,17 +382,8 @@
           <w:rFonts w:ascii="Times New Roman" w:hAnsi="Times New Roman" w:cs="Times New Roman"/>
           <w:lang w:val="el-GR"/>
         </w:rPr>
-        <w:t xml:space="preserve"> από τους πιο ισχυρούς και εμπορικά διαθέσιμους </w:t>
-      </w:r>
-      <w:proofErr w:type="spellStart"/>
-      <w:r>
-        <w:rPr>
-          <w:rFonts w:ascii="Times New Roman" w:hAnsi="Times New Roman" w:cs="Times New Roman"/>
-          <w:lang w:val="el-GR"/>
-        </w:rPr>
-        <w:t>επιλυτές</w:t>
-      </w:r>
-      <w:proofErr w:type="spellEnd"/>
+        <w:t xml:space="preserve"> από τους πιο ισχυρούς και εμπορικά διαθέσιμους επιλυτές</w:t>
+      </w:r>
       <w:r>
         <w:rPr>
           <w:rFonts w:ascii="Times New Roman" w:hAnsi="Times New Roman" w:cs="Times New Roman"/>
@@ -441,14 +398,12 @@
         </w:rPr>
         <w:t xml:space="preserve"> Με τις λύσεις που θα προκύψουν από την επίλυση του μοντέλου με </w:t>
       </w:r>
-      <w:proofErr w:type="spellStart"/>
       <w:r>
         <w:rPr>
           <w:rFonts w:ascii="Times New Roman" w:hAnsi="Times New Roman" w:cs="Times New Roman"/>
         </w:rPr>
         <w:t>Gurobi</w:t>
       </w:r>
-      <w:proofErr w:type="spellEnd"/>
       <w:r>
         <w:rPr>
           <w:rFonts w:ascii="Times New Roman" w:hAnsi="Times New Roman" w:cs="Times New Roman"/>
@@ -1056,23 +1011,7 @@
           <w:rFonts w:ascii="Times New Roman" w:hAnsi="Times New Roman" w:cs="Times New Roman"/>
           <w:lang w:val="el-GR"/>
         </w:rPr>
-        <w:t xml:space="preserve"> αφορά το αναγνωριστικό του πελάτη δηλαδή του κάθε </w:t>
-      </w:r>
-      <w:proofErr w:type="spellStart"/>
-      <w:r>
-        <w:rPr>
-          <w:rFonts w:ascii="Times New Roman" w:hAnsi="Times New Roman" w:cs="Times New Roman"/>
-          <w:lang w:val="el-GR"/>
-        </w:rPr>
-        <w:t>κτηριού</w:t>
-      </w:r>
-      <w:proofErr w:type="spellEnd"/>
-      <w:r>
-        <w:rPr>
-          <w:rFonts w:ascii="Times New Roman" w:hAnsi="Times New Roman" w:cs="Times New Roman"/>
-          <w:lang w:val="el-GR"/>
-        </w:rPr>
-        <w:t xml:space="preserve"> από το προηγούμενο </w:t>
+        <w:t xml:space="preserve"> αφορά το αναγνωριστικό του πελάτη δηλαδή του κάθε κτηριού από το προηγούμενο </w:t>
       </w:r>
       <w:r>
         <w:rPr>
@@ -1488,7 +1427,6 @@
           <w:lang w:val="el-GR"/>
         </w:rPr>
       </w:pPr>
-      <w:proofErr w:type="spellStart"/>
       <w:r>
         <w:rPr>
           <w:rFonts w:ascii="Times New Roman" w:hAnsi="Times New Roman" w:cs="Times New Roman"/>
@@ -1496,7 +1434,6 @@
         <w:lastRenderedPageBreak/>
         <w:t>scenDE</w:t>
       </w:r>
-      <w:proofErr w:type="spellEnd"/>
       <w:r>
         <w:rPr>
           <w:rFonts w:ascii="Times New Roman" w:hAnsi="Times New Roman" w:cs="Times New Roman"/>
@@ -1609,7 +1546,6 @@
         </w:rPr>
         <w:t xml:space="preserve"> </w:t>
       </w:r>
-      <w:proofErr w:type="spellStart"/>
       <w:r>
         <w:rPr>
           <w:rFonts w:ascii="Times New Roman" w:hAnsi="Times New Roman" w:cs="Times New Roman"/>
@@ -1617,7 +1553,6 @@
         </w:rPr>
         <w:t>τελεύταιο</w:t>
       </w:r>
-      <w:proofErr w:type="spellEnd"/>
       <w:r>
         <w:rPr>
           <w:rFonts w:ascii="Times New Roman" w:hAnsi="Times New Roman" w:cs="Times New Roman"/>
@@ -1625,7 +1560,6 @@
         </w:rPr>
         <w:t xml:space="preserve"> </w:t>
       </w:r>
-      <w:proofErr w:type="spellStart"/>
       <w:r>
         <w:rPr>
           <w:rFonts w:ascii="Times New Roman" w:hAnsi="Times New Roman" w:cs="Times New Roman"/>
@@ -1633,7 +1567,6 @@
         </w:rPr>
         <w:t>άρχειο</w:t>
       </w:r>
-      <w:proofErr w:type="spellEnd"/>
       <w:r>
         <w:rPr>
           <w:rFonts w:ascii="Times New Roman" w:hAnsi="Times New Roman" w:cs="Times New Roman"/>
@@ -1695,21 +1628,12 @@
         </w:rPr>
         <w:t xml:space="preserve"> </w:t>
       </w:r>
-      <w:proofErr w:type="spellStart"/>
-      <w:r>
-        <w:rPr>
-          <w:rFonts w:ascii="Times New Roman" w:hAnsi="Times New Roman" w:cs="Times New Roman"/>
-          <w:lang w:val="el-GR"/>
-        </w:rPr>
-        <w:t>Παρολα</w:t>
-      </w:r>
-      <w:proofErr w:type="spellEnd"/>
-      <w:r>
-        <w:rPr>
-          <w:rFonts w:ascii="Times New Roman" w:hAnsi="Times New Roman" w:cs="Times New Roman"/>
-          <w:lang w:val="el-GR"/>
-        </w:rPr>
-        <w:t xml:space="preserve"> αυτά δεν</w:t>
+      <w:r>
+        <w:rPr>
+          <w:rFonts w:ascii="Times New Roman" w:hAnsi="Times New Roman" w:cs="Times New Roman"/>
+          <w:lang w:val="el-GR"/>
+        </w:rPr>
+        <w:t>Παρολα αυτά δεν</w:t>
       </w:r>
       <w:r>
         <w:rPr>
@@ -1723,23 +1647,7 @@
           <w:rFonts w:ascii="Times New Roman" w:hAnsi="Times New Roman" w:cs="Times New Roman"/>
           <w:lang w:val="el-GR"/>
         </w:rPr>
-        <w:t xml:space="preserve">χρησιμοποιείται στο Ερώτημα 2 της εργασίας καθώς δεν μας έχει ζητηθεί να υλοποιήσουμε γραφικά το παιχνίδι παρά μόνο να κάνουμε την </w:t>
-      </w:r>
-      <w:proofErr w:type="spellStart"/>
-      <w:r>
-        <w:rPr>
-          <w:rFonts w:ascii="Times New Roman" w:hAnsi="Times New Roman" w:cs="Times New Roman"/>
-          <w:lang w:val="el-GR"/>
-        </w:rPr>
-        <w:t>μοντελοποίηση</w:t>
-      </w:r>
-      <w:proofErr w:type="spellEnd"/>
-      <w:r>
-        <w:rPr>
-          <w:rFonts w:ascii="Times New Roman" w:hAnsi="Times New Roman" w:cs="Times New Roman"/>
-          <w:lang w:val="el-GR"/>
-        </w:rPr>
-        <w:t xml:space="preserve">.                                         </w:t>
+        <w:t xml:space="preserve">χρησιμοποιείται στο Ερώτημα 2 της εργασίας καθώς δεν μας έχει ζητηθεί να υλοποιήσουμε γραφικά το παιχνίδι παρά μόνο να κάνουμε την μοντελοποίηση.                                         </w:t>
       </w:r>
     </w:p>
     <w:p>
@@ -1898,7 +1806,6 @@
         </w:rPr>
         <w:t xml:space="preserve">και τον </w:t>
       </w:r>
-      <w:proofErr w:type="spellStart"/>
       <w:r>
         <w:rPr>
           <w:rFonts w:ascii="Times New Roman" w:hAnsi="Times New Roman" w:cs="Times New Roman"/>
@@ -1907,7 +1814,6 @@
         </w:rPr>
         <w:t>Gurobi</w:t>
       </w:r>
-      <w:proofErr w:type="spellEnd"/>
     </w:p>
     <w:p>
       <w:pPr>
@@ -1973,14 +1879,12 @@
         </w:rPr>
         <w:t>δυο μοντέλα (</w:t>
       </w:r>
-      <w:proofErr w:type="spellStart"/>
       <w:r>
         <w:rPr>
           <w:rFonts w:ascii="Times New Roman" w:hAnsi="Times New Roman" w:cs="Times New Roman"/>
         </w:rPr>
         <w:t>Gurobi</w:t>
       </w:r>
-      <w:proofErr w:type="spellEnd"/>
       <w:r>
         <w:rPr>
           <w:rFonts w:ascii="Times New Roman" w:hAnsi="Times New Roman" w:cs="Times New Roman"/>
@@ -2138,14 +2042,12 @@
         </w:rPr>
         <w:t>.</w:t>
       </w:r>
-      <w:proofErr w:type="spellStart"/>
       <w:r>
         <w:rPr>
           <w:rFonts w:ascii="Times New Roman" w:hAnsi="Times New Roman" w:cs="Times New Roman"/>
         </w:rPr>
         <w:t>py</w:t>
       </w:r>
-      <w:proofErr w:type="spellEnd"/>
       <w:r>
         <w:rPr>
           <w:rFonts w:ascii="Times New Roman" w:hAnsi="Times New Roman" w:cs="Times New Roman"/>
@@ -2247,14 +2149,12 @@
           <w:lang w:val="el-GR"/>
         </w:rPr>
       </w:pPr>
-      <w:proofErr w:type="spellStart"/>
       <w:r>
         <w:rPr>
           <w:rFonts w:ascii="Times New Roman" w:hAnsi="Times New Roman" w:cs="Times New Roman"/>
         </w:rPr>
         <w:t>cpsat</w:t>
       </w:r>
-      <w:proofErr w:type="spellEnd"/>
       <w:r>
         <w:rPr>
           <w:rFonts w:ascii="Times New Roman" w:hAnsi="Times New Roman" w:cs="Times New Roman"/>
@@ -2275,14 +2175,12 @@
         </w:rPr>
         <w:t>.</w:t>
       </w:r>
-      <w:proofErr w:type="spellStart"/>
       <w:r>
         <w:rPr>
           <w:rFonts w:ascii="Times New Roman" w:hAnsi="Times New Roman" w:cs="Times New Roman"/>
         </w:rPr>
         <w:t>py</w:t>
       </w:r>
-      <w:proofErr w:type="spellEnd"/>
       <w:r>
         <w:rPr>
           <w:rFonts w:ascii="Times New Roman" w:hAnsi="Times New Roman" w:cs="Times New Roman"/>
@@ -2309,39 +2207,7 @@
           <w:rFonts w:ascii="Times New Roman" w:hAnsi="Times New Roman" w:cs="Times New Roman"/>
           <w:lang w:val="el-GR"/>
         </w:rPr>
-        <w:t xml:space="preserve">αυτό το αρχείο υπάρχει η </w:t>
-      </w:r>
-      <w:proofErr w:type="spellStart"/>
-      <w:r>
-        <w:rPr>
-          <w:rFonts w:ascii="Times New Roman" w:hAnsi="Times New Roman" w:cs="Times New Roman"/>
-          <w:lang w:val="el-GR"/>
-        </w:rPr>
-        <w:t>μοντελοποίηση</w:t>
-      </w:r>
-      <w:proofErr w:type="spellEnd"/>
-      <w:r>
-        <w:rPr>
-          <w:rFonts w:ascii="Times New Roman" w:hAnsi="Times New Roman" w:cs="Times New Roman"/>
-          <w:lang w:val="el-GR"/>
-        </w:rPr>
-        <w:t xml:space="preserve"> του προβλήματος με την χρήση του </w:t>
-      </w:r>
-      <w:proofErr w:type="spellStart"/>
-      <w:r>
-        <w:rPr>
-          <w:rFonts w:ascii="Times New Roman" w:hAnsi="Times New Roman" w:cs="Times New Roman"/>
-          <w:lang w:val="el-GR"/>
-        </w:rPr>
-        <w:t>επιλυτή</w:t>
-      </w:r>
-      <w:proofErr w:type="spellEnd"/>
-      <w:r>
-        <w:rPr>
-          <w:rFonts w:ascii="Times New Roman" w:hAnsi="Times New Roman" w:cs="Times New Roman"/>
-          <w:lang w:val="el-GR"/>
-        </w:rPr>
-        <w:t xml:space="preserve"> </w:t>
+        <w:t xml:space="preserve">αυτό το αρχείο υπάρχει η μοντελοποίηση του προβλήματος με την χρήση του επιλυτή </w:t>
       </w:r>
       <w:r>
         <w:rPr>
@@ -2383,14 +2249,12 @@
           <w:lang w:val="el-GR"/>
         </w:rPr>
       </w:pPr>
-      <w:proofErr w:type="spellStart"/>
       <w:r>
         <w:rPr>
           <w:rFonts w:ascii="Times New Roman" w:hAnsi="Times New Roman" w:cs="Times New Roman"/>
         </w:rPr>
         <w:t>gurobi</w:t>
       </w:r>
-      <w:proofErr w:type="spellEnd"/>
       <w:r>
         <w:rPr>
           <w:rFonts w:ascii="Times New Roman" w:hAnsi="Times New Roman" w:cs="Times New Roman"/>
@@ -2411,14 +2275,12 @@
         </w:rPr>
         <w:t>.</w:t>
       </w:r>
-      <w:proofErr w:type="spellStart"/>
       <w:r>
         <w:rPr>
           <w:rFonts w:ascii="Times New Roman" w:hAnsi="Times New Roman" w:cs="Times New Roman"/>
         </w:rPr>
         <w:t>py</w:t>
       </w:r>
-      <w:proofErr w:type="spellEnd"/>
       <w:r>
         <w:rPr>
           <w:rFonts w:ascii="Times New Roman" w:hAnsi="Times New Roman" w:cs="Times New Roman"/>
@@ -2445,32 +2307,14 @@
           <w:rFonts w:ascii="Times New Roman" w:hAnsi="Times New Roman" w:cs="Times New Roman"/>
           <w:lang w:val="el-GR"/>
         </w:rPr>
-        <w:t xml:space="preserve">αυτό το αρχείο υπάρχει η </w:t>
-      </w:r>
-      <w:proofErr w:type="spellStart"/>
-      <w:r>
-        <w:rPr>
-          <w:rFonts w:ascii="Times New Roman" w:hAnsi="Times New Roman" w:cs="Times New Roman"/>
-          <w:lang w:val="el-GR"/>
-        </w:rPr>
-        <w:t>μοντελοποίηση</w:t>
-      </w:r>
-      <w:proofErr w:type="spellEnd"/>
-      <w:r>
-        <w:rPr>
-          <w:rFonts w:ascii="Times New Roman" w:hAnsi="Times New Roman" w:cs="Times New Roman"/>
-          <w:lang w:val="el-GR"/>
-        </w:rPr>
-        <w:t xml:space="preserve"> του προβλήματος με την χρήση του </w:t>
-      </w:r>
-      <w:proofErr w:type="spellStart"/>
+        <w:t xml:space="preserve">αυτό το αρχείο υπάρχει η μοντελοποίηση του προβλήματος με την χρήση του </w:t>
+      </w:r>
       <w:r>
         <w:rPr>
           <w:rFonts w:ascii="Times New Roman" w:hAnsi="Times New Roman" w:cs="Times New Roman"/>
         </w:rPr>
         <w:t>Gurobi</w:t>
       </w:r>
-      <w:proofErr w:type="spellEnd"/>
       <w:r>
         <w:rPr>
           <w:rFonts w:ascii="Times New Roman" w:hAnsi="Times New Roman" w:cs="Times New Roman"/>
@@ -2492,7 +2336,41 @@
           <w:rFonts w:ascii="Times New Roman" w:hAnsi="Times New Roman" w:cs="Times New Roman"/>
           <w:lang w:val="el-GR"/>
         </w:rPr>
-        <w:t>Κατά την εκτέλεση των μοντέλων βελτιστοποίησης, χρησιμοποιούνται δεδομένα που προέρχονται από τρία διαφορετικά αρχεία</w:t>
+        <w:t xml:space="preserve">Κατά την εκτέλεση των μοντέλων βελτιστοποίησης, χρησιμοποιούνται δεδομένα που προέρχονται από τρία διαφορετικά αρχεία </w:t>
+      </w:r>
+      <w:r>
+        <w:rPr>
+          <w:rFonts w:ascii="Times New Roman" w:hAnsi="Times New Roman" w:cs="Times New Roman"/>
+        </w:rPr>
+        <w:t>csv</w:t>
+      </w:r>
+      <w:r>
+        <w:rPr>
+          <w:rFonts w:ascii="Times New Roman" w:hAnsi="Times New Roman" w:cs="Times New Roman"/>
+          <w:lang w:val="el-GR"/>
+        </w:rPr>
+        <w:t xml:space="preserve"> για κάθε ημέρα </w:t>
+      </w:r>
+      <w:r>
+        <w:rPr>
+          <w:rFonts w:ascii="Times New Roman" w:hAnsi="Times New Roman" w:cs="Times New Roman"/>
+          <w:lang w:val="el-GR"/>
+        </w:rPr>
+        <w:t>ξεχωριστά</w:t>
+      </w:r>
+      <w:r>
+        <w:rPr>
+          <w:rFonts w:ascii="Times New Roman" w:hAnsi="Times New Roman" w:cs="Times New Roman"/>
+          <w:lang w:val="el-GR"/>
+        </w:rPr>
+        <w:t>. Αυτά τα δεδομένα διαβάζονται και μετατρέπονται σε δομές τύπου DataFrame μέσω της βιβλιοθήκης pandas της Python.</w:t>
+      </w:r>
+      <w:r>
+        <w:rPr>
+          <w:rFonts w:ascii="Times New Roman" w:hAnsi="Times New Roman" w:cs="Times New Roman"/>
+          <w:lang w:val="el-GR"/>
+        </w:rPr>
+        <w:t xml:space="preserve"> Στην</w:t>
       </w:r>
       <w:r>
         <w:rPr>
@@ -2504,15 +2382,9 @@
       <w:r>
         <w:rPr>
           <w:rFonts w:ascii="Times New Roman" w:hAnsi="Times New Roman" w:cs="Times New Roman"/>
-        </w:rPr>
-        <w:t>csv</w:t>
-      </w:r>
-      <w:r>
-        <w:rPr>
-          <w:rFonts w:ascii="Times New Roman" w:hAnsi="Times New Roman" w:cs="Times New Roman"/>
-          <w:lang w:val="el-GR"/>
-        </w:rPr>
-        <w:t xml:space="preserve"> για κάθε ημέρα</w:t>
+          <w:lang w:val="el-GR"/>
+        </w:rPr>
+        <w:t>συνάρτηση</w:t>
       </w:r>
       <w:r>
         <w:rPr>
@@ -2524,71 +2396,89 @@
       <w:r>
         <w:rPr>
           <w:rFonts w:ascii="Times New Roman" w:hAnsi="Times New Roman" w:cs="Times New Roman"/>
-          <w:lang w:val="el-GR"/>
-        </w:rPr>
-        <w:t>ξεχωριστά</w:t>
-      </w:r>
-      <w:r>
-        <w:rPr>
-          <w:rFonts w:ascii="Times New Roman" w:hAnsi="Times New Roman" w:cs="Times New Roman"/>
-          <w:lang w:val="el-GR"/>
-        </w:rPr>
-        <w:t xml:space="preserve">. Αυτά τα δεδομένα διαβάζονται και μετατρέπονται σε δομές τύπου </w:t>
-      </w:r>
-      <w:proofErr w:type="spellStart"/>
-      <w:r>
-        <w:rPr>
-          <w:rFonts w:ascii="Times New Roman" w:hAnsi="Times New Roman" w:cs="Times New Roman"/>
-          <w:lang w:val="el-GR"/>
+        </w:rPr>
+        <w:t>load</w:t>
+      </w:r>
+      <w:r>
+        <w:rPr>
+          <w:rFonts w:ascii="Times New Roman" w:hAnsi="Times New Roman" w:cs="Times New Roman"/>
+          <w:lang w:val="el-GR"/>
+        </w:rPr>
+        <w:t>_</w:t>
+      </w:r>
+      <w:r>
+        <w:rPr>
+          <w:rFonts w:ascii="Times New Roman" w:hAnsi="Times New Roman" w:cs="Times New Roman"/>
+        </w:rPr>
+        <w:t>data</w:t>
+      </w:r>
+      <w:r>
+        <w:rPr>
+          <w:rFonts w:ascii="Times New Roman" w:hAnsi="Times New Roman" w:cs="Times New Roman"/>
+          <w:lang w:val="el-GR"/>
+        </w:rPr>
+        <w:t xml:space="preserve">() </w:t>
+      </w:r>
+      <w:r>
+        <w:rPr>
+          <w:rFonts w:ascii="Times New Roman" w:hAnsi="Times New Roman" w:cs="Times New Roman"/>
+          <w:lang w:val="el-GR"/>
+        </w:rPr>
+        <w:t>δημιουργούμαι</w:t>
+      </w:r>
+      <w:r>
+        <w:rPr>
+          <w:rFonts w:ascii="Times New Roman" w:hAnsi="Times New Roman" w:cs="Times New Roman"/>
+          <w:lang w:val="el-GR"/>
+        </w:rPr>
+        <w:t xml:space="preserve"> </w:t>
+      </w:r>
+      <w:r>
+        <w:rPr>
+          <w:rFonts w:ascii="Times New Roman" w:hAnsi="Times New Roman" w:cs="Times New Roman"/>
+          <w:lang w:val="el-GR"/>
+        </w:rPr>
+        <w:t>δηλαδή</w:t>
+      </w:r>
+      <w:r>
+        <w:rPr>
+          <w:rFonts w:ascii="Times New Roman" w:hAnsi="Times New Roman" w:cs="Times New Roman"/>
+          <w:lang w:val="el-GR"/>
+        </w:rPr>
+        <w:t xml:space="preserve"> </w:t>
+      </w:r>
+      <w:r>
+        <w:rPr>
+          <w:rFonts w:ascii="Times New Roman" w:hAnsi="Times New Roman" w:cs="Times New Roman"/>
+          <w:lang w:val="el-GR"/>
+        </w:rPr>
+        <w:t>τρια</w:t>
+      </w:r>
+      <w:r>
+        <w:rPr>
+          <w:rFonts w:ascii="Times New Roman" w:hAnsi="Times New Roman" w:cs="Times New Roman"/>
+          <w:lang w:val="el-GR"/>
+        </w:rPr>
+        <w:t xml:space="preserve"> </w:t>
+      </w:r>
+      <w:r>
+        <w:rPr>
+          <w:rFonts w:ascii="Times New Roman" w:hAnsi="Times New Roman" w:cs="Times New Roman"/>
         </w:rPr>
         <w:t>DataFrame</w:t>
       </w:r>
-      <w:proofErr w:type="spellEnd"/>
-      <w:r>
-        <w:rPr>
-          <w:rFonts w:ascii="Times New Roman" w:hAnsi="Times New Roman" w:cs="Times New Roman"/>
-          <w:lang w:val="el-GR"/>
-        </w:rPr>
-        <w:t xml:space="preserve"> μέσω της βιβλιοθήκης </w:t>
-      </w:r>
-      <w:proofErr w:type="spellStart"/>
-      <w:r>
-        <w:rPr>
-          <w:rFonts w:ascii="Times New Roman" w:hAnsi="Times New Roman" w:cs="Times New Roman"/>
-          <w:lang w:val="el-GR"/>
-        </w:rPr>
-        <w:t>pandas</w:t>
-      </w:r>
-      <w:proofErr w:type="spellEnd"/>
-      <w:r>
-        <w:rPr>
-          <w:rFonts w:ascii="Times New Roman" w:hAnsi="Times New Roman" w:cs="Times New Roman"/>
-          <w:lang w:val="el-GR"/>
-        </w:rPr>
-        <w:t xml:space="preserve"> της </w:t>
-      </w:r>
-      <w:proofErr w:type="spellStart"/>
-      <w:r>
-        <w:rPr>
-          <w:rFonts w:ascii="Times New Roman" w:hAnsi="Times New Roman" w:cs="Times New Roman"/>
-          <w:lang w:val="el-GR"/>
-        </w:rPr>
-        <w:t>Python</w:t>
-      </w:r>
-      <w:proofErr w:type="spellEnd"/>
-      <w:r>
-        <w:rPr>
-          <w:rFonts w:ascii="Times New Roman" w:hAnsi="Times New Roman" w:cs="Times New Roman"/>
-          <w:lang w:val="el-GR"/>
-        </w:rPr>
-        <w:t>.</w:t>
-      </w:r>
-      <w:r>
-        <w:rPr>
-          <w:rFonts w:ascii="Times New Roman" w:hAnsi="Times New Roman" w:cs="Times New Roman"/>
-          <w:lang w:val="el-GR"/>
-        </w:rPr>
-        <w:t xml:space="preserve"> Στην</w:t>
+      <w:r>
+        <w:rPr>
+          <w:rFonts w:ascii="Times New Roman" w:hAnsi="Times New Roman" w:cs="Times New Roman"/>
+        </w:rPr>
+        <w:t>s</w:t>
+      </w:r>
+      <w:r>
+        <w:rPr>
+          <w:rFonts w:ascii="Times New Roman" w:hAnsi="Times New Roman" w:cs="Times New Roman"/>
+          <w:lang w:val="el-GR"/>
+        </w:rPr>
+        <w:t>, πρώτα</w:t>
       </w:r>
       <w:r>
         <w:rPr>
@@ -2602,7 +2492,7 @@
           <w:rFonts w:ascii="Times New Roman" w:hAnsi="Times New Roman" w:cs="Times New Roman"/>
           <w:lang w:val="el-GR"/>
         </w:rPr>
-        <w:t>συνάρτηση</w:t>
+        <w:t>το</w:t>
       </w:r>
       <w:r>
         <w:rPr>
@@ -2615,7 +2505,7 @@
         <w:rPr>
           <w:rFonts w:ascii="Times New Roman" w:hAnsi="Times New Roman" w:cs="Times New Roman"/>
         </w:rPr>
-        <w:t>load</w:t>
+        <w:t>demand</w:t>
       </w:r>
       <w:r>
         <w:rPr>
@@ -2628,118 +2518,6 @@
         <w:rPr>
           <w:rFonts w:ascii="Times New Roman" w:hAnsi="Times New Roman" w:cs="Times New Roman"/>
         </w:rPr>
-        <w:t>data</w:t>
-      </w:r>
-      <w:r>
-        <w:rPr>
-          <w:rFonts w:ascii="Times New Roman" w:hAnsi="Times New Roman" w:cs="Times New Roman"/>
-          <w:lang w:val="el-GR"/>
-        </w:rPr>
-        <w:t xml:space="preserve">() </w:t>
-      </w:r>
-      <w:r>
-        <w:rPr>
-          <w:rFonts w:ascii="Times New Roman" w:hAnsi="Times New Roman" w:cs="Times New Roman"/>
-          <w:lang w:val="el-GR"/>
-        </w:rPr>
-        <w:t>δημιουργούμαι</w:t>
-      </w:r>
-      <w:r>
-        <w:rPr>
-          <w:rFonts w:ascii="Times New Roman" w:hAnsi="Times New Roman" w:cs="Times New Roman"/>
-          <w:lang w:val="el-GR"/>
-        </w:rPr>
-        <w:t xml:space="preserve"> </w:t>
-      </w:r>
-      <w:r>
-        <w:rPr>
-          <w:rFonts w:ascii="Times New Roman" w:hAnsi="Times New Roman" w:cs="Times New Roman"/>
-          <w:lang w:val="el-GR"/>
-        </w:rPr>
-        <w:t>δηλαδή</w:t>
-      </w:r>
-      <w:r>
-        <w:rPr>
-          <w:rFonts w:ascii="Times New Roman" w:hAnsi="Times New Roman" w:cs="Times New Roman"/>
-          <w:lang w:val="el-GR"/>
-        </w:rPr>
-        <w:t xml:space="preserve"> </w:t>
-      </w:r>
-      <w:proofErr w:type="spellStart"/>
-      <w:r>
-        <w:rPr>
-          <w:rFonts w:ascii="Times New Roman" w:hAnsi="Times New Roman" w:cs="Times New Roman"/>
-          <w:lang w:val="el-GR"/>
-        </w:rPr>
-        <w:t>τρια</w:t>
-      </w:r>
-      <w:proofErr w:type="spellEnd"/>
-      <w:r>
-        <w:rPr>
-          <w:rFonts w:ascii="Times New Roman" w:hAnsi="Times New Roman" w:cs="Times New Roman"/>
-          <w:lang w:val="el-GR"/>
-        </w:rPr>
-        <w:t xml:space="preserve"> </w:t>
-      </w:r>
-      <w:proofErr w:type="spellStart"/>
-      <w:r>
-        <w:rPr>
-          <w:rFonts w:ascii="Times New Roman" w:hAnsi="Times New Roman" w:cs="Times New Roman"/>
-        </w:rPr>
-        <w:t>DataFrame</w:t>
-      </w:r>
-      <w:r>
-        <w:rPr>
-          <w:rFonts w:ascii="Times New Roman" w:hAnsi="Times New Roman" w:cs="Times New Roman"/>
-        </w:rPr>
-        <w:t>s</w:t>
-      </w:r>
-      <w:proofErr w:type="spellEnd"/>
-      <w:r>
-        <w:rPr>
-          <w:rFonts w:ascii="Times New Roman" w:hAnsi="Times New Roman" w:cs="Times New Roman"/>
-          <w:lang w:val="el-GR"/>
-        </w:rPr>
-        <w:t>, πρώτα</w:t>
-      </w:r>
-      <w:r>
-        <w:rPr>
-          <w:rFonts w:ascii="Times New Roman" w:hAnsi="Times New Roman" w:cs="Times New Roman"/>
-          <w:lang w:val="el-GR"/>
-        </w:rPr>
-        <w:t xml:space="preserve"> </w:t>
-      </w:r>
-      <w:r>
-        <w:rPr>
-          <w:rFonts w:ascii="Times New Roman" w:hAnsi="Times New Roman" w:cs="Times New Roman"/>
-          <w:lang w:val="el-GR"/>
-        </w:rPr>
-        <w:t>το</w:t>
-      </w:r>
-      <w:r>
-        <w:rPr>
-          <w:rFonts w:ascii="Times New Roman" w:hAnsi="Times New Roman" w:cs="Times New Roman"/>
-          <w:lang w:val="el-GR"/>
-        </w:rPr>
-        <w:t xml:space="preserve"> </w:t>
-      </w:r>
-      <w:r>
-        <w:rPr>
-          <w:rFonts w:ascii="Times New Roman" w:hAnsi="Times New Roman" w:cs="Times New Roman"/>
-        </w:rPr>
-        <w:t>demand</w:t>
-      </w:r>
-      <w:r>
-        <w:rPr>
-          <w:rFonts w:ascii="Times New Roman" w:hAnsi="Times New Roman" w:cs="Times New Roman"/>
-          <w:lang w:val="el-GR"/>
-        </w:rPr>
-        <w:t>_</w:t>
-      </w:r>
-      <w:r>
-        <w:rPr>
-          <w:rFonts w:ascii="Times New Roman" w:hAnsi="Times New Roman" w:cs="Times New Roman"/>
-        </w:rPr>
         <w:t>nodes</w:t>
       </w:r>
       <w:r>
@@ -2747,14 +2525,7 @@
           <w:rFonts w:ascii="Times New Roman" w:hAnsi="Times New Roman" w:cs="Times New Roman"/>
           <w:lang w:val="el-GR"/>
         </w:rPr>
-        <w:t>,</w:t>
-      </w:r>
-      <w:r>
-        <w:rPr>
-          <w:rFonts w:ascii="Times New Roman" w:hAnsi="Times New Roman" w:cs="Times New Roman"/>
-          <w:lang w:val="el-GR"/>
-        </w:rPr>
-        <w:t xml:space="preserve"> </w:t>
+        <w:t xml:space="preserve">, </w:t>
       </w:r>
       <w:r>
         <w:rPr>
@@ -2860,6 +2631,7 @@
       </w:pPr>
       <w:r>
         <w:rPr>
+          <w:noProof/>
           <w:lang w:val="el-GR"/>
         </w:rPr>
         <w:drawing>
@@ -2908,6 +2680,7 @@
       </w:pPr>
       <w:r>
         <w:rPr>
+          <w:noProof/>
           <w:lang w:val="el-GR"/>
         </w:rPr>
         <w:drawing>
@@ -2956,6 +2729,7 @@
       </w:pPr>
       <w:r>
         <w:rPr>
+          <w:noProof/>
           <w:lang w:val="el-GR"/>
         </w:rPr>
         <w:lastRenderedPageBreak/>
@@ -3001,6 +2775,7 @@
         <w:jc w:val="both"/>
         <w:rPr>
           <w:rFonts w:ascii="Times New Roman" w:hAnsi="Times New Roman" w:cs="Times New Roman"/>
+          <w:lang w:val="el-GR"/>
         </w:rPr>
       </w:pPr>
       <w:r>
@@ -3083,7 +2858,43 @@
           <w:lang w:eastAsia="el-GR"/>
           <w14:ligatures w14:val="none"/>
         </w:rPr>
-        <w:t xml:space="preserve">    </w:t>
+        <w:t> </w:t>
+      </w:r>
+      <w:r>
+        <w:rPr>
+          <w:rFonts w:ascii="Consolas" w:eastAsia="Times New Roman" w:hAnsi="Consolas" w:cs="Times New Roman"/>
+          <w:color w:val="CCCCCC"/>
+          <w:kern w:val="0"/>
+          <w:sz w:val="21"/>
+          <w:szCs w:val="21"/>
+          <w:lang w:val="el-GR" w:eastAsia="el-GR"/>
+          <w14:ligatures w14:val="none"/>
+        </w:rPr>
+        <w:t xml:space="preserve"> </w:t>
+      </w:r>
+      <w:r>
+        <w:rPr>
+          <w:rFonts w:ascii="Consolas" w:eastAsia="Times New Roman" w:hAnsi="Consolas" w:cs="Times New Roman"/>
+          <w:color w:val="CCCCCC"/>
+          <w:kern w:val="0"/>
+          <w:sz w:val="21"/>
+          <w:szCs w:val="21"/>
+          <w:lang w:eastAsia="el-GR"/>
+          <w14:ligatures w14:val="none"/>
+        </w:rPr>
+        <w:t> </w:t>
+      </w:r>
+      <w:r>
+        <w:rPr>
+          <w:rFonts w:ascii="Consolas" w:eastAsia="Times New Roman" w:hAnsi="Consolas" w:cs="Times New Roman"/>
+          <w:color w:val="CCCCCC"/>
+          <w:kern w:val="0"/>
+          <w:sz w:val="21"/>
+          <w:szCs w:val="21"/>
+          <w:lang w:val="el-GR" w:eastAsia="el-GR"/>
+          <w14:ligatures w14:val="none"/>
+        </w:rPr>
+        <w:t xml:space="preserve"> </w:t>
       </w:r>
       <w:r>
         <w:rPr>
@@ -3133,7 +2944,6 @@
         </w:rPr>
         <w:t xml:space="preserve"> </w:t>
       </w:r>
-      <w:proofErr w:type="spellStart"/>
       <w:r>
         <w:rPr>
           <w:rFonts w:ascii="Consolas" w:eastAsia="Times New Roman" w:hAnsi="Consolas" w:cs="Times New Roman"/>
@@ -3146,7 +2956,6 @@
         </w:rPr>
         <w:t>problem_data</w:t>
       </w:r>
-      <w:proofErr w:type="spellEnd"/>
       <w:r>
         <w:rPr>
           <w:rFonts w:ascii="Consolas" w:eastAsia="Times New Roman" w:hAnsi="Consolas" w:cs="Times New Roman"/>
@@ -3169,9 +2978,143 @@
           <w:lang w:eastAsia="el-GR"/>
           <w14:ligatures w14:val="none"/>
         </w:rPr>
-        <w:t>'</w:t>
-      </w:r>
-      <w:proofErr w:type="spellStart"/>
+        <w:t>'burrito_price'</w:t>
+      </w:r>
+      <w:r>
+        <w:rPr>
+          <w:rFonts w:ascii="Consolas" w:eastAsia="Times New Roman" w:hAnsi="Consolas" w:cs="Times New Roman"/>
+          <w:color w:val="CCCCCC"/>
+          <w:kern w:val="0"/>
+          <w:sz w:val="21"/>
+          <w:szCs w:val="21"/>
+          <w:lang w:eastAsia="el-GR"/>
+          <w14:ligatures w14:val="none"/>
+        </w:rPr>
+        <w:t>][</w:t>
+      </w:r>
+      <w:r>
+        <w:rPr>
+          <w:rFonts w:ascii="Consolas" w:eastAsia="Times New Roman" w:hAnsi="Consolas" w:cs="Times New Roman"/>
+          <w:color w:val="B5CEA8"/>
+          <w:kern w:val="0"/>
+          <w:sz w:val="21"/>
+          <w:szCs w:val="21"/>
+          <w:lang w:eastAsia="el-GR"/>
+          <w14:ligatures w14:val="none"/>
+        </w:rPr>
+        <w:t>0</w:t>
+      </w:r>
+      <w:r>
+        <w:rPr>
+          <w:rFonts w:ascii="Consolas" w:eastAsia="Times New Roman" w:hAnsi="Consolas" w:cs="Times New Roman"/>
+          <w:color w:val="CCCCCC"/>
+          <w:kern w:val="0"/>
+          <w:sz w:val="21"/>
+          <w:szCs w:val="21"/>
+          <w:lang w:eastAsia="el-GR"/>
+          <w14:ligatures w14:val="none"/>
+        </w:rPr>
+        <w:t>]</w:t>
+      </w:r>
+    </w:p>
+    <w:p>
+      <w:pPr>
+        <w:shd w:val="clear" w:color="auto" w:fill="1F1F1F"/>
+        <w:spacing w:after="0" w:line="285" w:lineRule="atLeast"/>
+        <w:rPr>
+          <w:rFonts w:ascii="Consolas" w:eastAsia="Times New Roman" w:hAnsi="Consolas" w:cs="Times New Roman"/>
+          <w:color w:val="CCCCCC"/>
+          <w:kern w:val="0"/>
+          <w:sz w:val="21"/>
+          <w:szCs w:val="21"/>
+          <w:lang w:eastAsia="el-GR"/>
+          <w14:ligatures w14:val="none"/>
+        </w:rPr>
+      </w:pPr>
+      <w:r>
+        <w:rPr>
+          <w:rFonts w:ascii="Consolas" w:eastAsia="Times New Roman" w:hAnsi="Consolas" w:cs="Times New Roman"/>
+          <w:color w:val="CCCCCC"/>
+          <w:kern w:val="0"/>
+          <w:sz w:val="21"/>
+          <w:szCs w:val="21"/>
+          <w:lang w:eastAsia="el-GR"/>
+          <w14:ligatures w14:val="none"/>
+        </w:rPr>
+        <w:t xml:space="preserve">    </w:t>
+      </w:r>
+      <w:r>
+        <w:rPr>
+          <w:rFonts w:ascii="Consolas" w:eastAsia="Times New Roman" w:hAnsi="Consolas" w:cs="Times New Roman"/>
+          <w:color w:val="9CDCFE"/>
+          <w:kern w:val="0"/>
+          <w:sz w:val="21"/>
+          <w:szCs w:val="21"/>
+          <w:lang w:eastAsia="el-GR"/>
+          <w14:ligatures w14:val="none"/>
+        </w:rPr>
+        <w:t>cost</w:t>
+      </w:r>
+      <w:r>
+        <w:rPr>
+          <w:rFonts w:ascii="Consolas" w:eastAsia="Times New Roman" w:hAnsi="Consolas" w:cs="Times New Roman"/>
+          <w:color w:val="CCCCCC"/>
+          <w:kern w:val="0"/>
+          <w:sz w:val="21"/>
+          <w:szCs w:val="21"/>
+          <w:lang w:eastAsia="el-GR"/>
+          <w14:ligatures w14:val="none"/>
+        </w:rPr>
+        <w:t xml:space="preserve"> </w:t>
+      </w:r>
+      <w:r>
+        <w:rPr>
+          <w:rFonts w:ascii="Consolas" w:eastAsia="Times New Roman" w:hAnsi="Consolas" w:cs="Times New Roman"/>
+          <w:color w:val="D4D4D4"/>
+          <w:kern w:val="0"/>
+          <w:sz w:val="21"/>
+          <w:szCs w:val="21"/>
+          <w:lang w:eastAsia="el-GR"/>
+          <w14:ligatures w14:val="none"/>
+        </w:rPr>
+        <w:t>=</w:t>
+      </w:r>
+      <w:r>
+        <w:rPr>
+          <w:rFonts w:ascii="Consolas" w:eastAsia="Times New Roman" w:hAnsi="Consolas" w:cs="Times New Roman"/>
+          <w:color w:val="CCCCCC"/>
+          <w:kern w:val="0"/>
+          <w:sz w:val="21"/>
+          <w:szCs w:val="21"/>
+          <w:lang w:eastAsia="el-GR"/>
+          <w14:ligatures w14:val="none"/>
+        </w:rPr>
+        <w:t xml:space="preserve"> </w:t>
+      </w:r>
+      <w:r>
+        <w:rPr>
+          <w:rFonts w:ascii="Consolas" w:eastAsia="Times New Roman" w:hAnsi="Consolas" w:cs="Times New Roman"/>
+          <w:color w:val="9CDCFE"/>
+          <w:kern w:val="0"/>
+          <w:sz w:val="21"/>
+          <w:szCs w:val="21"/>
+          <w:lang w:eastAsia="el-GR"/>
+          <w14:ligatures w14:val="none"/>
+        </w:rPr>
+        <w:t>problem_data</w:t>
+      </w:r>
+      <w:r>
+        <w:rPr>
+          <w:rFonts w:ascii="Consolas" w:eastAsia="Times New Roman" w:hAnsi="Consolas" w:cs="Times New Roman"/>
+          <w:color w:val="CCCCCC"/>
+          <w:kern w:val="0"/>
+          <w:sz w:val="21"/>
+          <w:szCs w:val="21"/>
+          <w:lang w:eastAsia="el-GR"/>
+          <w14:ligatures w14:val="none"/>
+        </w:rPr>
+        <w:t>[</w:t>
+      </w:r>
       <w:r>
         <w:rPr>
           <w:rFonts w:ascii="Consolas" w:eastAsia="Times New Roman" w:hAnsi="Consolas" w:cs="Times New Roman"/>
@@ -3182,9 +3125,143 @@
           <w:lang w:eastAsia="el-GR"/>
           <w14:ligatures w14:val="none"/>
         </w:rPr>
-        <w:t>burrito_price</w:t>
-      </w:r>
-      <w:proofErr w:type="spellEnd"/>
+        <w:t>'ingredient_cost'</w:t>
+      </w:r>
+      <w:r>
+        <w:rPr>
+          <w:rFonts w:ascii="Consolas" w:eastAsia="Times New Roman" w:hAnsi="Consolas" w:cs="Times New Roman"/>
+          <w:color w:val="CCCCCC"/>
+          <w:kern w:val="0"/>
+          <w:sz w:val="21"/>
+          <w:szCs w:val="21"/>
+          <w:lang w:eastAsia="el-GR"/>
+          <w14:ligatures w14:val="none"/>
+        </w:rPr>
+        <w:t>][</w:t>
+      </w:r>
+      <w:r>
+        <w:rPr>
+          <w:rFonts w:ascii="Consolas" w:eastAsia="Times New Roman" w:hAnsi="Consolas" w:cs="Times New Roman"/>
+          <w:color w:val="B5CEA8"/>
+          <w:kern w:val="0"/>
+          <w:sz w:val="21"/>
+          <w:szCs w:val="21"/>
+          <w:lang w:eastAsia="el-GR"/>
+          <w14:ligatures w14:val="none"/>
+        </w:rPr>
+        <w:t>0</w:t>
+      </w:r>
+      <w:r>
+        <w:rPr>
+          <w:rFonts w:ascii="Consolas" w:eastAsia="Times New Roman" w:hAnsi="Consolas" w:cs="Times New Roman"/>
+          <w:color w:val="CCCCCC"/>
+          <w:kern w:val="0"/>
+          <w:sz w:val="21"/>
+          <w:szCs w:val="21"/>
+          <w:lang w:eastAsia="el-GR"/>
+          <w14:ligatures w14:val="none"/>
+        </w:rPr>
+        <w:t>]</w:t>
+      </w:r>
+    </w:p>
+    <w:p>
+      <w:pPr>
+        <w:shd w:val="clear" w:color="auto" w:fill="1F1F1F"/>
+        <w:spacing w:after="0" w:line="285" w:lineRule="atLeast"/>
+        <w:rPr>
+          <w:rFonts w:ascii="Consolas" w:eastAsia="Times New Roman" w:hAnsi="Consolas" w:cs="Times New Roman"/>
+          <w:color w:val="CCCCCC"/>
+          <w:kern w:val="0"/>
+          <w:sz w:val="21"/>
+          <w:szCs w:val="21"/>
+          <w:lang w:eastAsia="el-GR"/>
+          <w14:ligatures w14:val="none"/>
+        </w:rPr>
+      </w:pPr>
+      <w:r>
+        <w:rPr>
+          <w:rFonts w:ascii="Consolas" w:eastAsia="Times New Roman" w:hAnsi="Consolas" w:cs="Times New Roman"/>
+          <w:color w:val="CCCCCC"/>
+          <w:kern w:val="0"/>
+          <w:sz w:val="21"/>
+          <w:szCs w:val="21"/>
+          <w:lang w:eastAsia="el-GR"/>
+          <w14:ligatures w14:val="none"/>
+        </w:rPr>
+        <w:t xml:space="preserve">    </w:t>
+      </w:r>
+      <w:r>
+        <w:rPr>
+          <w:rFonts w:ascii="Consolas" w:eastAsia="Times New Roman" w:hAnsi="Consolas" w:cs="Times New Roman"/>
+          <w:color w:val="9CDCFE"/>
+          <w:kern w:val="0"/>
+          <w:sz w:val="21"/>
+          <w:szCs w:val="21"/>
+          <w:lang w:eastAsia="el-GR"/>
+          <w14:ligatures w14:val="none"/>
+        </w:rPr>
+        <w:t>truck_cost</w:t>
+      </w:r>
+      <w:r>
+        <w:rPr>
+          <w:rFonts w:ascii="Consolas" w:eastAsia="Times New Roman" w:hAnsi="Consolas" w:cs="Times New Roman"/>
+          <w:color w:val="CCCCCC"/>
+          <w:kern w:val="0"/>
+          <w:sz w:val="21"/>
+          <w:szCs w:val="21"/>
+          <w:lang w:eastAsia="el-GR"/>
+          <w14:ligatures w14:val="none"/>
+        </w:rPr>
+        <w:t xml:space="preserve"> </w:t>
+      </w:r>
+      <w:r>
+        <w:rPr>
+          <w:rFonts w:ascii="Consolas" w:eastAsia="Times New Roman" w:hAnsi="Consolas" w:cs="Times New Roman"/>
+          <w:color w:val="D4D4D4"/>
+          <w:kern w:val="0"/>
+          <w:sz w:val="21"/>
+          <w:szCs w:val="21"/>
+          <w:lang w:eastAsia="el-GR"/>
+          <w14:ligatures w14:val="none"/>
+        </w:rPr>
+        <w:t>=</w:t>
+      </w:r>
+      <w:r>
+        <w:rPr>
+          <w:rFonts w:ascii="Consolas" w:eastAsia="Times New Roman" w:hAnsi="Consolas" w:cs="Times New Roman"/>
+          <w:color w:val="CCCCCC"/>
+          <w:kern w:val="0"/>
+          <w:sz w:val="21"/>
+          <w:szCs w:val="21"/>
+          <w:lang w:eastAsia="el-GR"/>
+          <w14:ligatures w14:val="none"/>
+        </w:rPr>
+        <w:t xml:space="preserve"> </w:t>
+      </w:r>
+      <w:r>
+        <w:rPr>
+          <w:rFonts w:ascii="Consolas" w:eastAsia="Times New Roman" w:hAnsi="Consolas" w:cs="Times New Roman"/>
+          <w:color w:val="9CDCFE"/>
+          <w:kern w:val="0"/>
+          <w:sz w:val="21"/>
+          <w:szCs w:val="21"/>
+          <w:lang w:eastAsia="el-GR"/>
+          <w14:ligatures w14:val="none"/>
+        </w:rPr>
+        <w:t>problem_data</w:t>
+      </w:r>
+      <w:r>
+        <w:rPr>
+          <w:rFonts w:ascii="Consolas" w:eastAsia="Times New Roman" w:hAnsi="Consolas" w:cs="Times New Roman"/>
+          <w:color w:val="CCCCCC"/>
+          <w:kern w:val="0"/>
+          <w:sz w:val="21"/>
+          <w:szCs w:val="21"/>
+          <w:lang w:eastAsia="el-GR"/>
+          <w14:ligatures w14:val="none"/>
+        </w:rPr>
+        <w:t>[</w:t>
+      </w:r>
       <w:r>
         <w:rPr>
           <w:rFonts w:ascii="Consolas" w:eastAsia="Times New Roman" w:hAnsi="Consolas" w:cs="Times New Roman"/>
@@ -3195,7 +3272,7 @@
           <w:lang w:eastAsia="el-GR"/>
           <w14:ligatures w14:val="none"/>
         </w:rPr>
-        <w:t>'</w:t>
+        <w:t>'truck_cost'</w:t>
       </w:r>
       <w:r>
         <w:rPr>
@@ -3248,7 +3325,11 @@
           <w14:ligatures w14:val="none"/>
         </w:rPr>
       </w:pPr>
-      <w:r>
+    </w:p>
+    <w:p>
+      <w:pPr>
+        <w:shd w:val="clear" w:color="auto" w:fill="1F1F1F"/>
+        <w:spacing w:after="0" w:line="285" w:lineRule="atLeast"/>
         <w:rPr>
           <w:rFonts w:ascii="Consolas" w:eastAsia="Times New Roman" w:hAnsi="Consolas" w:cs="Times New Roman"/>
           <w:color w:val="CCCCCC"/>
@@ -3258,6 +3339,17 @@
           <w:lang w:eastAsia="el-GR"/>
           <w14:ligatures w14:val="none"/>
         </w:rPr>
+      </w:pPr>
+      <w:r>
+        <w:rPr>
+          <w:rFonts w:ascii="Consolas" w:eastAsia="Times New Roman" w:hAnsi="Consolas" w:cs="Times New Roman"/>
+          <w:color w:val="CCCCCC"/>
+          <w:kern w:val="0"/>
+          <w:sz w:val="21"/>
+          <w:szCs w:val="21"/>
+          <w:lang w:eastAsia="el-GR"/>
+          <w14:ligatures w14:val="none"/>
+        </w:rPr>
         <w:t xml:space="preserve">    </w:t>
       </w:r>
       <w:r>
@@ -3270,7 +3362,7 @@
           <w:lang w:eastAsia="el-GR"/>
           <w14:ligatures w14:val="none"/>
         </w:rPr>
-        <w:t>cost</w:t>
+        <w:t>demands</w:t>
       </w:r>
       <w:r>
         <w:rPr>
@@ -3308,7 +3400,6 @@
         </w:rPr>
         <w:t xml:space="preserve"> </w:t>
       </w:r>
-      <w:proofErr w:type="spellStart"/>
       <w:r>
         <w:rPr>
           <w:rFonts w:ascii="Consolas" w:eastAsia="Times New Roman" w:hAnsi="Consolas" w:cs="Times New Roman"/>
@@ -3319,9 +3410,8 @@
           <w:lang w:eastAsia="el-GR"/>
           <w14:ligatures w14:val="none"/>
         </w:rPr>
-        <w:t>problem_data</w:t>
-      </w:r>
-      <w:proofErr w:type="spellEnd"/>
+        <w:t>demand_nodes</w:t>
+      </w:r>
       <w:r>
         <w:rPr>
           <w:rFonts w:ascii="Consolas" w:eastAsia="Times New Roman" w:hAnsi="Consolas" w:cs="Times New Roman"/>
@@ -3344,9 +3434,143 @@
           <w:lang w:eastAsia="el-GR"/>
           <w14:ligatures w14:val="none"/>
         </w:rPr>
-        <w:t>'</w:t>
-      </w:r>
-      <w:proofErr w:type="spellStart"/>
+        <w:t>'index'</w:t>
+      </w:r>
+      <w:r>
+        <w:rPr>
+          <w:rFonts w:ascii="Consolas" w:eastAsia="Times New Roman" w:hAnsi="Consolas" w:cs="Times New Roman"/>
+          <w:color w:val="CCCCCC"/>
+          <w:kern w:val="0"/>
+          <w:sz w:val="21"/>
+          <w:szCs w:val="21"/>
+          <w:lang w:eastAsia="el-GR"/>
+          <w14:ligatures w14:val="none"/>
+        </w:rPr>
+        <w:t>].</w:t>
+      </w:r>
+      <w:r>
+        <w:rPr>
+          <w:rFonts w:ascii="Consolas" w:eastAsia="Times New Roman" w:hAnsi="Consolas" w:cs="Times New Roman"/>
+          <w:color w:val="DCDCAA"/>
+          <w:kern w:val="0"/>
+          <w:sz w:val="21"/>
+          <w:szCs w:val="21"/>
+          <w:lang w:eastAsia="el-GR"/>
+          <w14:ligatures w14:val="none"/>
+        </w:rPr>
+        <w:t>unique</w:t>
+      </w:r>
+      <w:r>
+        <w:rPr>
+          <w:rFonts w:ascii="Consolas" w:eastAsia="Times New Roman" w:hAnsi="Consolas" w:cs="Times New Roman"/>
+          <w:color w:val="CCCCCC"/>
+          <w:kern w:val="0"/>
+          <w:sz w:val="21"/>
+          <w:szCs w:val="21"/>
+          <w:lang w:eastAsia="el-GR"/>
+          <w14:ligatures w14:val="none"/>
+        </w:rPr>
+        <w:t>()</w:t>
+      </w:r>
+    </w:p>
+    <w:p>
+      <w:pPr>
+        <w:shd w:val="clear" w:color="auto" w:fill="1F1F1F"/>
+        <w:spacing w:after="0" w:line="285" w:lineRule="atLeast"/>
+        <w:rPr>
+          <w:rFonts w:ascii="Consolas" w:eastAsia="Times New Roman" w:hAnsi="Consolas" w:cs="Times New Roman"/>
+          <w:color w:val="CCCCCC"/>
+          <w:kern w:val="0"/>
+          <w:sz w:val="21"/>
+          <w:szCs w:val="21"/>
+          <w:lang w:eastAsia="el-GR"/>
+          <w14:ligatures w14:val="none"/>
+        </w:rPr>
+      </w:pPr>
+      <w:r>
+        <w:rPr>
+          <w:rFonts w:ascii="Consolas" w:eastAsia="Times New Roman" w:hAnsi="Consolas" w:cs="Times New Roman"/>
+          <w:color w:val="CCCCCC"/>
+          <w:kern w:val="0"/>
+          <w:sz w:val="21"/>
+          <w:szCs w:val="21"/>
+          <w:lang w:eastAsia="el-GR"/>
+          <w14:ligatures w14:val="none"/>
+        </w:rPr>
+        <w:t xml:space="preserve">    </w:t>
+      </w:r>
+      <w:r>
+        <w:rPr>
+          <w:rFonts w:ascii="Consolas" w:eastAsia="Times New Roman" w:hAnsi="Consolas" w:cs="Times New Roman"/>
+          <w:color w:val="9CDCFE"/>
+          <w:kern w:val="0"/>
+          <w:sz w:val="21"/>
+          <w:szCs w:val="21"/>
+          <w:lang w:eastAsia="el-GR"/>
+          <w14:ligatures w14:val="none"/>
+        </w:rPr>
+        <w:t>trucks</w:t>
+      </w:r>
+      <w:r>
+        <w:rPr>
+          <w:rFonts w:ascii="Consolas" w:eastAsia="Times New Roman" w:hAnsi="Consolas" w:cs="Times New Roman"/>
+          <w:color w:val="CCCCCC"/>
+          <w:kern w:val="0"/>
+          <w:sz w:val="21"/>
+          <w:szCs w:val="21"/>
+          <w:lang w:eastAsia="el-GR"/>
+          <w14:ligatures w14:val="none"/>
+        </w:rPr>
+        <w:t xml:space="preserve"> </w:t>
+      </w:r>
+      <w:r>
+        <w:rPr>
+          <w:rFonts w:ascii="Consolas" w:eastAsia="Times New Roman" w:hAnsi="Consolas" w:cs="Times New Roman"/>
+          <w:color w:val="D4D4D4"/>
+          <w:kern w:val="0"/>
+          <w:sz w:val="21"/>
+          <w:szCs w:val="21"/>
+          <w:lang w:eastAsia="el-GR"/>
+          <w14:ligatures w14:val="none"/>
+        </w:rPr>
+        <w:t>=</w:t>
+      </w:r>
+      <w:r>
+        <w:rPr>
+          <w:rFonts w:ascii="Consolas" w:eastAsia="Times New Roman" w:hAnsi="Consolas" w:cs="Times New Roman"/>
+          <w:color w:val="CCCCCC"/>
+          <w:kern w:val="0"/>
+          <w:sz w:val="21"/>
+          <w:szCs w:val="21"/>
+          <w:lang w:eastAsia="el-GR"/>
+          <w14:ligatures w14:val="none"/>
+        </w:rPr>
+        <w:t xml:space="preserve"> </w:t>
+      </w:r>
+      <w:r>
+        <w:rPr>
+          <w:rFonts w:ascii="Consolas" w:eastAsia="Times New Roman" w:hAnsi="Consolas" w:cs="Times New Roman"/>
+          <w:color w:val="9CDCFE"/>
+          <w:kern w:val="0"/>
+          <w:sz w:val="21"/>
+          <w:szCs w:val="21"/>
+          <w:lang w:eastAsia="el-GR"/>
+          <w14:ligatures w14:val="none"/>
+        </w:rPr>
+        <w:t>truck_assignments</w:t>
+      </w:r>
+      <w:r>
+        <w:rPr>
+          <w:rFonts w:ascii="Consolas" w:eastAsia="Times New Roman" w:hAnsi="Consolas" w:cs="Times New Roman"/>
+          <w:color w:val="CCCCCC"/>
+          <w:kern w:val="0"/>
+          <w:sz w:val="21"/>
+          <w:szCs w:val="21"/>
+          <w:lang w:eastAsia="el-GR"/>
+          <w14:ligatures w14:val="none"/>
+        </w:rPr>
+        <w:t>[</w:t>
+      </w:r>
       <w:r>
         <w:rPr>
           <w:rFonts w:ascii="Consolas" w:eastAsia="Times New Roman" w:hAnsi="Consolas" w:cs="Times New Roman"/>
@@ -3357,20 +3581,7 @@
           <w:lang w:eastAsia="el-GR"/>
           <w14:ligatures w14:val="none"/>
         </w:rPr>
-        <w:t>ingredient_cost</w:t>
-      </w:r>
-      <w:proofErr w:type="spellEnd"/>
-      <w:r>
-        <w:rPr>
-          <w:rFonts w:ascii="Consolas" w:eastAsia="Times New Roman" w:hAnsi="Consolas" w:cs="Times New Roman"/>
-          <w:color w:val="CE9178"/>
-          <w:kern w:val="0"/>
-          <w:sz w:val="21"/>
-          <w:szCs w:val="21"/>
-          <w:lang w:eastAsia="el-GR"/>
-          <w14:ligatures w14:val="none"/>
-        </w:rPr>
-        <w:t>'</w:t>
+        <w:t>'truck_node_index'</w:t>
       </w:r>
       <w:r>
         <w:rPr>
@@ -3382,19 +3593,19 @@
           <w:lang w:eastAsia="el-GR"/>
           <w14:ligatures w14:val="none"/>
         </w:rPr>
-        <w:t>][</w:t>
+        <w:t>].</w:t>
       </w:r>
       <w:r>
         <w:rPr>
           <w:rFonts w:ascii="Consolas" w:eastAsia="Times New Roman" w:hAnsi="Consolas" w:cs="Times New Roman"/>
-          <w:color w:val="B5CEA8"/>
+          <w:color w:val="DCDCAA"/>
           <w:kern w:val="0"/>
           <w:sz w:val="21"/>
           <w:szCs w:val="21"/>
           <w:lang w:eastAsia="el-GR"/>
           <w14:ligatures w14:val="none"/>
         </w:rPr>
-        <w:t>0</w:t>
+        <w:t>unique</w:t>
       </w:r>
       <w:r>
         <w:rPr>
@@ -3406,614 +3617,99 @@
           <w:lang w:eastAsia="el-GR"/>
           <w14:ligatures w14:val="none"/>
         </w:rPr>
-        <w:t>]</w:t>
+        <w:t>()</w:t>
       </w:r>
     </w:p>
     <w:p>
       <w:pPr>
-        <w:shd w:val="clear" w:color="auto" w:fill="1F1F1F"/>
-        <w:spacing w:after="0" w:line="285" w:lineRule="atLeast"/>
-        <w:rPr>
-          <w:rFonts w:ascii="Consolas" w:eastAsia="Times New Roman" w:hAnsi="Consolas" w:cs="Times New Roman"/>
-          <w:color w:val="CCCCCC"/>
-          <w:kern w:val="0"/>
-          <w:sz w:val="21"/>
-          <w:szCs w:val="21"/>
-          <w:lang w:eastAsia="el-GR"/>
-          <w14:ligatures w14:val="none"/>
-        </w:rPr>
-      </w:pPr>
-      <w:r>
-        <w:rPr>
-          <w:rFonts w:ascii="Consolas" w:eastAsia="Times New Roman" w:hAnsi="Consolas" w:cs="Times New Roman"/>
-          <w:color w:val="CCCCCC"/>
-          <w:kern w:val="0"/>
-          <w:sz w:val="21"/>
-          <w:szCs w:val="21"/>
-          <w:lang w:eastAsia="el-GR"/>
-          <w14:ligatures w14:val="none"/>
-        </w:rPr>
-        <w:t xml:space="preserve">    </w:t>
-      </w:r>
-      <w:proofErr w:type="spellStart"/>
-      <w:r>
-        <w:rPr>
-          <w:rFonts w:ascii="Consolas" w:eastAsia="Times New Roman" w:hAnsi="Consolas" w:cs="Times New Roman"/>
-          <w:color w:val="9CDCFE"/>
-          <w:kern w:val="0"/>
-          <w:sz w:val="21"/>
-          <w:szCs w:val="21"/>
-          <w:lang w:eastAsia="el-GR"/>
-          <w14:ligatures w14:val="none"/>
-        </w:rPr>
-        <w:t>truck_cost</w:t>
-      </w:r>
-      <w:proofErr w:type="spellEnd"/>
-      <w:r>
-        <w:rPr>
-          <w:rFonts w:ascii="Consolas" w:eastAsia="Times New Roman" w:hAnsi="Consolas" w:cs="Times New Roman"/>
-          <w:color w:val="CCCCCC"/>
-          <w:kern w:val="0"/>
-          <w:sz w:val="21"/>
-          <w:szCs w:val="21"/>
-          <w:lang w:eastAsia="el-GR"/>
-          <w14:ligatures w14:val="none"/>
-        </w:rPr>
-        <w:t xml:space="preserve"> </w:t>
-      </w:r>
-      <w:r>
-        <w:rPr>
-          <w:rFonts w:ascii="Consolas" w:eastAsia="Times New Roman" w:hAnsi="Consolas" w:cs="Times New Roman"/>
-          <w:color w:val="D4D4D4"/>
-          <w:kern w:val="0"/>
-          <w:sz w:val="21"/>
-          <w:szCs w:val="21"/>
-          <w:lang w:eastAsia="el-GR"/>
-          <w14:ligatures w14:val="none"/>
-        </w:rPr>
-        <w:t>=</w:t>
-      </w:r>
-      <w:r>
-        <w:rPr>
-          <w:rFonts w:ascii="Consolas" w:eastAsia="Times New Roman" w:hAnsi="Consolas" w:cs="Times New Roman"/>
-          <w:color w:val="CCCCCC"/>
-          <w:kern w:val="0"/>
-          <w:sz w:val="21"/>
-          <w:szCs w:val="21"/>
-          <w:lang w:eastAsia="el-GR"/>
-          <w14:ligatures w14:val="none"/>
-        </w:rPr>
-        <w:t xml:space="preserve"> </w:t>
-      </w:r>
-      <w:proofErr w:type="spellStart"/>
-      <w:r>
-        <w:rPr>
-          <w:rFonts w:ascii="Consolas" w:eastAsia="Times New Roman" w:hAnsi="Consolas" w:cs="Times New Roman"/>
-          <w:color w:val="9CDCFE"/>
-          <w:kern w:val="0"/>
-          <w:sz w:val="21"/>
-          <w:szCs w:val="21"/>
-          <w:lang w:eastAsia="el-GR"/>
-          <w14:ligatures w14:val="none"/>
-        </w:rPr>
-        <w:t>problem_data</w:t>
-      </w:r>
-      <w:proofErr w:type="spellEnd"/>
-      <w:r>
-        <w:rPr>
-          <w:rFonts w:ascii="Consolas" w:eastAsia="Times New Roman" w:hAnsi="Consolas" w:cs="Times New Roman"/>
-          <w:color w:val="CCCCCC"/>
-          <w:kern w:val="0"/>
-          <w:sz w:val="21"/>
-          <w:szCs w:val="21"/>
-          <w:lang w:eastAsia="el-GR"/>
-          <w14:ligatures w14:val="none"/>
-        </w:rPr>
-        <w:t>[</w:t>
-      </w:r>
-      <w:r>
-        <w:rPr>
-          <w:rFonts w:ascii="Consolas" w:eastAsia="Times New Roman" w:hAnsi="Consolas" w:cs="Times New Roman"/>
-          <w:color w:val="CE9178"/>
-          <w:kern w:val="0"/>
-          <w:sz w:val="21"/>
-          <w:szCs w:val="21"/>
-          <w:lang w:eastAsia="el-GR"/>
-          <w14:ligatures w14:val="none"/>
-        </w:rPr>
-        <w:t>'</w:t>
-      </w:r>
-      <w:proofErr w:type="spellStart"/>
-      <w:r>
-        <w:rPr>
-          <w:rFonts w:ascii="Consolas" w:eastAsia="Times New Roman" w:hAnsi="Consolas" w:cs="Times New Roman"/>
-          <w:color w:val="CE9178"/>
-          <w:kern w:val="0"/>
-          <w:sz w:val="21"/>
-          <w:szCs w:val="21"/>
-          <w:lang w:eastAsia="el-GR"/>
-          <w14:ligatures w14:val="none"/>
-        </w:rPr>
-        <w:t>truck_cost</w:t>
-      </w:r>
-      <w:proofErr w:type="spellEnd"/>
-      <w:r>
-        <w:rPr>
-          <w:rFonts w:ascii="Consolas" w:eastAsia="Times New Roman" w:hAnsi="Consolas" w:cs="Times New Roman"/>
-          <w:color w:val="CE9178"/>
-          <w:kern w:val="0"/>
-          <w:sz w:val="21"/>
-          <w:szCs w:val="21"/>
-          <w:lang w:eastAsia="el-GR"/>
-          <w14:ligatures w14:val="none"/>
-        </w:rPr>
-        <w:t>'</w:t>
-      </w:r>
-      <w:r>
-        <w:rPr>
-          <w:rFonts w:ascii="Consolas" w:eastAsia="Times New Roman" w:hAnsi="Consolas" w:cs="Times New Roman"/>
-          <w:color w:val="CCCCCC"/>
-          <w:kern w:val="0"/>
-          <w:sz w:val="21"/>
-          <w:szCs w:val="21"/>
-          <w:lang w:eastAsia="el-GR"/>
-          <w14:ligatures w14:val="none"/>
-        </w:rPr>
-        <w:t>][</w:t>
-      </w:r>
-      <w:r>
-        <w:rPr>
-          <w:rFonts w:ascii="Consolas" w:eastAsia="Times New Roman" w:hAnsi="Consolas" w:cs="Times New Roman"/>
-          <w:color w:val="B5CEA8"/>
-          <w:kern w:val="0"/>
-          <w:sz w:val="21"/>
-          <w:szCs w:val="21"/>
-          <w:lang w:eastAsia="el-GR"/>
-          <w14:ligatures w14:val="none"/>
-        </w:rPr>
-        <w:t>0</w:t>
-      </w:r>
-      <w:r>
-        <w:rPr>
-          <w:rFonts w:ascii="Consolas" w:eastAsia="Times New Roman" w:hAnsi="Consolas" w:cs="Times New Roman"/>
-          <w:color w:val="CCCCCC"/>
-          <w:kern w:val="0"/>
-          <w:sz w:val="21"/>
-          <w:szCs w:val="21"/>
-          <w:lang w:eastAsia="el-GR"/>
-          <w14:ligatures w14:val="none"/>
-        </w:rPr>
-        <w:t>]</w:t>
-      </w:r>
+        <w:rPr>
+          <w:rFonts w:ascii="Times New Roman" w:hAnsi="Times New Roman" w:cs="Times New Roman"/>
+        </w:rPr>
+      </w:pPr>
     </w:p>
     <w:p>
       <w:pPr>
-        <w:shd w:val="clear" w:color="auto" w:fill="1F1F1F"/>
-        <w:spacing w:after="0" w:line="285" w:lineRule="atLeast"/>
-        <w:rPr>
-          <w:rFonts w:ascii="Consolas" w:eastAsia="Times New Roman" w:hAnsi="Consolas" w:cs="Times New Roman"/>
-          <w:color w:val="CCCCCC"/>
-          <w:kern w:val="0"/>
-          <w:sz w:val="21"/>
-          <w:szCs w:val="21"/>
-          <w:lang w:eastAsia="el-GR"/>
-          <w14:ligatures w14:val="none"/>
-        </w:rPr>
-      </w:pPr>
+        <w:jc w:val="both"/>
+        <w:rPr>
+          <w:rFonts w:ascii="Times New Roman" w:hAnsi="Times New Roman" w:cs="Times New Roman"/>
+          <w:lang w:val="el-GR"/>
+        </w:rPr>
+      </w:pPr>
+      <w:r>
+        <w:rPr>
+          <w:rFonts w:ascii="Times New Roman" w:hAnsi="Times New Roman" w:cs="Times New Roman"/>
+          <w:lang w:val="el-GR"/>
+        </w:rPr>
+        <w:t>Στην συνέχεια ορίζουμε μεταβλητές απόφασης κ</w:t>
+      </w:r>
+      <w:r>
+        <w:rPr>
+          <w:rFonts w:ascii="Times New Roman" w:hAnsi="Times New Roman" w:cs="Times New Roman"/>
+          <w:lang w:val="el-GR"/>
+        </w:rPr>
+        <w:t>άθε τέτοια μεταβλητή είναι δυαδική και παίρνει τιμή 1 μόνο όταν πραγματοποιείται η αντίστοιχη ανάθεση.</w:t>
+      </w:r>
+      <w:r>
+        <w:rPr>
+          <w:rFonts w:ascii="Times New Roman" w:hAnsi="Times New Roman" w:cs="Times New Roman"/>
+          <w:lang w:val="el-GR"/>
+        </w:rPr>
+        <w:t xml:space="preserve"> Δηλαδή</w:t>
+      </w:r>
+      <w:r>
+        <w:rPr>
+          <w:rFonts w:ascii="Times New Roman" w:hAnsi="Times New Roman" w:cs="Times New Roman"/>
+          <w:lang w:val="el-GR"/>
+        </w:rPr>
+        <w:t xml:space="preserve"> </w:t>
+      </w:r>
+      <w:r>
+        <w:rPr>
+          <w:rFonts w:ascii="Times New Roman" w:hAnsi="Times New Roman" w:cs="Times New Roman"/>
+          <w:lang w:val="el-GR"/>
+        </w:rPr>
+        <w:t xml:space="preserve">δηλώνουμε με 0 ή 1 αν η κάθε καντίνα </w:t>
+      </w:r>
+      <w:r>
+        <w:rPr>
+          <w:rFonts w:ascii="Times New Roman" w:hAnsi="Times New Roman" w:cs="Times New Roman"/>
+          <w:lang w:val="el-GR"/>
+        </w:rPr>
+        <w:t>χρησιμοποιείται στη λύση ή όχι</w:t>
+      </w:r>
+      <w:r>
+        <w:rPr>
+          <w:rFonts w:ascii="Times New Roman" w:hAnsi="Times New Roman" w:cs="Times New Roman"/>
+          <w:lang w:val="el-GR"/>
+        </w:rPr>
+        <w:t xml:space="preserve"> αλλά και αν η σύνδεση με καντίνας με ζήτηση είναι οκ</w:t>
+      </w:r>
+      <w:r>
+        <w:rPr>
+          <w:rFonts w:ascii="Times New Roman" w:hAnsi="Times New Roman" w:cs="Times New Roman"/>
+          <w:lang w:val="el-GR"/>
+        </w:rPr>
+        <w:t>.</w:t>
+      </w:r>
+      <w:r>
+        <w:rPr>
+          <w:rFonts w:ascii="Times New Roman" w:hAnsi="Times New Roman" w:cs="Times New Roman"/>
+          <w:lang w:val="el-GR"/>
+        </w:rPr>
+        <w:t xml:space="preserve"> </w:t>
+      </w:r>
     </w:p>
     <w:p>
       <w:pPr>
-        <w:shd w:val="clear" w:color="auto" w:fill="1F1F1F"/>
-        <w:spacing w:after="0" w:line="285" w:lineRule="atLeast"/>
-        <w:rPr>
-          <w:rFonts w:ascii="Consolas" w:eastAsia="Times New Roman" w:hAnsi="Consolas" w:cs="Times New Roman"/>
-          <w:color w:val="CCCCCC"/>
-          <w:kern w:val="0"/>
-          <w:sz w:val="21"/>
-          <w:szCs w:val="21"/>
-          <w:lang w:eastAsia="el-GR"/>
-          <w14:ligatures w14:val="none"/>
-        </w:rPr>
-      </w:pPr>
-      <w:r>
-        <w:rPr>
-          <w:rFonts w:ascii="Consolas" w:eastAsia="Times New Roman" w:hAnsi="Consolas" w:cs="Times New Roman"/>
-          <w:color w:val="CCCCCC"/>
-          <w:kern w:val="0"/>
-          <w:sz w:val="21"/>
-          <w:szCs w:val="21"/>
-          <w:lang w:eastAsia="el-GR"/>
-          <w14:ligatures w14:val="none"/>
-        </w:rPr>
-        <w:t xml:space="preserve">    </w:t>
-      </w:r>
-      <w:r>
-        <w:rPr>
-          <w:rFonts w:ascii="Consolas" w:eastAsia="Times New Roman" w:hAnsi="Consolas" w:cs="Times New Roman"/>
-          <w:color w:val="9CDCFE"/>
-          <w:kern w:val="0"/>
-          <w:sz w:val="21"/>
-          <w:szCs w:val="21"/>
-          <w:lang w:eastAsia="el-GR"/>
-          <w14:ligatures w14:val="none"/>
-        </w:rPr>
-        <w:t>demands</w:t>
-      </w:r>
-      <w:r>
-        <w:rPr>
-          <w:rFonts w:ascii="Consolas" w:eastAsia="Times New Roman" w:hAnsi="Consolas" w:cs="Times New Roman"/>
-          <w:color w:val="CCCCCC"/>
-          <w:kern w:val="0"/>
-          <w:sz w:val="21"/>
-          <w:szCs w:val="21"/>
-          <w:lang w:eastAsia="el-GR"/>
-          <w14:ligatures w14:val="none"/>
-        </w:rPr>
-        <w:t xml:space="preserve"> </w:t>
-      </w:r>
-      <w:r>
-        <w:rPr>
-          <w:rFonts w:ascii="Consolas" w:eastAsia="Times New Roman" w:hAnsi="Consolas" w:cs="Times New Roman"/>
-          <w:color w:val="D4D4D4"/>
-          <w:kern w:val="0"/>
-          <w:sz w:val="21"/>
-          <w:szCs w:val="21"/>
-          <w:lang w:eastAsia="el-GR"/>
-          <w14:ligatures w14:val="none"/>
-        </w:rPr>
-        <w:t>=</w:t>
-      </w:r>
-      <w:r>
-        <w:rPr>
-          <w:rFonts w:ascii="Consolas" w:eastAsia="Times New Roman" w:hAnsi="Consolas" w:cs="Times New Roman"/>
-          <w:color w:val="CCCCCC"/>
-          <w:kern w:val="0"/>
-          <w:sz w:val="21"/>
-          <w:szCs w:val="21"/>
-          <w:lang w:eastAsia="el-GR"/>
-          <w14:ligatures w14:val="none"/>
-        </w:rPr>
-        <w:t xml:space="preserve"> </w:t>
-      </w:r>
-      <w:proofErr w:type="spellStart"/>
-      <w:r>
-        <w:rPr>
-          <w:rFonts w:ascii="Consolas" w:eastAsia="Times New Roman" w:hAnsi="Consolas" w:cs="Times New Roman"/>
-          <w:color w:val="9CDCFE"/>
-          <w:kern w:val="0"/>
-          <w:sz w:val="21"/>
-          <w:szCs w:val="21"/>
-          <w:lang w:eastAsia="el-GR"/>
-          <w14:ligatures w14:val="none"/>
-        </w:rPr>
-        <w:t>demand_nodes</w:t>
-      </w:r>
-      <w:proofErr w:type="spellEnd"/>
-      <w:r>
-        <w:rPr>
-          <w:rFonts w:ascii="Consolas" w:eastAsia="Times New Roman" w:hAnsi="Consolas" w:cs="Times New Roman"/>
-          <w:color w:val="CCCCCC"/>
-          <w:kern w:val="0"/>
-          <w:sz w:val="21"/>
-          <w:szCs w:val="21"/>
-          <w:lang w:eastAsia="el-GR"/>
-          <w14:ligatures w14:val="none"/>
-        </w:rPr>
-        <w:t>[</w:t>
-      </w:r>
-      <w:r>
-        <w:rPr>
-          <w:rFonts w:ascii="Consolas" w:eastAsia="Times New Roman" w:hAnsi="Consolas" w:cs="Times New Roman"/>
-          <w:color w:val="CE9178"/>
-          <w:kern w:val="0"/>
-          <w:sz w:val="21"/>
-          <w:szCs w:val="21"/>
-          <w:lang w:eastAsia="el-GR"/>
-          <w14:ligatures w14:val="none"/>
-        </w:rPr>
-        <w:t>'index'</w:t>
-      </w:r>
-      <w:r>
-        <w:rPr>
-          <w:rFonts w:ascii="Consolas" w:eastAsia="Times New Roman" w:hAnsi="Consolas" w:cs="Times New Roman"/>
-          <w:color w:val="CCCCCC"/>
-          <w:kern w:val="0"/>
-          <w:sz w:val="21"/>
-          <w:szCs w:val="21"/>
-          <w:lang w:eastAsia="el-GR"/>
-          <w14:ligatures w14:val="none"/>
-        </w:rPr>
-        <w:t>].</w:t>
-      </w:r>
-      <w:r>
-        <w:rPr>
-          <w:rFonts w:ascii="Consolas" w:eastAsia="Times New Roman" w:hAnsi="Consolas" w:cs="Times New Roman"/>
-          <w:color w:val="DCDCAA"/>
-          <w:kern w:val="0"/>
-          <w:sz w:val="21"/>
-          <w:szCs w:val="21"/>
-          <w:lang w:eastAsia="el-GR"/>
-          <w14:ligatures w14:val="none"/>
-        </w:rPr>
-        <w:t>unique</w:t>
-      </w:r>
-      <w:r>
-        <w:rPr>
-          <w:rFonts w:ascii="Consolas" w:eastAsia="Times New Roman" w:hAnsi="Consolas" w:cs="Times New Roman"/>
-          <w:color w:val="CCCCCC"/>
-          <w:kern w:val="0"/>
-          <w:sz w:val="21"/>
-          <w:szCs w:val="21"/>
-          <w:lang w:eastAsia="el-GR"/>
-          <w14:ligatures w14:val="none"/>
-        </w:rPr>
-        <w:t>()</w:t>
-      </w:r>
-    </w:p>
-    <w:p>
-      <w:pPr>
-        <w:shd w:val="clear" w:color="auto" w:fill="1F1F1F"/>
-        <w:spacing w:after="0" w:line="285" w:lineRule="atLeast"/>
-        <w:rPr>
-          <w:rFonts w:ascii="Consolas" w:eastAsia="Times New Roman" w:hAnsi="Consolas" w:cs="Times New Roman"/>
-          <w:color w:val="CCCCCC"/>
-          <w:kern w:val="0"/>
-          <w:sz w:val="21"/>
-          <w:szCs w:val="21"/>
-          <w:lang w:eastAsia="el-GR"/>
-          <w14:ligatures w14:val="none"/>
-        </w:rPr>
-      </w:pPr>
-      <w:r>
-        <w:rPr>
-          <w:rFonts w:ascii="Consolas" w:eastAsia="Times New Roman" w:hAnsi="Consolas" w:cs="Times New Roman"/>
-          <w:color w:val="CCCCCC"/>
-          <w:kern w:val="0"/>
-          <w:sz w:val="21"/>
-          <w:szCs w:val="21"/>
-          <w:lang w:eastAsia="el-GR"/>
-          <w14:ligatures w14:val="none"/>
-        </w:rPr>
-        <w:t xml:space="preserve">    </w:t>
-      </w:r>
-      <w:r>
-        <w:rPr>
-          <w:rFonts w:ascii="Consolas" w:eastAsia="Times New Roman" w:hAnsi="Consolas" w:cs="Times New Roman"/>
-          <w:color w:val="9CDCFE"/>
-          <w:kern w:val="0"/>
-          <w:sz w:val="21"/>
-          <w:szCs w:val="21"/>
-          <w:lang w:eastAsia="el-GR"/>
-          <w14:ligatures w14:val="none"/>
-        </w:rPr>
-        <w:t>trucks</w:t>
-      </w:r>
-      <w:r>
-        <w:rPr>
-          <w:rFonts w:ascii="Consolas" w:eastAsia="Times New Roman" w:hAnsi="Consolas" w:cs="Times New Roman"/>
-          <w:color w:val="CCCCCC"/>
-          <w:kern w:val="0"/>
-          <w:sz w:val="21"/>
-          <w:szCs w:val="21"/>
-          <w:lang w:eastAsia="el-GR"/>
-          <w14:ligatures w14:val="none"/>
-        </w:rPr>
-        <w:t xml:space="preserve"> </w:t>
-      </w:r>
-      <w:r>
-        <w:rPr>
-          <w:rFonts w:ascii="Consolas" w:eastAsia="Times New Roman" w:hAnsi="Consolas" w:cs="Times New Roman"/>
-          <w:color w:val="D4D4D4"/>
-          <w:kern w:val="0"/>
-          <w:sz w:val="21"/>
-          <w:szCs w:val="21"/>
-          <w:lang w:eastAsia="el-GR"/>
-          <w14:ligatures w14:val="none"/>
-        </w:rPr>
-        <w:t>=</w:t>
-      </w:r>
-      <w:r>
-        <w:rPr>
-          <w:rFonts w:ascii="Consolas" w:eastAsia="Times New Roman" w:hAnsi="Consolas" w:cs="Times New Roman"/>
-          <w:color w:val="CCCCCC"/>
-          <w:kern w:val="0"/>
-          <w:sz w:val="21"/>
-          <w:szCs w:val="21"/>
-          <w:lang w:eastAsia="el-GR"/>
-          <w14:ligatures w14:val="none"/>
-        </w:rPr>
-        <w:t xml:space="preserve"> </w:t>
-      </w:r>
-      <w:proofErr w:type="spellStart"/>
-      <w:r>
-        <w:rPr>
-          <w:rFonts w:ascii="Consolas" w:eastAsia="Times New Roman" w:hAnsi="Consolas" w:cs="Times New Roman"/>
-          <w:color w:val="9CDCFE"/>
-          <w:kern w:val="0"/>
-          <w:sz w:val="21"/>
-          <w:szCs w:val="21"/>
-          <w:lang w:eastAsia="el-GR"/>
-          <w14:ligatures w14:val="none"/>
-        </w:rPr>
-        <w:t>truck_assignments</w:t>
-      </w:r>
-      <w:proofErr w:type="spellEnd"/>
-      <w:r>
-        <w:rPr>
-          <w:rFonts w:ascii="Consolas" w:eastAsia="Times New Roman" w:hAnsi="Consolas" w:cs="Times New Roman"/>
-          <w:color w:val="CCCCCC"/>
-          <w:kern w:val="0"/>
-          <w:sz w:val="21"/>
-          <w:szCs w:val="21"/>
-          <w:lang w:eastAsia="el-GR"/>
-          <w14:ligatures w14:val="none"/>
-        </w:rPr>
-        <w:t>[</w:t>
-      </w:r>
-      <w:r>
-        <w:rPr>
-          <w:rFonts w:ascii="Consolas" w:eastAsia="Times New Roman" w:hAnsi="Consolas" w:cs="Times New Roman"/>
-          <w:color w:val="CE9178"/>
-          <w:kern w:val="0"/>
-          <w:sz w:val="21"/>
-          <w:szCs w:val="21"/>
-          <w:lang w:eastAsia="el-GR"/>
-          <w14:ligatures w14:val="none"/>
-        </w:rPr>
-        <w:t>'</w:t>
-      </w:r>
-      <w:proofErr w:type="spellStart"/>
-      <w:r>
-        <w:rPr>
-          <w:rFonts w:ascii="Consolas" w:eastAsia="Times New Roman" w:hAnsi="Consolas" w:cs="Times New Roman"/>
-          <w:color w:val="CE9178"/>
-          <w:kern w:val="0"/>
-          <w:sz w:val="21"/>
-          <w:szCs w:val="21"/>
-          <w:lang w:eastAsia="el-GR"/>
-          <w14:ligatures w14:val="none"/>
-        </w:rPr>
-        <w:t>truck_node_index</w:t>
-      </w:r>
-      <w:proofErr w:type="spellEnd"/>
-      <w:r>
-        <w:rPr>
-          <w:rFonts w:ascii="Consolas" w:eastAsia="Times New Roman" w:hAnsi="Consolas" w:cs="Times New Roman"/>
-          <w:color w:val="CE9178"/>
-          <w:kern w:val="0"/>
-          <w:sz w:val="21"/>
-          <w:szCs w:val="21"/>
-          <w:lang w:eastAsia="el-GR"/>
-          <w14:ligatures w14:val="none"/>
-        </w:rPr>
-        <w:t>'</w:t>
-      </w:r>
-      <w:r>
-        <w:rPr>
-          <w:rFonts w:ascii="Consolas" w:eastAsia="Times New Roman" w:hAnsi="Consolas" w:cs="Times New Roman"/>
-          <w:color w:val="CCCCCC"/>
-          <w:kern w:val="0"/>
-          <w:sz w:val="21"/>
-          <w:szCs w:val="21"/>
-          <w:lang w:eastAsia="el-GR"/>
-          <w14:ligatures w14:val="none"/>
-        </w:rPr>
-        <w:t>].</w:t>
-      </w:r>
-      <w:r>
-        <w:rPr>
-          <w:rFonts w:ascii="Consolas" w:eastAsia="Times New Roman" w:hAnsi="Consolas" w:cs="Times New Roman"/>
-          <w:color w:val="DCDCAA"/>
-          <w:kern w:val="0"/>
-          <w:sz w:val="21"/>
-          <w:szCs w:val="21"/>
-          <w:lang w:eastAsia="el-GR"/>
-          <w14:ligatures w14:val="none"/>
-        </w:rPr>
-        <w:t>unique</w:t>
-      </w:r>
-      <w:r>
-        <w:rPr>
-          <w:rFonts w:ascii="Consolas" w:eastAsia="Times New Roman" w:hAnsi="Consolas" w:cs="Times New Roman"/>
-          <w:color w:val="CCCCCC"/>
-          <w:kern w:val="0"/>
-          <w:sz w:val="21"/>
-          <w:szCs w:val="21"/>
-          <w:lang w:eastAsia="el-GR"/>
-          <w14:ligatures w14:val="none"/>
-        </w:rPr>
-        <w:t>()</w:t>
-      </w:r>
-    </w:p>
-    <w:p>
-      <w:pPr>
-        <w:rPr>
-          <w:rFonts w:ascii="Times New Roman" w:hAnsi="Times New Roman" w:cs="Times New Roman"/>
-        </w:rPr>
-      </w:pPr>
-    </w:p>
-    <w:p>
-      <w:pPr>
         <w:jc w:val="both"/>
         <w:rPr>
           <w:rFonts w:ascii="Times New Roman" w:hAnsi="Times New Roman" w:cs="Times New Roman"/>
-          <w:lang w:val="el-GR"/>
-        </w:rPr>
-      </w:pPr>
-      <w:r>
-        <w:rPr>
-          <w:rFonts w:ascii="Times New Roman" w:hAnsi="Times New Roman" w:cs="Times New Roman"/>
-          <w:lang w:val="el-GR"/>
-        </w:rPr>
-        <w:t>Στην συνέχεια ορίζουμε μεταβλητές απόφασης κ</w:t>
-      </w:r>
-      <w:r>
-        <w:rPr>
-          <w:rFonts w:ascii="Times New Roman" w:hAnsi="Times New Roman" w:cs="Times New Roman"/>
-          <w:lang w:val="el-GR"/>
-        </w:rPr>
-        <w:t>άθε τέτοια μεταβλητή είναι δυαδική και παίρνει τιμή 1 μόνο όταν πραγματοποιείται η αντίστοιχη ανάθεση.</w:t>
-      </w:r>
-      <w:r>
-        <w:rPr>
-          <w:rFonts w:ascii="Times New Roman" w:hAnsi="Times New Roman" w:cs="Times New Roman"/>
-          <w:lang w:val="el-GR"/>
-        </w:rPr>
-        <w:t xml:space="preserve"> Δηλαδή</w:t>
-      </w:r>
-      <w:r>
-        <w:rPr>
-          <w:rFonts w:ascii="Times New Roman" w:hAnsi="Times New Roman" w:cs="Times New Roman"/>
-          <w:lang w:val="el-GR"/>
-        </w:rPr>
-        <w:t xml:space="preserve"> </w:t>
-      </w:r>
-      <w:r>
-        <w:rPr>
-          <w:rFonts w:ascii="Times New Roman" w:hAnsi="Times New Roman" w:cs="Times New Roman"/>
-          <w:lang w:val="el-GR"/>
-        </w:rPr>
-        <w:t xml:space="preserve">δηλώνουμε με 0 ή 1 αν η κάθε καντίνα </w:t>
-      </w:r>
-      <w:r>
-        <w:rPr>
-          <w:rFonts w:ascii="Times New Roman" w:hAnsi="Times New Roman" w:cs="Times New Roman"/>
-          <w:lang w:val="el-GR"/>
-        </w:rPr>
-        <w:t>χρησιμοποιείται στη λύση ή όχι</w:t>
-      </w:r>
-      <w:r>
-        <w:rPr>
-          <w:rFonts w:ascii="Times New Roman" w:hAnsi="Times New Roman" w:cs="Times New Roman"/>
-          <w:lang w:val="el-GR"/>
-        </w:rPr>
-        <w:t xml:space="preserve"> αλλά και αν η σύνδεση με καντίνας με ζήτηση είναι οκ</w:t>
-      </w:r>
-      <w:r>
-        <w:rPr>
-          <w:rFonts w:ascii="Times New Roman" w:hAnsi="Times New Roman" w:cs="Times New Roman"/>
-          <w:lang w:val="el-GR"/>
-        </w:rPr>
-        <w:t>.</w:t>
-      </w:r>
-      <w:r>
-        <w:rPr>
-          <w:rFonts w:ascii="Times New Roman" w:hAnsi="Times New Roman" w:cs="Times New Roman"/>
-          <w:lang w:val="el-GR"/>
-        </w:rPr>
-        <w:t xml:space="preserve"> </w:t>
-      </w:r>
-    </w:p>
-    <w:p>
-      <w:pPr>
-        <w:jc w:val="both"/>
-        <w:rPr>
-          <w:rFonts w:ascii="Times New Roman" w:hAnsi="Times New Roman" w:cs="Times New Roman"/>
-        </w:rPr>
-      </w:pPr>
-      <w:r>
-        <w:rPr>
-          <w:rFonts w:ascii="Times New Roman" w:hAnsi="Times New Roman" w:cs="Times New Roman"/>
+        </w:rPr>
+      </w:pPr>
+      <w:r>
+        <w:rPr>
+          <w:rFonts w:ascii="Times New Roman" w:hAnsi="Times New Roman" w:cs="Times New Roman"/>
+          <w:noProof/>
         </w:rPr>
         <w:drawing>
           <wp:inline distT="0" distB="0" distL="0" distR="0" wp14:anchorId="0BCFC642" wp14:editId="3CF57A70">
@@ -4062,6 +3758,7 @@
       <w:r>
         <w:rPr>
           <w:rFonts w:ascii="Times New Roman" w:hAnsi="Times New Roman" w:cs="Times New Roman"/>
+          <w:noProof/>
           <w:lang w:val="el-GR"/>
         </w:rPr>
         <w:drawing>
@@ -4127,6 +3824,7 @@
       <w:r>
         <w:rPr>
           <w:rFonts w:ascii="Times New Roman" w:hAnsi="Times New Roman" w:cs="Times New Roman"/>
+          <w:noProof/>
         </w:rPr>
         <w:drawing>
           <wp:inline distT="0" distB="0" distL="0" distR="0" wp14:anchorId="6105690F" wp14:editId="279C433C">
@@ -4298,7 +3996,6 @@
           <w14:ligatures w14:val="none"/>
         </w:rPr>
       </w:pPr>
-      <w:proofErr w:type="spellStart"/>
       <w:r>
         <w:rPr>
           <w:rFonts w:ascii="Consolas" w:eastAsia="Times New Roman" w:hAnsi="Consolas" w:cs="Times New Roman"/>
@@ -4323,7 +4020,6 @@
         </w:rPr>
         <w:t>.</w:t>
       </w:r>
-      <w:proofErr w:type="gramStart"/>
       <w:r>
         <w:rPr>
           <w:rFonts w:ascii="Consolas" w:eastAsia="Times New Roman" w:hAnsi="Consolas" w:cs="Times New Roman"/>
@@ -4336,7 +4032,6 @@
         </w:rPr>
         <w:t>Maximize</w:t>
       </w:r>
-      <w:proofErr w:type="spellEnd"/>
       <w:r>
         <w:rPr>
           <w:rFonts w:ascii="Consolas" w:eastAsia="Times New Roman" w:hAnsi="Consolas" w:cs="Times New Roman"/>
@@ -4349,7 +4044,6 @@
         </w:rPr>
         <w:t>((</w:t>
       </w:r>
-      <w:proofErr w:type="gramEnd"/>
       <w:r>
         <w:rPr>
           <w:rFonts w:ascii="Consolas" w:eastAsia="Times New Roman" w:hAnsi="Consolas" w:cs="Times New Roman"/>
@@ -4446,7 +4140,6 @@
         </w:rPr>
         <w:t xml:space="preserve"> </w:t>
       </w:r>
-      <w:proofErr w:type="spellStart"/>
       <w:r>
         <w:rPr>
           <w:rFonts w:ascii="Consolas" w:eastAsia="Times New Roman" w:hAnsi="Consolas" w:cs="Times New Roman"/>
@@ -4459,7 +4152,6 @@
         </w:rPr>
         <w:t>total_units</w:t>
       </w:r>
-      <w:proofErr w:type="spellEnd"/>
       <w:r>
         <w:rPr>
           <w:rFonts w:ascii="Consolas" w:eastAsia="Times New Roman" w:hAnsi="Consolas" w:cs="Times New Roman"/>
@@ -4496,7 +4188,6 @@
         </w:rPr>
         <w:t xml:space="preserve"> </w:t>
       </w:r>
-      <w:proofErr w:type="spellStart"/>
       <w:r>
         <w:rPr>
           <w:rFonts w:ascii="Consolas" w:eastAsia="Times New Roman" w:hAnsi="Consolas" w:cs="Times New Roman"/>
@@ -4509,7 +4200,6 @@
         </w:rPr>
         <w:t>total_truck_costs</w:t>
       </w:r>
-      <w:proofErr w:type="spellEnd"/>
       <w:r>
         <w:rPr>
           <w:rFonts w:ascii="Consolas" w:eastAsia="Times New Roman" w:hAnsi="Consolas" w:cs="Times New Roman"/>
@@ -4542,20 +4232,12 @@
           <w:rFonts w:ascii="Times New Roman" w:hAnsi="Times New Roman" w:cs="Times New Roman"/>
         </w:rPr>
       </w:pPr>
-      <w:proofErr w:type="spellStart"/>
       <w:r>
         <w:rPr>
           <w:rFonts w:ascii="Times New Roman" w:hAnsi="Times New Roman" w:cs="Times New Roman"/>
         </w:rPr>
         <w:lastRenderedPageBreak/>
-        <w:t>Gurobi</w:t>
-      </w:r>
-      <w:proofErr w:type="spellEnd"/>
-      <w:r>
-        <w:rPr>
-          <w:rFonts w:ascii="Times New Roman" w:hAnsi="Times New Roman" w:cs="Times New Roman"/>
-        </w:rPr>
-        <w:t>:</w:t>
+        <w:t>Gurobi:</w:t>
       </w:r>
     </w:p>
     <w:p>
@@ -4621,7 +4303,6 @@
         </w:rPr>
         <w:t xml:space="preserve"> (</w:t>
       </w:r>
-      <w:proofErr w:type="spellStart"/>
       <w:r>
         <w:rPr>
           <w:rFonts w:ascii="Consolas" w:eastAsia="Times New Roman" w:hAnsi="Consolas" w:cs="Times New Roman"/>
@@ -4634,7 +4315,6 @@
         </w:rPr>
         <w:t>burrito_price</w:t>
       </w:r>
-      <w:proofErr w:type="spellEnd"/>
       <w:r>
         <w:rPr>
           <w:rFonts w:ascii="Consolas" w:eastAsia="Times New Roman" w:hAnsi="Consolas" w:cs="Times New Roman"/>
@@ -4671,7 +4351,6 @@
         </w:rPr>
         <w:t xml:space="preserve"> </w:t>
       </w:r>
-      <w:proofErr w:type="spellStart"/>
       <w:r>
         <w:rPr>
           <w:rFonts w:ascii="Consolas" w:eastAsia="Times New Roman" w:hAnsi="Consolas" w:cs="Times New Roman"/>
@@ -4684,7 +4363,6 @@
         </w:rPr>
         <w:t>ingredient_cost</w:t>
       </w:r>
-      <w:proofErr w:type="spellEnd"/>
       <w:r>
         <w:rPr>
           <w:rFonts w:ascii="Consolas" w:eastAsia="Times New Roman" w:hAnsi="Consolas" w:cs="Times New Roman"/>
@@ -4721,7 +4399,6 @@
         </w:rPr>
         <w:t xml:space="preserve"> </w:t>
       </w:r>
-      <w:proofErr w:type="spellStart"/>
       <w:r>
         <w:rPr>
           <w:rFonts w:ascii="Consolas" w:eastAsia="Times New Roman" w:hAnsi="Consolas" w:cs="Times New Roman"/>
@@ -4734,7 +4411,6 @@
         </w:rPr>
         <w:t>total_units</w:t>
       </w:r>
-      <w:proofErr w:type="spellEnd"/>
       <w:r>
         <w:rPr>
           <w:rFonts w:ascii="Consolas" w:eastAsia="Times New Roman" w:hAnsi="Consolas" w:cs="Times New Roman"/>
@@ -4771,7 +4447,6 @@
         </w:rPr>
         <w:t xml:space="preserve"> </w:t>
       </w:r>
-      <w:proofErr w:type="spellStart"/>
       <w:r>
         <w:rPr>
           <w:rFonts w:ascii="Consolas" w:eastAsia="Times New Roman" w:hAnsi="Consolas" w:cs="Times New Roman"/>
@@ -4784,7 +4459,6 @@
         </w:rPr>
         <w:t>total_truck_costs</w:t>
       </w:r>
-      <w:proofErr w:type="spellEnd"/>
     </w:p>
     <w:p>
       <w:pPr>
@@ -4801,7 +4475,6 @@
           <w14:ligatures w14:val="none"/>
         </w:rPr>
       </w:pPr>
-      <w:proofErr w:type="spellStart"/>
       <w:r>
         <w:rPr>
           <w:rFonts w:ascii="Consolas" w:eastAsia="Times New Roman" w:hAnsi="Consolas" w:cs="Times New Roman"/>
@@ -4824,20 +4497,7 @@
           <w:lang w:eastAsia="el-GR"/>
           <w14:ligatures w14:val="none"/>
         </w:rPr>
-        <w:t>.setObjective</w:t>
-      </w:r>
-      <w:proofErr w:type="spellEnd"/>
-      <w:r>
-        <w:rPr>
-          <w:rFonts w:ascii="Consolas" w:eastAsia="Times New Roman" w:hAnsi="Consolas" w:cs="Times New Roman"/>
-          <w:color w:val="CCCCCC"/>
-          <w:kern w:val="0"/>
-          <w:sz w:val="21"/>
-          <w:szCs w:val="21"/>
-          <w:lang w:eastAsia="el-GR"/>
-          <w14:ligatures w14:val="none"/>
-        </w:rPr>
-        <w:t>(</w:t>
+        <w:t>.setObjective(</w:t>
       </w:r>
       <w:r>
         <w:rPr>
@@ -4949,21 +4609,12 @@
         </w:rPr>
         <w:t xml:space="preserve">πλην το κόστος παραγωγής τους, </w:t>
       </w:r>
-      <w:proofErr w:type="spellStart"/>
       <w:r>
         <w:rPr>
           <w:rFonts w:ascii="Times New Roman" w:eastAsiaTheme="minorEastAsia" w:hAnsi="Times New Roman" w:cs="Times New Roman"/>
           <w:lang w:val="el-GR"/>
         </w:rPr>
-        <w:t>επείτα</w:t>
-      </w:r>
-      <w:proofErr w:type="spellEnd"/>
-      <w:r>
-        <w:rPr>
-          <w:rFonts w:ascii="Times New Roman" w:eastAsiaTheme="minorEastAsia" w:hAnsi="Times New Roman" w:cs="Times New Roman"/>
-          <w:lang w:val="el-GR"/>
-        </w:rPr>
-        <w:t xml:space="preserve"> το πολλαπλασιάζουμε με το </w:t>
+        <w:t xml:space="preserve">επείτα το πολλαπλασιάζουμε με το </w:t>
       </w:r>
       <w:r>
         <w:rPr>
@@ -5153,14 +4804,7 @@
           <w:rFonts w:ascii="Times New Roman" w:eastAsiaTheme="minorEastAsia" w:hAnsi="Times New Roman" w:cs="Times New Roman"/>
           <w:lang w:val="el-GR"/>
         </w:rPr>
-        <w:t xml:space="preserve"> </w:t>
-      </w:r>
-      <w:r>
-        <w:rPr>
-          <w:rFonts w:ascii="Times New Roman" w:eastAsiaTheme="minorEastAsia" w:hAnsi="Times New Roman" w:cs="Times New Roman"/>
-          <w:lang w:val="el-GR"/>
-        </w:rPr>
-        <w:t xml:space="preserve">αν ο πελάτης </w:t>
+        <w:t xml:space="preserve"> αν ο πελάτης </w:t>
       </w:r>
       <m:oMath>
         <m:r>
@@ -5688,6 +5332,7 @@
           <w:rFonts w:ascii="Times New Roman" w:hAnsi="Times New Roman" w:cs="Times New Roman"/>
           <w:b/>
           <w:bCs/>
+          <w:noProof/>
         </w:rPr>
         <w:drawing>
           <wp:inline distT="0" distB="0" distL="0" distR="0" wp14:anchorId="3B03E7D4" wp14:editId="1FE184E9">
@@ -5847,23 +5492,13 @@
                 <w:bCs/>
               </w:rPr>
             </w:pPr>
-            <w:proofErr w:type="spellStart"/>
             <w:r>
               <w:rPr>
                 <w:rFonts w:ascii="Times New Roman" w:hAnsi="Times New Roman" w:cs="Times New Roman"/>
                 <w:b/>
                 <w:bCs/>
               </w:rPr>
-              <w:t>Ημέρ</w:t>
-            </w:r>
-            <w:proofErr w:type="spellEnd"/>
-            <w:r>
-              <w:rPr>
-                <w:rFonts w:ascii="Times New Roman" w:hAnsi="Times New Roman" w:cs="Times New Roman"/>
-                <w:b/>
-                <w:bCs/>
-              </w:rPr>
-              <w:t>α</w:t>
+              <w:t>Ημέρα</w:t>
             </w:r>
           </w:p>
         </w:tc>
@@ -5883,7 +5518,6 @@
                 <w:bCs/>
               </w:rPr>
             </w:pPr>
-            <w:proofErr w:type="spellStart"/>
             <w:r>
               <w:rPr>
                 <w:rFonts w:ascii="Times New Roman" w:hAnsi="Times New Roman" w:cs="Times New Roman"/>
@@ -5892,7 +5526,6 @@
               </w:rPr>
               <w:t>Gurobi</w:t>
             </w:r>
-            <w:proofErr w:type="spellEnd"/>
           </w:p>
         </w:tc>
         <w:tc>
@@ -6306,7 +5939,6 @@
                 <w:rFonts w:ascii="Times New Roman" w:hAnsi="Times New Roman" w:cs="Times New Roman"/>
               </w:rPr>
             </w:pPr>
-            <w:proofErr w:type="spellStart"/>
             <w:r>
               <w:rPr>
                 <w:rStyle w:val="Strong"/>
@@ -6314,7 +5946,6 @@
               </w:rPr>
               <w:t>Σύνολο</w:t>
             </w:r>
-            <w:proofErr w:type="spellEnd"/>
           </w:p>
         </w:tc>
         <w:tc>
@@ -6377,13 +6008,12 @@
       <w:r>
         <w:rPr>
           <w:rFonts w:ascii="Times New Roman" w:hAnsi="Times New Roman" w:cs="Times New Roman"/>
-          <w:noProof/>
         </w:rPr>
         <w:drawing>
-          <wp:inline distT="0" distB="0" distL="0" distR="0" wp14:anchorId="431166DD" wp14:editId="10677383">
-            <wp:extent cx="5943600" cy="2350135"/>
+          <wp:inline distT="0" distB="0" distL="0" distR="0" wp14:anchorId="6526C9C5" wp14:editId="00969797">
+            <wp:extent cx="5943600" cy="5010785"/>
             <wp:effectExtent l="0" t="0" r="0" b="0"/>
-            <wp:docPr id="1847776416" name="Picture 1" descr="A screen shot of a computer program&#10;&#10;AI-generated content may be incorrect."/>
+            <wp:docPr id="323457811" name="Picture 1" descr="A screenshot of a computer program&#10;&#10;AI-generated content may be incorrect."/>
             <wp:cNvGraphicFramePr>
               <a:graphicFrameLocks xmlns:a="http://schemas.openxmlformats.org/drawingml/2006/main" noChangeAspect="1"/>
             </wp:cNvGraphicFramePr>
@@ -6391,7 +6021,7 @@
               <a:graphicData uri="http://schemas.openxmlformats.org/drawingml/2006/picture">
                 <pic:pic xmlns:pic="http://schemas.openxmlformats.org/drawingml/2006/picture">
                   <pic:nvPicPr>
-                    <pic:cNvPr id="1847776416" name="Picture 1" descr="A screen shot of a computer program&#10;&#10;AI-generated content may be incorrect."/>
+                    <pic:cNvPr id="323457811" name="Picture 1" descr="A screenshot of a computer program&#10;&#10;AI-generated content may be incorrect."/>
                     <pic:cNvPicPr/>
                   </pic:nvPicPr>
                   <pic:blipFill>
@@ -6403,7 +6033,7 @@
                   <pic:spPr>
                     <a:xfrm>
                       <a:off x="0" y="0"/>
-                      <a:ext cx="5943600" cy="2350135"/>
+                      <a:ext cx="5943600" cy="5010785"/>
                     </a:xfrm>
                     <a:prstGeom prst="rect">
                       <a:avLst/>
@@ -6422,6 +6052,47 @@
           <w:lang w:val="el-GR"/>
         </w:rPr>
       </w:pPr>
+      <w:r>
+        <w:rPr>
+          <w:lang w:val="el-GR"/>
+        </w:rPr>
+        <w:lastRenderedPageBreak/>
+        <w:drawing>
+          <wp:inline distT="0" distB="0" distL="0" distR="0" wp14:anchorId="0F419FDB" wp14:editId="5D3B69AD">
+            <wp:extent cx="5943600" cy="5015230"/>
+            <wp:effectExtent l="0" t="0" r="0" b="0"/>
+            <wp:docPr id="148992144" name="Picture 1" descr="A screenshot of a computer program&#10;&#10;AI-generated content may be incorrect."/>
+            <wp:cNvGraphicFramePr>
+              <a:graphicFrameLocks xmlns:a="http://schemas.openxmlformats.org/drawingml/2006/main" noChangeAspect="1"/>
+            </wp:cNvGraphicFramePr>
+            <a:graphic xmlns:a="http://schemas.openxmlformats.org/drawingml/2006/main">
+              <a:graphicData uri="http://schemas.openxmlformats.org/drawingml/2006/picture">
+                <pic:pic xmlns:pic="http://schemas.openxmlformats.org/drawingml/2006/picture">
+                  <pic:nvPicPr>
+                    <pic:cNvPr id="148992144" name="Picture 1" descr="A screenshot of a computer program&#10;&#10;AI-generated content may be incorrect."/>
+                    <pic:cNvPicPr/>
+                  </pic:nvPicPr>
+                  <pic:blipFill>
+                    <a:blip r:embed="rId25"/>
+                    <a:stretch>
+                      <a:fillRect/>
+                    </a:stretch>
+                  </pic:blipFill>
+                  <pic:spPr>
+                    <a:xfrm>
+                      <a:off x="0" y="0"/>
+                      <a:ext cx="5943600" cy="5015230"/>
+                    </a:xfrm>
+                    <a:prstGeom prst="rect">
+                      <a:avLst/>
+                    </a:prstGeom>
+                  </pic:spPr>
+                </pic:pic>
+              </a:graphicData>
+            </a:graphic>
+          </wp:inline>
+        </w:drawing>
+      </w:r>
     </w:p>
     <w:p>
       <w:pPr>
@@ -6454,23 +6125,7 @@
           <w:rFonts w:ascii="Times New Roman" w:hAnsi="Times New Roman" w:cs="Times New Roman"/>
           <w:lang w:val="el-GR"/>
         </w:rPr>
-        <w:t xml:space="preserve">Η μαθηματική </w:t>
-      </w:r>
-      <w:proofErr w:type="spellStart"/>
-      <w:r>
-        <w:rPr>
-          <w:rFonts w:ascii="Times New Roman" w:hAnsi="Times New Roman" w:cs="Times New Roman"/>
-          <w:lang w:val="el-GR"/>
-        </w:rPr>
-        <w:t>μοντελοποίηση</w:t>
-      </w:r>
-      <w:proofErr w:type="spellEnd"/>
-      <w:r>
-        <w:rPr>
-          <w:rFonts w:ascii="Times New Roman" w:hAnsi="Times New Roman" w:cs="Times New Roman"/>
-          <w:lang w:val="el-GR"/>
-        </w:rPr>
-        <w:t xml:space="preserve"> με </w:t>
+        <w:t xml:space="preserve">Η μαθηματική μοντελοποίηση με </w:t>
       </w:r>
       <w:r>
         <w:rPr>
@@ -6573,17 +6228,8 @@
           <w:rFonts w:ascii="Times New Roman" w:hAnsi="Times New Roman" w:cs="Times New Roman"/>
           <w:lang w:val="el-GR"/>
         </w:rPr>
-        <w:t xml:space="preserve"> καθώς οι περιορισμοί «δυσκολεύουν» τον </w:t>
-      </w:r>
-      <w:proofErr w:type="spellStart"/>
-      <w:r>
-        <w:rPr>
-          <w:rFonts w:ascii="Times New Roman" w:hAnsi="Times New Roman" w:cs="Times New Roman"/>
-          <w:lang w:val="el-GR"/>
-        </w:rPr>
-        <w:t>επιλυτή</w:t>
-      </w:r>
-      <w:proofErr w:type="spellEnd"/>
+        <w:t xml:space="preserve"> καθώς οι περιορισμοί «δυσκολεύουν» τον επιλυτή</w:t>
+      </w:r>
       <w:r>
         <w:rPr>
           <w:rFonts w:ascii="Times New Roman" w:hAnsi="Times New Roman" w:cs="Times New Roman"/>
@@ -6771,21 +6417,13 @@
           <w:lang w:val="el-GR"/>
         </w:rPr>
       </w:pPr>
-      <w:proofErr w:type="spellStart"/>
-      <w:r>
-        <w:rPr>
-          <w:rFonts w:ascii="Times New Roman" w:hAnsi="Times New Roman" w:cs="Times New Roman"/>
-          <w:lang w:val="el-GR"/>
-        </w:rPr>
-        <w:t>Προαπαιτούμενα</w:t>
-      </w:r>
-      <w:proofErr w:type="spellEnd"/>
-      <w:r>
-        <w:rPr>
-          <w:rFonts w:ascii="Times New Roman" w:hAnsi="Times New Roman" w:cs="Times New Roman"/>
-          <w:lang w:val="el-GR"/>
-        </w:rPr>
-        <w:t xml:space="preserve">: </w:t>
+      <w:r>
+        <w:rPr>
+          <w:rFonts w:ascii="Times New Roman" w:hAnsi="Times New Roman" w:cs="Times New Roman"/>
+          <w:lang w:val="el-GR"/>
+        </w:rPr>
+        <w:lastRenderedPageBreak/>
+        <w:t xml:space="preserve">Προαπαιτούμενα: </w:t>
       </w:r>
     </w:p>
     <w:p>
@@ -6842,7 +6480,7 @@
         </w:rPr>
         <w:t xml:space="preserve"> </w:t>
       </w:r>
-      <w:hyperlink r:id="rId25" w:history="1">
+      <w:hyperlink r:id="rId26" w:history="1">
         <w:r>
           <w:rPr>
             <w:rStyle w:val="Hyperlink"/>
@@ -6858,7 +6496,6 @@
           </w:rPr>
           <w:t>://</w:t>
         </w:r>
-        <w:proofErr w:type="spellStart"/>
         <w:r>
           <w:rPr>
             <w:rStyle w:val="Hyperlink"/>
@@ -6866,7 +6503,6 @@
           </w:rPr>
           <w:t>github</w:t>
         </w:r>
-        <w:proofErr w:type="spellEnd"/>
         <w:r>
           <w:rPr>
             <w:rStyle w:val="Hyperlink"/>
@@ -6890,7 +6526,6 @@
           </w:rPr>
           <w:t>/</w:t>
         </w:r>
-        <w:proofErr w:type="spellStart"/>
         <w:r>
           <w:rPr>
             <w:rStyle w:val="Hyperlink"/>
@@ -6898,7 +6533,6 @@
           </w:rPr>
           <w:t>tasosvittas</w:t>
         </w:r>
-        <w:proofErr w:type="spellEnd"/>
         <w:r>
           <w:rPr>
             <w:rStyle w:val="Hyperlink"/>
@@ -7031,21 +6665,7 @@
         <w:rPr>
           <w:rFonts w:ascii="Times New Roman" w:hAnsi="Times New Roman" w:cs="Times New Roman"/>
         </w:rPr>
-        <w:t xml:space="preserve">python -m </w:t>
-      </w:r>
-      <w:proofErr w:type="spellStart"/>
-      <w:r>
-        <w:rPr>
-          <w:rFonts w:ascii="Times New Roman" w:hAnsi="Times New Roman" w:cs="Times New Roman"/>
-        </w:rPr>
-        <w:t>venv</w:t>
-      </w:r>
-      <w:proofErr w:type="spellEnd"/>
-      <w:r>
-        <w:rPr>
-          <w:rFonts w:ascii="Times New Roman" w:hAnsi="Times New Roman" w:cs="Times New Roman"/>
-        </w:rPr>
-        <w:t xml:space="preserve"> </w:t>
+        <w:t xml:space="preserve">python -m venv </w:t>
       </w:r>
       <w:r>
         <w:rPr>
@@ -7083,14 +6703,7 @@
         <w:rPr>
           <w:rFonts w:ascii="Times New Roman" w:hAnsi="Times New Roman" w:cs="Times New Roman"/>
         </w:rPr>
-        <w:t xml:space="preserve">Linux / </w:t>
-      </w:r>
-      <w:proofErr w:type="spellStart"/>
-      <w:r>
-        <w:rPr>
-          <w:rFonts w:ascii="Times New Roman" w:hAnsi="Times New Roman" w:cs="Times New Roman"/>
-        </w:rPr>
-        <w:t>mac</w:t>
+        <w:t>Linux / mac</w:t>
       </w:r>
       <w:r>
         <w:rPr>
@@ -7098,7 +6711,6 @@
         </w:rPr>
         <w:t>os</w:t>
       </w:r>
-      <w:proofErr w:type="spellEnd"/>
       <w:r>
         <w:rPr>
           <w:rFonts w:ascii="Times New Roman" w:hAnsi="Times New Roman" w:cs="Times New Roman"/>
@@ -7147,21 +6759,7 @@
         <w:rPr>
           <w:rFonts w:ascii="Times New Roman" w:hAnsi="Times New Roman" w:cs="Times New Roman"/>
         </w:rPr>
-        <w:t xml:space="preserve">python3 -m </w:t>
-      </w:r>
-      <w:proofErr w:type="spellStart"/>
-      <w:r>
-        <w:rPr>
-          <w:rFonts w:ascii="Times New Roman" w:hAnsi="Times New Roman" w:cs="Times New Roman"/>
-        </w:rPr>
-        <w:t>venv</w:t>
-      </w:r>
-      <w:proofErr w:type="spellEnd"/>
-      <w:r>
-        <w:rPr>
-          <w:rFonts w:ascii="Times New Roman" w:hAnsi="Times New Roman" w:cs="Times New Roman"/>
-        </w:rPr>
-        <w:t xml:space="preserve"> </w:t>
+        <w:t xml:space="preserve">python3 -m venv </w:t>
       </w:r>
       <w:r>
         <w:rPr>
@@ -7214,33 +6812,11 @@
           <w:rFonts w:ascii="Times New Roman" w:hAnsi="Times New Roman" w:cs="Times New Roman"/>
         </w:rPr>
       </w:pPr>
-      <w:proofErr w:type="spellStart"/>
-      <w:r>
-        <w:rPr>
-          <w:rFonts w:ascii="Times New Roman" w:hAnsi="Times New Roman" w:cs="Times New Roman"/>
-        </w:rPr>
-        <w:t>Εγκ</w:t>
-      </w:r>
-      <w:proofErr w:type="spellEnd"/>
-      <w:r>
-        <w:rPr>
-          <w:rFonts w:ascii="Times New Roman" w:hAnsi="Times New Roman" w:cs="Times New Roman"/>
-        </w:rPr>
-        <w:t>ατάσταση βιβ</w:t>
-      </w:r>
-      <w:proofErr w:type="spellStart"/>
-      <w:r>
-        <w:rPr>
-          <w:rFonts w:ascii="Times New Roman" w:hAnsi="Times New Roman" w:cs="Times New Roman"/>
-        </w:rPr>
-        <w:t>λιοθηκών</w:t>
-      </w:r>
-      <w:proofErr w:type="spellEnd"/>
-      <w:r>
-        <w:rPr>
-          <w:rFonts w:ascii="Times New Roman" w:hAnsi="Times New Roman" w:cs="Times New Roman"/>
-        </w:rPr>
-        <w:t>:</w:t>
+      <w:r>
+        <w:rPr>
+          <w:rFonts w:ascii="Times New Roman" w:hAnsi="Times New Roman" w:cs="Times New Roman"/>
+        </w:rPr>
+        <w:t>Εγκατάσταση βιβλιοθηκών:</w:t>
       </w:r>
     </w:p>
     <w:p>
@@ -7269,47 +6845,11 @@
           <w:rFonts w:ascii="Times New Roman" w:hAnsi="Times New Roman" w:cs="Times New Roman"/>
         </w:rPr>
       </w:pPr>
-      <w:proofErr w:type="spellStart"/>
-      <w:r>
-        <w:rPr>
-          <w:rFonts w:ascii="Times New Roman" w:hAnsi="Times New Roman" w:cs="Times New Roman"/>
-        </w:rPr>
-        <w:t>Εκτέλεση</w:t>
-      </w:r>
-      <w:proofErr w:type="spellEnd"/>
-      <w:r>
-        <w:rPr>
-          <w:rFonts w:ascii="Times New Roman" w:hAnsi="Times New Roman" w:cs="Times New Roman"/>
-        </w:rPr>
-        <w:t xml:space="preserve"> </w:t>
-      </w:r>
-      <w:proofErr w:type="spellStart"/>
-      <w:r>
-        <w:rPr>
-          <w:rFonts w:ascii="Times New Roman" w:hAnsi="Times New Roman" w:cs="Times New Roman"/>
-        </w:rPr>
-        <w:t>των</w:t>
-      </w:r>
-      <w:proofErr w:type="spellEnd"/>
-      <w:r>
-        <w:rPr>
-          <w:rFonts w:ascii="Times New Roman" w:hAnsi="Times New Roman" w:cs="Times New Roman"/>
-        </w:rPr>
-        <w:t xml:space="preserve"> </w:t>
-      </w:r>
-      <w:proofErr w:type="spellStart"/>
-      <w:r>
-        <w:rPr>
-          <w:rFonts w:ascii="Times New Roman" w:hAnsi="Times New Roman" w:cs="Times New Roman"/>
-        </w:rPr>
-        <w:t>ερωτημάτων</w:t>
-      </w:r>
-      <w:proofErr w:type="spellEnd"/>
-      <w:r>
-        <w:rPr>
-          <w:rFonts w:ascii="Times New Roman" w:hAnsi="Times New Roman" w:cs="Times New Roman"/>
-        </w:rPr>
-        <w:t>:</w:t>
+      <w:r>
+        <w:rPr>
+          <w:rFonts w:ascii="Times New Roman" w:hAnsi="Times New Roman" w:cs="Times New Roman"/>
+        </w:rPr>
+        <w:t>Εκτέλεση των ερωτημάτων:</w:t>
       </w:r>
     </w:p>
     <w:p>
@@ -7321,7 +6861,6 @@
       <w:r>
         <w:rPr>
           <w:rFonts w:ascii="Times New Roman" w:hAnsi="Times New Roman" w:cs="Times New Roman"/>
-          <w:lang w:val="it-IT"/>
         </w:rPr>
         <w:t xml:space="preserve">python </w:t>
       </w:r>
@@ -7345,13 +6884,7 @@
         <w:t>python gurobi_burrito.py</w:t>
       </w:r>
     </w:p>
-    <w:p>
-      <w:pPr>
-        <w:rPr>
-          <w:lang w:val="it-IT"/>
-        </w:rPr>
-      </w:pPr>
-    </w:p>
+    <w:p/>
     <w:sectPr>
       <w:pgSz w:w="12240" w:h="15840"/>
       <w:pgMar w:top="1440" w:right="1440" w:bottom="1440" w:left="1440" w:header="720" w:footer="720" w:gutter="0"/>
@@ -7464,9 +6997,6 @@
     <w:p>
       <w:pPr>
         <w:pStyle w:val="FootnoteText"/>
-        <w:rPr>
-          <w:lang w:val="el-GR"/>
-        </w:rPr>
       </w:pPr>
       <w:r>
         <w:rPr>
@@ -10334,6 +9864,7 @@
   <w:style w:type="character" w:default="1" w:styleId="DefaultParagraphFont">
     <w:name w:val="Default Paragraph Font"/>
     <w:uiPriority w:val="1"/>
+    <w:semiHidden/>
     <w:unhideWhenUsed/>
   </w:style>
   <w:style w:type="table" w:default="1" w:styleId="TableNormal">

</xml_diff>